<commit_message>
Added rough JPG, GIF, and BMP sections of the paper
This is just a rough description of what I saw.  It will likely need
cleaning up and expanding upon in the final version of the paper, but it
should be enough information for the presentation.
</commit_message>
<xml_diff>
--- a/THEPaper.docx
+++ b/THEPaper.docx
@@ -1,6 +1,6 @@
 
 <file path=word/document.xml><?xml version="1.0" encoding="utf-8"?>
-<w:document xmlns:wpc="http://schemas.microsoft.com/office/word/2010/wordprocessingCanvas" xmlns:mc="http://schemas.openxmlformats.org/markup-compatibility/2006" xmlns:o="urn:schemas-microsoft-com:office:office" xmlns:r="http://schemas.openxmlformats.org/officeDocument/2006/relationships" xmlns:m="http://schemas.openxmlformats.org/officeDocument/2006/math" xmlns:v="urn:schemas-microsoft-com:vml" xmlns:wp14="http://schemas.microsoft.com/office/word/2010/wordprocessingDrawing" xmlns:wp="http://schemas.openxmlformats.org/drawingml/2006/wordprocessingDrawing" xmlns:w10="urn:schemas-microsoft-com:office:word" xmlns:w="http://schemas.openxmlformats.org/wordprocessingml/2006/main" xmlns:w14="http://schemas.microsoft.com/office/word/2010/wordml" xmlns:w15="http://schemas.microsoft.com/office/word/2012/wordml" xmlns:wpg="http://schemas.microsoft.com/office/word/2010/wordprocessingGroup" xmlns:wpi="http://schemas.microsoft.com/office/word/2010/wordprocessingInk" xmlns:wne="http://schemas.microsoft.com/office/word/2006/wordml" xmlns:wps="http://schemas.microsoft.com/office/word/2010/wordprocessingShape" mc:Ignorable="w14 w15 wp14">
+<w:document xmlns:wpc="http://schemas.microsoft.com/office/word/2010/wordprocessingCanvas" xmlns:mc="http://schemas.openxmlformats.org/markup-compatibility/2006" xmlns:o="urn:schemas-microsoft-com:office:office" xmlns:r="http://schemas.openxmlformats.org/officeDocument/2006/relationships" xmlns:m="http://schemas.openxmlformats.org/officeDocument/2006/math" xmlns:v="urn:schemas-microsoft-com:vml" xmlns:wp14="http://schemas.microsoft.com/office/word/2010/wordprocessingDrawing" xmlns:wp="http://schemas.openxmlformats.org/drawingml/2006/wordprocessingDrawing" xmlns:w10="urn:schemas-microsoft-com:office:word" xmlns:w="http://schemas.openxmlformats.org/wordprocessingml/2006/main" xmlns:w14="http://schemas.microsoft.com/office/word/2010/wordml" xmlns:wpg="http://schemas.microsoft.com/office/word/2010/wordprocessingGroup" xmlns:wpi="http://schemas.microsoft.com/office/word/2010/wordprocessingInk" xmlns:wne="http://schemas.microsoft.com/office/word/2006/wordml" xmlns:wps="http://schemas.microsoft.com/office/word/2010/wordprocessingShape" mc:Ignorable="w14 wp14">
   <w:body>
     <w:p>
       <w:pPr>
@@ -35,25 +35,7 @@
           <w:sz w:val="20"/>
           <w:szCs w:val="20"/>
         </w:rPr>
-        <w:t>&lt;</w:t>
-      </w:r>
-      <w:proofErr w:type="gramStart"/>
-      <w:r>
-        <w:rPr>
-          <w:rFonts w:ascii="Times New Roman" w:hAnsi="Times New Roman" w:cs="Times New Roman"/>
-          <w:sz w:val="20"/>
-          <w:szCs w:val="20"/>
-        </w:rPr>
-        <w:t>blah</w:t>
-      </w:r>
-      <w:proofErr w:type="gramEnd"/>
-      <w:r>
-        <w:rPr>
-          <w:rFonts w:ascii="Times New Roman" w:hAnsi="Times New Roman" w:cs="Times New Roman"/>
-          <w:sz w:val="20"/>
-          <w:szCs w:val="20"/>
-        </w:rPr>
-        <w:t>&gt;</w:t>
+        <w:t>&lt;blah&gt;</w:t>
       </w:r>
     </w:p>
     <w:p>
@@ -259,25 +241,7 @@
           <w:sz w:val="20"/>
           <w:szCs w:val="20"/>
         </w:rPr>
-        <w:t>&lt;</w:t>
-      </w:r>
-      <w:proofErr w:type="gramStart"/>
-      <w:r>
-        <w:rPr>
-          <w:rFonts w:ascii="Times New Roman" w:hAnsi="Times New Roman" w:cs="Times New Roman"/>
-          <w:sz w:val="20"/>
-          <w:szCs w:val="20"/>
-        </w:rPr>
-        <w:t>blah</w:t>
-      </w:r>
-      <w:proofErr w:type="gramEnd"/>
-      <w:r>
-        <w:rPr>
-          <w:rFonts w:ascii="Times New Roman" w:hAnsi="Times New Roman" w:cs="Times New Roman"/>
-          <w:sz w:val="20"/>
-          <w:szCs w:val="20"/>
-        </w:rPr>
-        <w:t>&gt;</w:t>
+        <w:t>&lt;blah&gt;</w:t>
       </w:r>
     </w:p>
     <w:p>
@@ -314,25 +278,7 @@
           <w:szCs w:val="20"/>
         </w:rPr>
         <w:lastRenderedPageBreak/>
-        <w:t>&lt;</w:t>
-      </w:r>
-      <w:proofErr w:type="gramStart"/>
-      <w:r>
-        <w:rPr>
-          <w:rFonts w:ascii="Times New Roman" w:hAnsi="Times New Roman" w:cs="Times New Roman"/>
-          <w:sz w:val="20"/>
-          <w:szCs w:val="20"/>
-        </w:rPr>
-        <w:t>blah</w:t>
-      </w:r>
-      <w:proofErr w:type="gramEnd"/>
-      <w:r>
-        <w:rPr>
-          <w:rFonts w:ascii="Times New Roman" w:hAnsi="Times New Roman" w:cs="Times New Roman"/>
-          <w:sz w:val="20"/>
-          <w:szCs w:val="20"/>
-        </w:rPr>
-        <w:t>&gt;</w:t>
+        <w:t>&lt;blah&gt;</w:t>
       </w:r>
     </w:p>
     <w:p>
@@ -366,25 +312,7 @@
           <w:sz w:val="20"/>
           <w:szCs w:val="20"/>
         </w:rPr>
-        <w:t>&lt;</w:t>
-      </w:r>
-      <w:proofErr w:type="gramStart"/>
-      <w:r>
-        <w:rPr>
-          <w:rFonts w:ascii="Times New Roman" w:hAnsi="Times New Roman" w:cs="Times New Roman"/>
-          <w:sz w:val="20"/>
-          <w:szCs w:val="20"/>
-        </w:rPr>
-        <w:t>brief</w:t>
-      </w:r>
-      <w:proofErr w:type="gramEnd"/>
-      <w:r>
-        <w:rPr>
-          <w:rFonts w:ascii="Times New Roman" w:hAnsi="Times New Roman" w:cs="Times New Roman"/>
-          <w:sz w:val="20"/>
-          <w:szCs w:val="20"/>
-        </w:rPr>
-        <w:t xml:space="preserve"> overview of studies detecting </w:t>
+        <w:t xml:space="preserve">&lt;brief overview of studies detecting </w:t>
       </w:r>
       <w:r>
         <w:rPr>
@@ -427,8 +355,6 @@
         </w:rPr>
         <w:t>usable they are after they are corrupted.</w:t>
       </w:r>
-      <w:bookmarkStart w:id="0" w:name="_GoBack"/>
-      <w:bookmarkEnd w:id="0"/>
     </w:p>
     <w:p>
       <w:pPr>
@@ -517,18 +443,8 @@
           <w:sz w:val="20"/>
           <w:szCs w:val="20"/>
         </w:rPr>
-        <w:t>.</w:t>
-      </w:r>
-      <w:proofErr w:type="spellStart"/>
-      <w:r>
-        <w:rPr>
-          <w:rFonts w:ascii="Times New Roman" w:hAnsi="Times New Roman" w:cs="Times New Roman"/>
-          <w:sz w:val="20"/>
-          <w:szCs w:val="20"/>
-        </w:rPr>
-        <w:t>docx</w:t>
-      </w:r>
-      <w:proofErr w:type="spellEnd"/>
+        <w:t>.docx</w:t>
+      </w:r>
     </w:p>
     <w:p>
       <w:pPr>
@@ -563,18 +479,8 @@
           <w:sz w:val="20"/>
           <w:szCs w:val="20"/>
         </w:rPr>
-        <w:t>.</w:t>
-      </w:r>
-      <w:proofErr w:type="spellStart"/>
-      <w:r>
-        <w:rPr>
-          <w:rFonts w:ascii="Times New Roman" w:hAnsi="Times New Roman" w:cs="Times New Roman"/>
-          <w:sz w:val="20"/>
-          <w:szCs w:val="20"/>
-        </w:rPr>
-        <w:t>png</w:t>
-      </w:r>
-      <w:proofErr w:type="spellEnd"/>
+        <w:t>.png</w:t>
+      </w:r>
     </w:p>
     <w:p>
       <w:pPr>
@@ -726,25 +632,7 @@
           <w:sz w:val="20"/>
           <w:szCs w:val="20"/>
         </w:rPr>
-        <w:t xml:space="preserve">h 3 bits flipped, and so </w:t>
-      </w:r>
-      <w:proofErr w:type="gramStart"/>
-      <w:r>
-        <w:rPr>
-          <w:rFonts w:ascii="Times New Roman" w:hAnsi="Times New Roman" w:cs="Times New Roman"/>
-          <w:sz w:val="20"/>
-          <w:szCs w:val="20"/>
-        </w:rPr>
-        <w:t>on</w:t>
-      </w:r>
-      <w:proofErr w:type="gramEnd"/>
-      <w:r>
-        <w:rPr>
-          <w:rFonts w:ascii="Times New Roman" w:hAnsi="Times New Roman" w:cs="Times New Roman"/>
-          <w:sz w:val="20"/>
-          <w:szCs w:val="20"/>
-        </w:rPr>
-        <w:t xml:space="preserve">. </w:t>
+        <w:t xml:space="preserve">h 3 bits flipped, and so on. </w:t>
       </w:r>
     </w:p>
     <w:p>
@@ -834,25 +722,7 @@
           <w:sz w:val="20"/>
           <w:szCs w:val="20"/>
         </w:rPr>
-        <w:t xml:space="preserve"> examined and scored from 0 to 5, with 0 being </w:t>
-      </w:r>
-      <w:proofErr w:type="spellStart"/>
-      <w:r>
-        <w:rPr>
-          <w:rFonts w:ascii="Times New Roman" w:hAnsi="Times New Roman" w:cs="Times New Roman"/>
-          <w:sz w:val="20"/>
-          <w:szCs w:val="20"/>
-        </w:rPr>
-        <w:t>unopenable</w:t>
-      </w:r>
-      <w:proofErr w:type="spellEnd"/>
-      <w:r>
-        <w:rPr>
-          <w:rFonts w:ascii="Times New Roman" w:hAnsi="Times New Roman" w:cs="Times New Roman"/>
-          <w:sz w:val="20"/>
-          <w:szCs w:val="20"/>
-        </w:rPr>
-        <w:t xml:space="preserve"> and 5</w:t>
+        <w:t xml:space="preserve"> examined and scored from 0 to 5, with 0 being unopenable and 5</w:t>
       </w:r>
       <w:r>
         <w:rPr>
@@ -963,55 +833,25 @@
           <w:sz w:val="20"/>
           <w:szCs w:val="20"/>
         </w:rPr>
-        <w:t>&lt;</w:t>
-      </w:r>
-      <w:proofErr w:type="gramStart"/>
-      <w:r>
-        <w:rPr>
-          <w:rFonts w:ascii="Times New Roman" w:hAnsi="Times New Roman" w:cs="Times New Roman"/>
-          <w:sz w:val="20"/>
-          <w:szCs w:val="20"/>
-        </w:rPr>
-        <w:t>code</w:t>
-      </w:r>
-      <w:proofErr w:type="gramEnd"/>
-      <w:r>
-        <w:rPr>
-          <w:rFonts w:ascii="Times New Roman" w:hAnsi="Times New Roman" w:cs="Times New Roman"/>
-          <w:sz w:val="20"/>
-          <w:szCs w:val="20"/>
-        </w:rPr>
-        <w:t xml:space="preserve"> snippet and discussion&gt;</w:t>
-      </w:r>
-    </w:p>
-    <w:p>
-      <w:pPr>
-        <w:rPr>
-          <w:rFonts w:ascii="Times New Roman" w:hAnsi="Times New Roman" w:cs="Times New Roman"/>
-          <w:sz w:val="20"/>
-          <w:szCs w:val="20"/>
-        </w:rPr>
-      </w:pPr>
-      <w:r>
-        <w:rPr>
-          <w:rFonts w:ascii="Times New Roman" w:hAnsi="Times New Roman" w:cs="Times New Roman"/>
-          <w:sz w:val="20"/>
-          <w:szCs w:val="20"/>
-        </w:rPr>
-        <w:t>&lt;</w:t>
-      </w:r>
-      <w:proofErr w:type="spellStart"/>
-      <w:proofErr w:type="gramStart"/>
-      <w:r>
-        <w:rPr>
-          <w:rFonts w:ascii="Times New Roman" w:hAnsi="Times New Roman" w:cs="Times New Roman"/>
-          <w:sz w:val="20"/>
-          <w:szCs w:val="20"/>
-        </w:rPr>
-        <w:t>adam</w:t>
-      </w:r>
-      <w:proofErr w:type="spellEnd"/>
-      <w:proofErr w:type="gramEnd"/>
+        <w:t>&lt;code snippet and discussion&gt;</w:t>
+      </w:r>
+    </w:p>
+    <w:p>
+      <w:pPr>
+        <w:rPr>
+          <w:rFonts w:ascii="Times New Roman" w:hAnsi="Times New Roman" w:cs="Times New Roman"/>
+          <w:sz w:val="20"/>
+          <w:szCs w:val="20"/>
+        </w:rPr>
+      </w:pPr>
+      <w:r>
+        <w:rPr>
+          <w:rFonts w:ascii="Times New Roman" w:hAnsi="Times New Roman" w:cs="Times New Roman"/>
+          <w:sz w:val="20"/>
+          <w:szCs w:val="20"/>
+        </w:rPr>
+        <w:t>&lt;adam</w:t>
+      </w:r>
       <w:r>
         <w:rPr>
           <w:rFonts w:ascii="Times New Roman" w:hAnsi="Times New Roman" w:cs="Times New Roman"/>
@@ -1446,36 +1286,8 @@
           <w:sz w:val="20"/>
           <w:szCs w:val="20"/>
         </w:rPr>
-        <w:t xml:space="preserve">The subjective nature of our scoring system leaves blah </w:t>
-      </w:r>
-      <w:proofErr w:type="spellStart"/>
-      <w:r>
-        <w:rPr>
-          <w:rFonts w:ascii="Times New Roman" w:hAnsi="Times New Roman" w:cs="Times New Roman"/>
-          <w:sz w:val="20"/>
-          <w:szCs w:val="20"/>
-        </w:rPr>
-        <w:t>blah</w:t>
-      </w:r>
-      <w:proofErr w:type="spellEnd"/>
-      <w:r>
-        <w:rPr>
-          <w:rFonts w:ascii="Times New Roman" w:hAnsi="Times New Roman" w:cs="Times New Roman"/>
-          <w:sz w:val="20"/>
-          <w:szCs w:val="20"/>
-        </w:rPr>
-        <w:t xml:space="preserve"> </w:t>
-      </w:r>
-      <w:proofErr w:type="spellStart"/>
-      <w:r>
-        <w:rPr>
-          <w:rFonts w:ascii="Times New Roman" w:hAnsi="Times New Roman" w:cs="Times New Roman"/>
-          <w:sz w:val="20"/>
-          <w:szCs w:val="20"/>
-        </w:rPr>
-        <w:t>blah</w:t>
-      </w:r>
-      <w:proofErr w:type="spellEnd"/>
+        <w:t>The subjective nature of our scoring system leaves blah blah blah</w:t>
+      </w:r>
     </w:p>
     <w:p>
       <w:pPr>
@@ -1696,7 +1508,7 @@
                     </pic:cNvPicPr>
                   </pic:nvPicPr>
                   <pic:blipFill>
-                    <a:blip r:embed="rId5" cstate="print">
+                    <a:blip r:embed="rId6" cstate="print">
                       <a:extLst>
                         <a:ext uri="{28A0092B-C50C-407E-A947-70E740481C1C}">
                           <a14:useLocalDpi xmlns:a14="http://schemas.microsoft.com/office/drawing/2010/main" val="0"/>
@@ -1955,7 +1767,7 @@
                     </pic:cNvPicPr>
                   </pic:nvPicPr>
                   <pic:blipFill>
-                    <a:blip r:embed="rId6" cstate="print">
+                    <a:blip r:embed="rId7" cstate="print">
                       <a:extLst>
                         <a:ext uri="{28A0092B-C50C-407E-A947-70E740481C1C}">
                           <a14:useLocalDpi xmlns:a14="http://schemas.microsoft.com/office/drawing/2010/main" val="0"/>
@@ -2192,7 +2004,7 @@
                     </pic:cNvPicPr>
                   </pic:nvPicPr>
                   <pic:blipFill>
-                    <a:blip r:embed="rId7" cstate="print">
+                    <a:blip r:embed="rId8" cstate="print">
                       <a:extLst>
                         <a:ext uri="{28A0092B-C50C-407E-A947-70E740481C1C}">
                           <a14:useLocalDpi xmlns:a14="http://schemas.microsoft.com/office/drawing/2010/main" val="0"/>
@@ -2285,25 +2097,7 @@
           <w:sz w:val="20"/>
           <w:szCs w:val="20"/>
         </w:rPr>
-        <w:t xml:space="preserve">The small .doc test files tended to score either a score of five or of zero, with only a few files falling in between. The small .doc files were also the only .doc files where test files scored </w:t>
-      </w:r>
-      <w:proofErr w:type="spellStart"/>
-      <w:r>
-        <w:rPr>
-          <w:rFonts w:ascii="Times New Roman" w:hAnsi="Times New Roman" w:cs="Times New Roman"/>
-          <w:sz w:val="20"/>
-          <w:szCs w:val="20"/>
-        </w:rPr>
-        <w:t>fives</w:t>
-      </w:r>
-      <w:proofErr w:type="spellEnd"/>
-      <w:r>
-        <w:rPr>
-          <w:rFonts w:ascii="Times New Roman" w:hAnsi="Times New Roman" w:cs="Times New Roman"/>
-          <w:sz w:val="20"/>
-          <w:szCs w:val="20"/>
-        </w:rPr>
-        <w:t xml:space="preserve">. Additionally, it wasn’t just one or two test files that scored fives, </w:t>
+        <w:t xml:space="preserve">The small .doc test files tended to score either a score of five or of zero, with only a few files falling in between. The small .doc files were also the only .doc files where test files scored fives. Additionally, it wasn’t just one or two test files that scored fives, </w:t>
       </w:r>
       <w:r>
         <w:rPr>
@@ -2365,7 +2159,7 @@
                     </pic:cNvPicPr>
                   </pic:nvPicPr>
                   <pic:blipFill>
-                    <a:blip r:embed="rId8" cstate="print">
+                    <a:blip r:embed="rId9" cstate="print">
                       <a:extLst>
                         <a:ext uri="{28A0092B-C50C-407E-A947-70E740481C1C}">
                           <a14:useLocalDpi xmlns:a14="http://schemas.microsoft.com/office/drawing/2010/main" val="0"/>
@@ -2553,80 +2347,24 @@
           <w:sz w:val="20"/>
           <w:szCs w:val="20"/>
         </w:rPr>
-        <w:t>5.3 .</w:t>
-      </w:r>
-      <w:proofErr w:type="spellStart"/>
-      <w:r>
-        <w:rPr>
-          <w:rFonts w:ascii="Times New Roman" w:hAnsi="Times New Roman" w:cs="Times New Roman"/>
-          <w:b/>
-          <w:sz w:val="20"/>
-          <w:szCs w:val="20"/>
-        </w:rPr>
-        <w:t>docx</w:t>
-      </w:r>
-      <w:proofErr w:type="spellEnd"/>
-      <w:r>
-        <w:rPr>
-          <w:rFonts w:ascii="Times New Roman" w:hAnsi="Times New Roman" w:cs="Times New Roman"/>
-          <w:b/>
-          <w:sz w:val="20"/>
-          <w:szCs w:val="20"/>
-        </w:rPr>
-        <w:t xml:space="preserve"> files</w:t>
-      </w:r>
-    </w:p>
-    <w:p>
-      <w:pPr>
-        <w:rPr>
-          <w:rFonts w:ascii="Times New Roman" w:hAnsi="Times New Roman" w:cs="Times New Roman"/>
-          <w:sz w:val="20"/>
-          <w:szCs w:val="20"/>
-        </w:rPr>
-      </w:pPr>
-      <w:r>
-        <w:rPr>
-          <w:rFonts w:ascii="Times New Roman" w:hAnsi="Times New Roman" w:cs="Times New Roman"/>
-          <w:sz w:val="20"/>
-          <w:szCs w:val="20"/>
-        </w:rPr>
-        <w:t>The .</w:t>
-      </w:r>
-      <w:proofErr w:type="spellStart"/>
-      <w:r>
-        <w:rPr>
-          <w:rFonts w:ascii="Times New Roman" w:hAnsi="Times New Roman" w:cs="Times New Roman"/>
-          <w:sz w:val="20"/>
-          <w:szCs w:val="20"/>
-        </w:rPr>
-        <w:t>docx</w:t>
-      </w:r>
-      <w:proofErr w:type="spellEnd"/>
-      <w:r>
-        <w:rPr>
-          <w:rFonts w:ascii="Times New Roman" w:hAnsi="Times New Roman" w:cs="Times New Roman"/>
-          <w:sz w:val="20"/>
-          <w:szCs w:val="20"/>
-        </w:rPr>
-        <w:t xml:space="preserve"> files were the easiest to score, as very few of them opened. Any </w:t>
-      </w:r>
-      <w:proofErr w:type="spellStart"/>
-      <w:r>
-        <w:rPr>
-          <w:rFonts w:ascii="Times New Roman" w:hAnsi="Times New Roman" w:cs="Times New Roman"/>
-          <w:sz w:val="20"/>
-          <w:szCs w:val="20"/>
-        </w:rPr>
-        <w:t>docx</w:t>
-      </w:r>
-      <w:proofErr w:type="spellEnd"/>
-      <w:r>
-        <w:rPr>
-          <w:rFonts w:ascii="Times New Roman" w:hAnsi="Times New Roman" w:cs="Times New Roman"/>
-          <w:sz w:val="20"/>
-          <w:szCs w:val="20"/>
-        </w:rPr>
-        <w:t xml:space="preserve"> file that did open was completely perfect and scored a 5. </w:t>
+        <w:t>5.3 .docx files</w:t>
+      </w:r>
+    </w:p>
+    <w:p>
+      <w:pPr>
+        <w:rPr>
+          <w:rFonts w:ascii="Times New Roman" w:hAnsi="Times New Roman" w:cs="Times New Roman"/>
+          <w:sz w:val="20"/>
+          <w:szCs w:val="20"/>
+        </w:rPr>
+      </w:pPr>
+      <w:r>
+        <w:rPr>
+          <w:rFonts w:ascii="Times New Roman" w:hAnsi="Times New Roman" w:cs="Times New Roman"/>
+          <w:sz w:val="20"/>
+          <w:szCs w:val="20"/>
+        </w:rPr>
+        <w:t xml:space="preserve">The .docx files were the easiest to score, as very few of them opened. Any docx file that did open was completely perfect and scored a 5. </w:t>
       </w:r>
     </w:p>
     <w:p>
@@ -2902,7 +2640,7 @@
                     </pic:cNvPicPr>
                   </pic:nvPicPr>
                   <pic:blipFill>
-                    <a:blip r:embed="rId9" cstate="print">
+                    <a:blip r:embed="rId10" cstate="print">
                       <a:extLst>
                         <a:ext uri="{28A0092B-C50C-407E-A947-70E740481C1C}">
                           <a14:useLocalDpi xmlns:a14="http://schemas.microsoft.com/office/drawing/2010/main" val="0"/>
@@ -3075,7 +2813,7 @@
                     </pic:cNvPicPr>
                   </pic:nvPicPr>
                   <pic:blipFill>
-                    <a:blip r:embed="rId10" cstate="print">
+                    <a:blip r:embed="rId11" cstate="print">
                       <a:extLst>
                         <a:ext uri="{28A0092B-C50C-407E-A947-70E740481C1C}">
                           <a14:useLocalDpi xmlns:a14="http://schemas.microsoft.com/office/drawing/2010/main" val="0"/>
@@ -3210,7 +2948,7 @@
                     </pic:cNvPicPr>
                   </pic:nvPicPr>
                   <pic:blipFill>
-                    <a:blip r:embed="rId11" cstate="print">
+                    <a:blip r:embed="rId12" cstate="print">
                       <a:extLst>
                         <a:ext uri="{28A0092B-C50C-407E-A947-70E740481C1C}">
                           <a14:useLocalDpi xmlns:a14="http://schemas.microsoft.com/office/drawing/2010/main" val="0"/>
@@ -3341,43 +3079,7 @@
           <w:sz w:val="20"/>
           <w:szCs w:val="20"/>
         </w:rPr>
-        <w:t xml:space="preserve">pen rates of files follow the same trends. Test files always open, </w:t>
-      </w:r>
-      <w:proofErr w:type="spellStart"/>
-      <w:r>
-        <w:rPr>
-          <w:rFonts w:ascii="Times New Roman" w:hAnsi="Times New Roman" w:cs="Times New Roman"/>
-          <w:sz w:val="20"/>
-          <w:szCs w:val="20"/>
-        </w:rPr>
-        <w:t>docx</w:t>
-      </w:r>
-      <w:proofErr w:type="spellEnd"/>
-      <w:r>
-        <w:rPr>
-          <w:rFonts w:ascii="Times New Roman" w:hAnsi="Times New Roman" w:cs="Times New Roman"/>
-          <w:sz w:val="20"/>
-          <w:szCs w:val="20"/>
-        </w:rPr>
-        <w:t xml:space="preserve"> files almost never open, and doc and pdf files fall somewhere in the middle. PDF files have a higher open rate than doc files by quite a bit for the small files. The same holds for medium files, though the margin is smaller. Doc files narrowly overtake pdf files and are more </w:t>
-      </w:r>
-      <w:proofErr w:type="spellStart"/>
-      <w:r>
-        <w:rPr>
-          <w:rFonts w:ascii="Times New Roman" w:hAnsi="Times New Roman" w:cs="Times New Roman"/>
-          <w:sz w:val="20"/>
-          <w:szCs w:val="20"/>
-        </w:rPr>
-        <w:t>openable</w:t>
-      </w:r>
-      <w:proofErr w:type="spellEnd"/>
-      <w:r>
-        <w:rPr>
-          <w:rFonts w:ascii="Times New Roman" w:hAnsi="Times New Roman" w:cs="Times New Roman"/>
-          <w:sz w:val="20"/>
-          <w:szCs w:val="20"/>
-        </w:rPr>
-        <w:t xml:space="preserve"> with large file sizes.</w:t>
+        <w:t>pen rates of files follow the same trends. Test files always open, docx files almost never open, and doc and pdf files fall somewhere in the middle. PDF files have a higher open rate than doc files by quite a bit for the small files. The same holds for medium files, though the margin is smaller. Doc files narrowly overtake pdf files and are more openable with large file sizes.</w:t>
       </w:r>
     </w:p>
     <w:p>
@@ -3409,7 +3111,7 @@
                     </pic:cNvPicPr>
                   </pic:nvPicPr>
                   <pic:blipFill>
-                    <a:blip r:embed="rId12" cstate="print">
+                    <a:blip r:embed="rId13" cstate="print">
                       <a:extLst>
                         <a:ext uri="{28A0092B-C50C-407E-A947-70E740481C1C}">
                           <a14:useLocalDpi xmlns:a14="http://schemas.microsoft.com/office/drawing/2010/main" val="0"/>
@@ -3464,15 +3166,7 @@
         <w:fldChar w:fldCharType="end"/>
       </w:r>
       <w:r>
-        <w:t xml:space="preserve"> – The number of medium text, pdf, doc, and </w:t>
-      </w:r>
-      <w:proofErr w:type="spellStart"/>
-      <w:r>
-        <w:t>docx</w:t>
-      </w:r>
-      <w:proofErr w:type="spellEnd"/>
-      <w:r>
-        <w:t xml:space="preserve"> files that open at 1-100 bits flipped. Compare to figure 9, displaying the open rates of large files.</w:t>
+        <w:t xml:space="preserve"> – The number of medium text, pdf, doc, and docx files that open at 1-100 bits flipped. Compare to figure 9, displaying the open rates of large files.</w:t>
       </w:r>
     </w:p>
     <w:p>
@@ -3502,7 +3196,7 @@
                     </pic:cNvPicPr>
                   </pic:nvPicPr>
                   <pic:blipFill>
-                    <a:blip r:embed="rId13" cstate="print">
+                    <a:blip r:embed="rId14" cstate="print">
                       <a:extLst>
                         <a:ext uri="{28A0092B-C50C-407E-A947-70E740481C1C}">
                           <a14:useLocalDpi xmlns:a14="http://schemas.microsoft.com/office/drawing/2010/main" val="0"/>
@@ -3557,33 +3251,7 @@
         <w:fldChar w:fldCharType="end"/>
       </w:r>
       <w:r>
-        <w:t xml:space="preserve"> - </w:t>
-      </w:r>
-      <w:r>
-        <w:t xml:space="preserve">The number of </w:t>
-      </w:r>
-      <w:r>
-        <w:t>large</w:t>
-      </w:r>
-      <w:r>
-        <w:t xml:space="preserve"> text, pdf, doc, and </w:t>
-      </w:r>
-      <w:proofErr w:type="spellStart"/>
-      <w:r>
-        <w:t>docx</w:t>
-      </w:r>
-      <w:proofErr w:type="spellEnd"/>
-      <w:r>
-        <w:t xml:space="preserve"> files that open at 1-100 bits flipped. Compare </w:t>
-      </w:r>
-      <w:r>
-        <w:t>to figure 8</w:t>
-      </w:r>
-      <w:r>
-        <w:t xml:space="preserve">, displaying the open rates of </w:t>
-      </w:r>
-      <w:r>
-        <w:t>medium files.</w:t>
+        <w:t xml:space="preserve"> - The number of large text, pdf, doc, and docx files that open at 1-100 bits flipped. Compare to figure 8, displaying the open rates of medium files.</w:t>
       </w:r>
     </w:p>
     <w:p>
@@ -3640,7 +3308,7 @@
                     </pic:cNvPicPr>
                   </pic:nvPicPr>
                   <pic:blipFill>
-                    <a:blip r:embed="rId14" cstate="print">
+                    <a:blip r:embed="rId15" cstate="print">
                       <a:extLst>
                         <a:ext uri="{28A0092B-C50C-407E-A947-70E740481C1C}">
                           <a14:useLocalDpi xmlns:a14="http://schemas.microsoft.com/office/drawing/2010/main" val="0"/>
@@ -3830,7 +3498,7 @@
                     </pic:cNvPicPr>
                   </pic:nvPicPr>
                   <pic:blipFill>
-                    <a:blip r:embed="rId15" cstate="print">
+                    <a:blip r:embed="rId16" cstate="print">
                       <a:extLst>
                         <a:ext uri="{28A0092B-C50C-407E-A947-70E740481C1C}">
                           <a14:useLocalDpi xmlns:a14="http://schemas.microsoft.com/office/drawing/2010/main" val="0"/>
@@ -3892,10 +3560,207 @@
       <w:pPr>
         <w:rPr>
           <w:rFonts w:ascii="Times New Roman" w:hAnsi="Times New Roman" w:cs="Times New Roman"/>
-          <w:sz w:val="20"/>
-          <w:szCs w:val="20"/>
-        </w:rPr>
-      </w:pPr>
+          <w:b/>
+          <w:sz w:val="20"/>
+          <w:szCs w:val="20"/>
+        </w:rPr>
+      </w:pPr>
+      <w:r>
+        <w:rPr>
+          <w:rFonts w:ascii="Times New Roman" w:hAnsi="Times New Roman" w:cs="Times New Roman"/>
+          <w:b/>
+          <w:sz w:val="20"/>
+          <w:szCs w:val="20"/>
+        </w:rPr>
+        <w:t>.BMP files</w:t>
+      </w:r>
+    </w:p>
+    <w:p>
+      <w:pPr>
+        <w:rPr>
+          <w:rFonts w:ascii="Times New Roman" w:hAnsi="Times New Roman" w:cs="Times New Roman"/>
+          <w:sz w:val="20"/>
+          <w:szCs w:val="20"/>
+        </w:rPr>
+      </w:pPr>
+      <w:r>
+        <w:rPr>
+          <w:rFonts w:ascii="Times New Roman" w:hAnsi="Times New Roman" w:cs="Times New Roman"/>
+          <w:sz w:val="20"/>
+          <w:szCs w:val="20"/>
+        </w:rPr>
+        <w:t>Bitmaps generally opened and most changes were minor.  It appears that the smaller file sizes of bitmap did better earlier, but in the higher levels of bit flipping the larger sized files did better.  Most of the issues with bitmap were undetectable to the naked eye.  However, when they were run through ImageMagick’s image compare tool, which highlighted any pixels that were different, there were definite changes to the image.  One interesting aspect of bitmap files for which I cannot find an explanation was that all of the pixel differences occurred in the bottom 25% of the picture.  My initial response was to think that there was a problem with the bit-flipping program and it was not flipping random bits.  However, upon comparing a bit-flipped version with the original in a hex editor, it was discovered that the differences occurred throughout the file.  There is nothing in the specifications for bitmap that describes why pixel changes occurred in the lower portion of the picture, but this was the case throughout the bitmap files</w:t>
+      </w:r>
+      <w:r>
+        <w:rPr>
+          <w:rFonts w:ascii="Times New Roman" w:hAnsi="Times New Roman" w:cs="Times New Roman"/>
+          <w:sz w:val="20"/>
+          <w:szCs w:val="20"/>
+        </w:rPr>
+        <w:t>.  If the file opened, the file was the right size, and the file did not have a complete color shift, the changes were all in this lower portion.</w:t>
+      </w:r>
+    </w:p>
+    <w:p>
+      <w:pPr>
+        <w:rPr>
+          <w:rFonts w:ascii="Times New Roman" w:hAnsi="Times New Roman" w:cs="Times New Roman"/>
+          <w:sz w:val="20"/>
+          <w:szCs w:val="20"/>
+        </w:rPr>
+      </w:pPr>
+      <w:r>
+        <w:rPr>
+          <w:rFonts w:ascii="Times New Roman" w:hAnsi="Times New Roman" w:cs="Times New Roman"/>
+          <w:b/>
+          <w:sz w:val="20"/>
+          <w:szCs w:val="20"/>
+        </w:rPr>
+        <w:t>.GIF files</w:t>
+      </w:r>
+    </w:p>
+    <w:p>
+      <w:pPr>
+        <w:rPr>
+          <w:rFonts w:ascii="Times New Roman" w:hAnsi="Times New Roman" w:cs="Times New Roman"/>
+          <w:sz w:val="20"/>
+          <w:szCs w:val="20"/>
+        </w:rPr>
+      </w:pPr>
+      <w:r>
+        <w:rPr>
+          <w:rFonts w:ascii="Times New Roman" w:hAnsi="Times New Roman" w:cs="Times New Roman"/>
+          <w:sz w:val="20"/>
+          <w:szCs w:val="20"/>
+        </w:rPr>
+        <w:t xml:space="preserve">As expected, the </w:t>
+      </w:r>
+      <w:r>
+        <w:rPr>
+          <w:rFonts w:ascii="Times New Roman" w:hAnsi="Times New Roman" w:cs="Times New Roman"/>
+          <w:sz w:val="20"/>
+          <w:szCs w:val="20"/>
+        </w:rPr>
+        <w:t>GIF files did not degrade as gracefully as the bitmap files.</w:t>
+      </w:r>
+      <w:r>
+        <w:rPr>
+          <w:rFonts w:ascii="Times New Roman" w:hAnsi="Times New Roman" w:cs="Times New Roman"/>
+          <w:sz w:val="20"/>
+          <w:szCs w:val="20"/>
+        </w:rPr>
+        <w:t xml:space="preserve">  While there were some errors that were undetectable to the naked eye, particularly in the solid colored files, many were obvious at first glance.  Some of the errors in files that were able to be opened included complete color shifts, large portions of “static,” distortions that made it appear one was looking at part of the picture </w:t>
+      </w:r>
+      <w:r>
+        <w:rPr>
+          <w:rFonts w:ascii="Times New Roman" w:hAnsi="Times New Roman" w:cs="Times New Roman"/>
+          <w:sz w:val="20"/>
+          <w:szCs w:val="20"/>
+        </w:rPr>
+        <w:lastRenderedPageBreak/>
+        <w:t>underwater, and entire portions of the picture being in the wrong place.</w:t>
+      </w:r>
+      <w:r>
+        <w:rPr>
+          <w:rFonts w:ascii="Times New Roman" w:hAnsi="Times New Roman" w:cs="Times New Roman"/>
+          <w:sz w:val="20"/>
+          <w:szCs w:val="20"/>
+        </w:rPr>
+        <w:t xml:space="preserve">  As before, large files fared better than smaller files.  With the quad-color file in particular, if the </w:t>
+      </w:r>
+      <w:r>
+        <w:rPr>
+          <w:rFonts w:ascii="Times New Roman" w:hAnsi="Times New Roman" w:cs="Times New Roman"/>
+          <w:sz w:val="20"/>
+          <w:szCs w:val="20"/>
+        </w:rPr>
+        <w:t xml:space="preserve">file opened it generally looked extremely </w:t>
+      </w:r>
+      <w:r>
+        <w:rPr>
+          <w:rFonts w:ascii="Times New Roman" w:hAnsi="Times New Roman" w:cs="Times New Roman"/>
+          <w:sz w:val="20"/>
+          <w:szCs w:val="20"/>
+        </w:rPr>
+        <w:t>distorted, even with only one bit flipped.</w:t>
+      </w:r>
+      <w:r>
+        <w:rPr>
+          <w:rFonts w:ascii="Times New Roman" w:hAnsi="Times New Roman" w:cs="Times New Roman"/>
+          <w:sz w:val="20"/>
+          <w:szCs w:val="20"/>
+        </w:rPr>
+        <w:t xml:space="preserve">  Meanwhile, the full-color photos tended to be somewhat recognizable, although distorted, even with as many as 20 bits flipped.</w:t>
+      </w:r>
+    </w:p>
+    <w:p>
+      <w:pPr>
+        <w:rPr>
+          <w:rFonts w:ascii="Times New Roman" w:hAnsi="Times New Roman" w:cs="Times New Roman"/>
+          <w:b/>
+          <w:sz w:val="20"/>
+          <w:szCs w:val="20"/>
+        </w:rPr>
+      </w:pPr>
+      <w:r>
+        <w:rPr>
+          <w:rFonts w:ascii="Times New Roman" w:hAnsi="Times New Roman" w:cs="Times New Roman"/>
+          <w:b/>
+          <w:sz w:val="20"/>
+          <w:szCs w:val="20"/>
+        </w:rPr>
+        <w:t>.JPG files</w:t>
+      </w:r>
+    </w:p>
+    <w:p>
+      <w:pPr>
+        <w:rPr>
+          <w:rFonts w:ascii="Times New Roman" w:hAnsi="Times New Roman" w:cs="Times New Roman"/>
+          <w:sz w:val="20"/>
+          <w:szCs w:val="20"/>
+        </w:rPr>
+      </w:pPr>
+      <w:r>
+        <w:rPr>
+          <w:rFonts w:ascii="Times New Roman" w:hAnsi="Times New Roman" w:cs="Times New Roman"/>
+          <w:sz w:val="20"/>
+          <w:szCs w:val="20"/>
+        </w:rPr>
+        <w:t xml:space="preserve">Surprisingly, JPEG files did better than GIF files overall.  </w:t>
+      </w:r>
+      <w:r>
+        <w:rPr>
+          <w:rFonts w:ascii="Times New Roman" w:hAnsi="Times New Roman" w:cs="Times New Roman"/>
+          <w:sz w:val="20"/>
+          <w:szCs w:val="20"/>
+        </w:rPr>
+        <w:t>Much of this was likely due to the types of errors that occurred.  In JPEGs, the errors tended to come in three types if the file was able to be opened.  The first type was a simple color shift, where the file appeared to be mostly normal, with a colored filter placed over it.  The next type, which often accompanied the first, was a simple shifting over of portions of the picture.  The last type was a solid colored area covering a portion of the picture.</w:t>
+      </w:r>
+      <w:r>
+        <w:rPr>
+          <w:rFonts w:ascii="Times New Roman" w:hAnsi="Times New Roman" w:cs="Times New Roman"/>
+          <w:sz w:val="20"/>
+          <w:szCs w:val="20"/>
+        </w:rPr>
+        <w:t xml:space="preserve">  </w:t>
+      </w:r>
+      <w:r>
+        <w:rPr>
+          <w:rFonts w:ascii="Times New Roman" w:hAnsi="Times New Roman" w:cs="Times New Roman"/>
+          <w:sz w:val="20"/>
+          <w:szCs w:val="20"/>
+        </w:rPr>
+        <w:t>The</w:t>
+      </w:r>
+      <w:r>
+        <w:rPr>
+          <w:rFonts w:ascii="Times New Roman" w:hAnsi="Times New Roman" w:cs="Times New Roman"/>
+          <w:sz w:val="20"/>
+          <w:szCs w:val="20"/>
+        </w:rPr>
+        <w:t xml:space="preserve"> four-colored quadrants again did the worst out of all of the files.</w:t>
+      </w:r>
+      <w:bookmarkStart w:id="0" w:name="_GoBack"/>
+      <w:bookmarkEnd w:id="0"/>
     </w:p>
     <w:p>
       <w:pPr>
@@ -3994,7 +3859,7 @@
 </file>
 
 <file path=word/numbering.xml><?xml version="1.0" encoding="utf-8"?>
-<w:numbering xmlns:wpc="http://schemas.microsoft.com/office/word/2010/wordprocessingCanvas" xmlns:mc="http://schemas.openxmlformats.org/markup-compatibility/2006" xmlns:o="urn:schemas-microsoft-com:office:office" xmlns:r="http://schemas.openxmlformats.org/officeDocument/2006/relationships" xmlns:m="http://schemas.openxmlformats.org/officeDocument/2006/math" xmlns:v="urn:schemas-microsoft-com:vml" xmlns:wp14="http://schemas.microsoft.com/office/word/2010/wordprocessingDrawing" xmlns:wp="http://schemas.openxmlformats.org/drawingml/2006/wordprocessingDrawing" xmlns:w10="urn:schemas-microsoft-com:office:word" xmlns:w="http://schemas.openxmlformats.org/wordprocessingml/2006/main" xmlns:w14="http://schemas.microsoft.com/office/word/2010/wordml" xmlns:w15="http://schemas.microsoft.com/office/word/2012/wordml" xmlns:wpg="http://schemas.microsoft.com/office/word/2010/wordprocessingGroup" xmlns:wpi="http://schemas.microsoft.com/office/word/2010/wordprocessingInk" xmlns:wne="http://schemas.microsoft.com/office/word/2006/wordml" xmlns:wps="http://schemas.microsoft.com/office/word/2010/wordprocessingShape" mc:Ignorable="w14 w15 wp14">
+<w:numbering xmlns:wpc="http://schemas.microsoft.com/office/word/2010/wordprocessingCanvas" xmlns:mc="http://schemas.openxmlformats.org/markup-compatibility/2006" xmlns:o="urn:schemas-microsoft-com:office:office" xmlns:r="http://schemas.openxmlformats.org/officeDocument/2006/relationships" xmlns:m="http://schemas.openxmlformats.org/officeDocument/2006/math" xmlns:v="urn:schemas-microsoft-com:vml" xmlns:wp14="http://schemas.microsoft.com/office/word/2010/wordprocessingDrawing" xmlns:wp="http://schemas.openxmlformats.org/drawingml/2006/wordprocessingDrawing" xmlns:w10="urn:schemas-microsoft-com:office:word" xmlns:w="http://schemas.openxmlformats.org/wordprocessingml/2006/main" xmlns:w14="http://schemas.microsoft.com/office/word/2010/wordml" xmlns:wpg="http://schemas.microsoft.com/office/word/2010/wordprocessingGroup" xmlns:wpi="http://schemas.microsoft.com/office/word/2010/wordprocessingInk" xmlns:wne="http://schemas.microsoft.com/office/word/2006/wordml" xmlns:wps="http://schemas.microsoft.com/office/word/2010/wordprocessingShape" mc:Ignorable="w14 wp14">
   <w:abstractNum w:abstractNumId="0">
     <w:nsid w:val="5991490D"/>
     <w:multiLevelType w:val="hybridMultilevel"/>
@@ -4275,7 +4140,7 @@
 </file>
 
 <file path=word/styles.xml><?xml version="1.0" encoding="utf-8"?>
-<w:styles xmlns:mc="http://schemas.openxmlformats.org/markup-compatibility/2006" xmlns:r="http://schemas.openxmlformats.org/officeDocument/2006/relationships" xmlns:w="http://schemas.openxmlformats.org/wordprocessingml/2006/main" xmlns:w14="http://schemas.microsoft.com/office/word/2010/wordml" xmlns:w15="http://schemas.microsoft.com/office/word/2012/wordml" mc:Ignorable="w14 w15">
+<w:styles xmlns:mc="http://schemas.openxmlformats.org/markup-compatibility/2006" xmlns:r="http://schemas.openxmlformats.org/officeDocument/2006/relationships" xmlns:w="http://schemas.openxmlformats.org/wordprocessingml/2006/main" xmlns:w14="http://schemas.microsoft.com/office/word/2010/wordml" mc:Ignorable="w14">
   <w:docDefaults>
     <w:rPrDefault>
       <w:rPr>
@@ -4291,378 +4156,144 @@
       </w:pPr>
     </w:pPrDefault>
   </w:docDefaults>
-  <w:latentStyles w:defLockedState="0" w:defUIPriority="99" w:defSemiHidden="0" w:defUnhideWhenUsed="0" w:defQFormat="0" w:count="371">
-    <w:lsdException w:name="Normal" w:uiPriority="0" w:qFormat="1"/>
-    <w:lsdException w:name="heading 1" w:uiPriority="9" w:qFormat="1"/>
-    <w:lsdException w:name="heading 2" w:semiHidden="1" w:uiPriority="9" w:unhideWhenUsed="1" w:qFormat="1"/>
-    <w:lsdException w:name="heading 3" w:semiHidden="1" w:uiPriority="9" w:unhideWhenUsed="1" w:qFormat="1"/>
-    <w:lsdException w:name="heading 4" w:semiHidden="1" w:uiPriority="9" w:unhideWhenUsed="1" w:qFormat="1"/>
-    <w:lsdException w:name="heading 5" w:semiHidden="1" w:uiPriority="9" w:unhideWhenUsed="1" w:qFormat="1"/>
-    <w:lsdException w:name="heading 6" w:semiHidden="1" w:uiPriority="9" w:unhideWhenUsed="1" w:qFormat="1"/>
-    <w:lsdException w:name="heading 7" w:semiHidden="1" w:uiPriority="9" w:unhideWhenUsed="1" w:qFormat="1"/>
-    <w:lsdException w:name="heading 8" w:semiHidden="1" w:uiPriority="9" w:unhideWhenUsed="1" w:qFormat="1"/>
-    <w:lsdException w:name="heading 9" w:semiHidden="1" w:uiPriority="9" w:unhideWhenUsed="1" w:qFormat="1"/>
-    <w:lsdException w:name="index 1" w:semiHidden="1" w:unhideWhenUsed="1"/>
-    <w:lsdException w:name="index 2" w:semiHidden="1" w:unhideWhenUsed="1"/>
-    <w:lsdException w:name="index 3" w:semiHidden="1" w:unhideWhenUsed="1"/>
-    <w:lsdException w:name="index 4" w:semiHidden="1" w:unhideWhenUsed="1"/>
-    <w:lsdException w:name="index 5" w:semiHidden="1" w:unhideWhenUsed="1"/>
-    <w:lsdException w:name="index 6" w:semiHidden="1" w:unhideWhenUsed="1"/>
-    <w:lsdException w:name="index 7" w:semiHidden="1" w:unhideWhenUsed="1"/>
-    <w:lsdException w:name="index 8" w:semiHidden="1" w:unhideWhenUsed="1"/>
-    <w:lsdException w:name="index 9" w:semiHidden="1" w:unhideWhenUsed="1"/>
-    <w:lsdException w:name="toc 1" w:semiHidden="1" w:uiPriority="39" w:unhideWhenUsed="1"/>
-    <w:lsdException w:name="toc 2" w:semiHidden="1" w:uiPriority="39" w:unhideWhenUsed="1"/>
-    <w:lsdException w:name="toc 3" w:semiHidden="1" w:uiPriority="39" w:unhideWhenUsed="1"/>
-    <w:lsdException w:name="toc 4" w:semiHidden="1" w:uiPriority="39" w:unhideWhenUsed="1"/>
-    <w:lsdException w:name="toc 5" w:semiHidden="1" w:uiPriority="39" w:unhideWhenUsed="1"/>
-    <w:lsdException w:name="toc 6" w:semiHidden="1" w:uiPriority="39" w:unhideWhenUsed="1"/>
-    <w:lsdException w:name="toc 7" w:semiHidden="1" w:uiPriority="39" w:unhideWhenUsed="1"/>
-    <w:lsdException w:name="toc 8" w:semiHidden="1" w:uiPriority="39" w:unhideWhenUsed="1"/>
-    <w:lsdException w:name="toc 9" w:semiHidden="1" w:uiPriority="39" w:unhideWhenUsed="1"/>
-    <w:lsdException w:name="Normal Indent" w:semiHidden="1" w:unhideWhenUsed="1"/>
-    <w:lsdException w:name="footnote text" w:semiHidden="1" w:unhideWhenUsed="1"/>
-    <w:lsdException w:name="annotation text" w:semiHidden="1" w:unhideWhenUsed="1"/>
-    <w:lsdException w:name="header" w:semiHidden="1" w:unhideWhenUsed="1"/>
-    <w:lsdException w:name="footer" w:semiHidden="1" w:unhideWhenUsed="1"/>
-    <w:lsdException w:name="index heading" w:semiHidden="1" w:unhideWhenUsed="1"/>
-    <w:lsdException w:name="caption" w:semiHidden="1" w:uiPriority="35" w:unhideWhenUsed="1" w:qFormat="1"/>
-    <w:lsdException w:name="table of figures" w:semiHidden="1" w:unhideWhenUsed="1"/>
-    <w:lsdException w:name="envelope address" w:semiHidden="1" w:unhideWhenUsed="1"/>
-    <w:lsdException w:name="envelope return" w:semiHidden="1" w:unhideWhenUsed="1"/>
-    <w:lsdException w:name="footnote reference" w:semiHidden="1" w:unhideWhenUsed="1"/>
-    <w:lsdException w:name="annotation reference" w:semiHidden="1" w:unhideWhenUsed="1"/>
-    <w:lsdException w:name="line number" w:semiHidden="1" w:unhideWhenUsed="1"/>
-    <w:lsdException w:name="page number" w:semiHidden="1" w:unhideWhenUsed="1"/>
-    <w:lsdException w:name="endnote reference" w:semiHidden="1" w:unhideWhenUsed="1"/>
-    <w:lsdException w:name="endnote text" w:semiHidden="1" w:unhideWhenUsed="1"/>
-    <w:lsdException w:name="table of authorities" w:semiHidden="1" w:unhideWhenUsed="1"/>
-    <w:lsdException w:name="macro" w:semiHidden="1" w:unhideWhenUsed="1"/>
-    <w:lsdException w:name="toa heading" w:semiHidden="1" w:unhideWhenUsed="1"/>
-    <w:lsdException w:name="List" w:semiHidden="1" w:unhideWhenUsed="1"/>
-    <w:lsdException w:name="List Bullet" w:semiHidden="1" w:unhideWhenUsed="1"/>
-    <w:lsdException w:name="List Number" w:semiHidden="1" w:unhideWhenUsed="1"/>
-    <w:lsdException w:name="List 2" w:semiHidden="1" w:unhideWhenUsed="1"/>
-    <w:lsdException w:name="List 3" w:semiHidden="1" w:unhideWhenUsed="1"/>
-    <w:lsdException w:name="List 4" w:semiHidden="1" w:unhideWhenUsed="1"/>
-    <w:lsdException w:name="List 5" w:semiHidden="1" w:unhideWhenUsed="1"/>
-    <w:lsdException w:name="List Bullet 2" w:semiHidden="1" w:unhideWhenUsed="1"/>
-    <w:lsdException w:name="List Bullet 3" w:semiHidden="1" w:unhideWhenUsed="1"/>
-    <w:lsdException w:name="List Bullet 4" w:semiHidden="1" w:unhideWhenUsed="1"/>
-    <w:lsdException w:name="List Bullet 5" w:semiHidden="1" w:unhideWhenUsed="1"/>
-    <w:lsdException w:name="List Number 2" w:semiHidden="1" w:unhideWhenUsed="1"/>
-    <w:lsdException w:name="List Number 3" w:semiHidden="1" w:unhideWhenUsed="1"/>
-    <w:lsdException w:name="List Number 4" w:semiHidden="1" w:unhideWhenUsed="1"/>
-    <w:lsdException w:name="List Number 5" w:semiHidden="1" w:unhideWhenUsed="1"/>
-    <w:lsdException w:name="Title" w:uiPriority="10" w:qFormat="1"/>
-    <w:lsdException w:name="Closing" w:semiHidden="1" w:unhideWhenUsed="1"/>
-    <w:lsdException w:name="Signature" w:semiHidden="1" w:unhideWhenUsed="1"/>
-    <w:lsdException w:name="Default Paragraph Font" w:semiHidden="1" w:uiPriority="1" w:unhideWhenUsed="1"/>
-    <w:lsdException w:name="Body Text" w:semiHidden="1" w:unhideWhenUsed="1"/>
-    <w:lsdException w:name="Body Text Indent" w:semiHidden="1" w:unhideWhenUsed="1"/>
-    <w:lsdException w:name="List Continue" w:semiHidden="1" w:unhideWhenUsed="1"/>
-    <w:lsdException w:name="List Continue 2" w:semiHidden="1" w:unhideWhenUsed="1"/>
-    <w:lsdException w:name="List Continue 3" w:semiHidden="1" w:unhideWhenUsed="1"/>
-    <w:lsdException w:name="List Continue 4" w:semiHidden="1" w:unhideWhenUsed="1"/>
-    <w:lsdException w:name="List Continue 5" w:semiHidden="1" w:unhideWhenUsed="1"/>
-    <w:lsdException w:name="Message Header" w:semiHidden="1" w:unhideWhenUsed="1"/>
-    <w:lsdException w:name="Subtitle" w:uiPriority="11" w:qFormat="1"/>
-    <w:lsdException w:name="Salutation" w:semiHidden="1" w:unhideWhenUsed="1"/>
-    <w:lsdException w:name="Date" w:semiHidden="1" w:unhideWhenUsed="1"/>
-    <w:lsdException w:name="Body Text First Indent" w:semiHidden="1" w:unhideWhenUsed="1"/>
-    <w:lsdException w:name="Body Text First Indent 2" w:semiHidden="1" w:unhideWhenUsed="1"/>
-    <w:lsdException w:name="Note Heading" w:semiHidden="1" w:unhideWhenUsed="1"/>
-    <w:lsdException w:name="Body Text 2" w:semiHidden="1" w:unhideWhenUsed="1"/>
-    <w:lsdException w:name="Body Text 3" w:semiHidden="1" w:unhideWhenUsed="1"/>
-    <w:lsdException w:name="Body Text Indent 2" w:semiHidden="1" w:unhideWhenUsed="1"/>
-    <w:lsdException w:name="Body Text Indent 3" w:semiHidden="1" w:unhideWhenUsed="1"/>
-    <w:lsdException w:name="Block Text" w:semiHidden="1" w:unhideWhenUsed="1"/>
-    <w:lsdException w:name="Hyperlink" w:semiHidden="1" w:unhideWhenUsed="1"/>
-    <w:lsdException w:name="FollowedHyperlink" w:semiHidden="1" w:unhideWhenUsed="1"/>
-    <w:lsdException w:name="Strong" w:uiPriority="22" w:qFormat="1"/>
-    <w:lsdException w:name="Emphasis" w:uiPriority="20" w:qFormat="1"/>
-    <w:lsdException w:name="Document Map" w:semiHidden="1" w:unhideWhenUsed="1"/>
-    <w:lsdException w:name="Plain Text" w:semiHidden="1" w:unhideWhenUsed="1"/>
-    <w:lsdException w:name="E-mail Signature" w:semiHidden="1" w:unhideWhenUsed="1"/>
-    <w:lsdException w:name="HTML Top of Form" w:semiHidden="1" w:unhideWhenUsed="1"/>
-    <w:lsdException w:name="HTML Bottom of Form" w:semiHidden="1" w:unhideWhenUsed="1"/>
-    <w:lsdException w:name="Normal (Web)" w:semiHidden="1" w:unhideWhenUsed="1"/>
-    <w:lsdException w:name="HTML Acronym" w:semiHidden="1" w:unhideWhenUsed="1"/>
-    <w:lsdException w:name="HTML Address" w:semiHidden="1" w:unhideWhenUsed="1"/>
-    <w:lsdException w:name="HTML Cite" w:semiHidden="1" w:unhideWhenUsed="1"/>
-    <w:lsdException w:name="HTML Code" w:semiHidden="1" w:unhideWhenUsed="1"/>
-    <w:lsdException w:name="HTML Definition" w:semiHidden="1" w:unhideWhenUsed="1"/>
-    <w:lsdException w:name="HTML Keyboard" w:semiHidden="1" w:unhideWhenUsed="1"/>
-    <w:lsdException w:name="HTML Preformatted" w:semiHidden="1" w:unhideWhenUsed="1"/>
-    <w:lsdException w:name="HTML Sample" w:semiHidden="1" w:unhideWhenUsed="1"/>
-    <w:lsdException w:name="HTML Typewriter" w:semiHidden="1" w:unhideWhenUsed="1"/>
-    <w:lsdException w:name="HTML Variable" w:semiHidden="1" w:unhideWhenUsed="1"/>
-    <w:lsdException w:name="Normal Table" w:semiHidden="1" w:unhideWhenUsed="1"/>
-    <w:lsdException w:name="annotation subject" w:semiHidden="1" w:unhideWhenUsed="1"/>
-    <w:lsdException w:name="No List" w:semiHidden="1" w:unhideWhenUsed="1"/>
-    <w:lsdException w:name="Outline List 1" w:semiHidden="1" w:unhideWhenUsed="1"/>
-    <w:lsdException w:name="Outline List 2" w:semiHidden="1" w:unhideWhenUsed="1"/>
-    <w:lsdException w:name="Outline List 3" w:semiHidden="1" w:unhideWhenUsed="1"/>
-    <w:lsdException w:name="Table Simple 1" w:semiHidden="1" w:unhideWhenUsed="1"/>
-    <w:lsdException w:name="Table Simple 2" w:semiHidden="1" w:unhideWhenUsed="1"/>
-    <w:lsdException w:name="Table Simple 3" w:semiHidden="1" w:unhideWhenUsed="1"/>
-    <w:lsdException w:name="Table Classic 1" w:semiHidden="1" w:unhideWhenUsed="1"/>
-    <w:lsdException w:name="Table Classic 2" w:semiHidden="1" w:unhideWhenUsed="1"/>
-    <w:lsdException w:name="Table Classic 3" w:semiHidden="1" w:unhideWhenUsed="1"/>
-    <w:lsdException w:name="Table Classic 4" w:semiHidden="1" w:unhideWhenUsed="1"/>
-    <w:lsdException w:name="Table Colorful 1" w:semiHidden="1" w:unhideWhenUsed="1"/>
-    <w:lsdException w:name="Table Colorful 2" w:semiHidden="1" w:unhideWhenUsed="1"/>
-    <w:lsdException w:name="Table Colorful 3" w:semiHidden="1" w:unhideWhenUsed="1"/>
-    <w:lsdException w:name="Table Columns 1" w:semiHidden="1" w:unhideWhenUsed="1"/>
-    <w:lsdException w:name="Table Columns 2" w:semiHidden="1" w:unhideWhenUsed="1"/>
-    <w:lsdException w:name="Table Columns 3" w:semiHidden="1" w:unhideWhenUsed="1"/>
-    <w:lsdException w:name="Table Columns 4" w:semiHidden="1" w:unhideWhenUsed="1"/>
-    <w:lsdException w:name="Table Columns 5" w:semiHidden="1" w:unhideWhenUsed="1"/>
-    <w:lsdException w:name="Table Grid 1" w:semiHidden="1" w:unhideWhenUsed="1"/>
-    <w:lsdException w:name="Table Grid 2" w:semiHidden="1" w:unhideWhenUsed="1"/>
-    <w:lsdException w:name="Table Grid 3" w:semiHidden="1" w:unhideWhenUsed="1"/>
-    <w:lsdException w:name="Table Grid 4" w:semiHidden="1" w:unhideWhenUsed="1"/>
-    <w:lsdException w:name="Table Grid 5" w:semiHidden="1" w:unhideWhenUsed="1"/>
-    <w:lsdException w:name="Table Grid 6" w:semiHidden="1" w:unhideWhenUsed="1"/>
-    <w:lsdException w:name="Table Grid 7" w:semiHidden="1" w:unhideWhenUsed="1"/>
-    <w:lsdException w:name="Table Grid 8" w:semiHidden="1" w:unhideWhenUsed="1"/>
-    <w:lsdException w:name="Table List 1" w:semiHidden="1" w:unhideWhenUsed="1"/>
-    <w:lsdException w:name="Table List 2" w:semiHidden="1" w:unhideWhenUsed="1"/>
-    <w:lsdException w:name="Table List 3" w:semiHidden="1" w:unhideWhenUsed="1"/>
-    <w:lsdException w:name="Table List 4" w:semiHidden="1" w:unhideWhenUsed="1"/>
-    <w:lsdException w:name="Table List 5" w:semiHidden="1" w:unhideWhenUsed="1"/>
-    <w:lsdException w:name="Table List 6" w:semiHidden="1" w:unhideWhenUsed="1"/>
-    <w:lsdException w:name="Table List 7" w:semiHidden="1" w:unhideWhenUsed="1"/>
-    <w:lsdException w:name="Table List 8" w:semiHidden="1" w:unhideWhenUsed="1"/>
-    <w:lsdException w:name="Table 3D effects 1" w:semiHidden="1" w:unhideWhenUsed="1"/>
-    <w:lsdException w:name="Table 3D effects 2" w:semiHidden="1" w:unhideWhenUsed="1"/>
-    <w:lsdException w:name="Table 3D effects 3" w:semiHidden="1" w:unhideWhenUsed="1"/>
-    <w:lsdException w:name="Table Contemporary" w:semiHidden="1" w:unhideWhenUsed="1"/>
-    <w:lsdException w:name="Table Elegant" w:semiHidden="1" w:unhideWhenUsed="1"/>
-    <w:lsdException w:name="Table Professional" w:semiHidden="1" w:unhideWhenUsed="1"/>
-    <w:lsdException w:name="Table Subtle 1" w:semiHidden="1" w:unhideWhenUsed="1"/>
-    <w:lsdException w:name="Table Subtle 2" w:semiHidden="1" w:unhideWhenUsed="1"/>
-    <w:lsdException w:name="Table Web 1" w:semiHidden="1" w:unhideWhenUsed="1"/>
-    <w:lsdException w:name="Table Web 2" w:semiHidden="1" w:unhideWhenUsed="1"/>
-    <w:lsdException w:name="Table Web 3" w:semiHidden="1" w:unhideWhenUsed="1"/>
-    <w:lsdException w:name="Balloon Text" w:semiHidden="1" w:unhideWhenUsed="1"/>
-    <w:lsdException w:name="Table Grid" w:uiPriority="39"/>
-    <w:lsdException w:name="Table Theme" w:semiHidden="1" w:unhideWhenUsed="1"/>
-    <w:lsdException w:name="Placeholder Text" w:semiHidden="1"/>
-    <w:lsdException w:name="No Spacing" w:uiPriority="1" w:qFormat="1"/>
-    <w:lsdException w:name="Light Shading" w:uiPriority="60"/>
-    <w:lsdException w:name="Light List" w:uiPriority="61"/>
-    <w:lsdException w:name="Light Grid" w:uiPriority="62"/>
-    <w:lsdException w:name="Medium Shading 1" w:uiPriority="63"/>
-    <w:lsdException w:name="Medium Shading 2" w:uiPriority="64"/>
-    <w:lsdException w:name="Medium List 1" w:uiPriority="65"/>
-    <w:lsdException w:name="Medium List 2" w:uiPriority="66"/>
-    <w:lsdException w:name="Medium Grid 1" w:uiPriority="67"/>
-    <w:lsdException w:name="Medium Grid 2" w:uiPriority="68"/>
-    <w:lsdException w:name="Medium Grid 3" w:uiPriority="69"/>
-    <w:lsdException w:name="Dark List" w:uiPriority="70"/>
-    <w:lsdException w:name="Colorful Shading" w:uiPriority="71"/>
-    <w:lsdException w:name="Colorful List" w:uiPriority="72"/>
-    <w:lsdException w:name="Colorful Grid" w:uiPriority="73"/>
-    <w:lsdException w:name="Light Shading Accent 1" w:uiPriority="60"/>
-    <w:lsdException w:name="Light List Accent 1" w:uiPriority="61"/>
-    <w:lsdException w:name="Light Grid Accent 1" w:uiPriority="62"/>
-    <w:lsdException w:name="Medium Shading 1 Accent 1" w:uiPriority="63"/>
-    <w:lsdException w:name="Medium Shading 2 Accent 1" w:uiPriority="64"/>
-    <w:lsdException w:name="Medium List 1 Accent 1" w:uiPriority="65"/>
-    <w:lsdException w:name="Revision" w:semiHidden="1"/>
-    <w:lsdException w:name="List Paragraph" w:uiPriority="34" w:qFormat="1"/>
-    <w:lsdException w:name="Quote" w:uiPriority="29" w:qFormat="1"/>
-    <w:lsdException w:name="Intense Quote" w:uiPriority="30" w:qFormat="1"/>
-    <w:lsdException w:name="Medium List 2 Accent 1" w:uiPriority="66"/>
-    <w:lsdException w:name="Medium Grid 1 Accent 1" w:uiPriority="67"/>
-    <w:lsdException w:name="Medium Grid 2 Accent 1" w:uiPriority="68"/>
-    <w:lsdException w:name="Medium Grid 3 Accent 1" w:uiPriority="69"/>
-    <w:lsdException w:name="Dark List Accent 1" w:uiPriority="70"/>
-    <w:lsdException w:name="Colorful Shading Accent 1" w:uiPriority="71"/>
-    <w:lsdException w:name="Colorful List Accent 1" w:uiPriority="72"/>
-    <w:lsdException w:name="Colorful Grid Accent 1" w:uiPriority="73"/>
-    <w:lsdException w:name="Light Shading Accent 2" w:uiPriority="60"/>
-    <w:lsdException w:name="Light List Accent 2" w:uiPriority="61"/>
-    <w:lsdException w:name="Light Grid Accent 2" w:uiPriority="62"/>
-    <w:lsdException w:name="Medium Shading 1 Accent 2" w:uiPriority="63"/>
-    <w:lsdException w:name="Medium Shading 2 Accent 2" w:uiPriority="64"/>
-    <w:lsdException w:name="Medium List 1 Accent 2" w:uiPriority="65"/>
-    <w:lsdException w:name="Medium List 2 Accent 2" w:uiPriority="66"/>
-    <w:lsdException w:name="Medium Grid 1 Accent 2" w:uiPriority="67"/>
-    <w:lsdException w:name="Medium Grid 2 Accent 2" w:uiPriority="68"/>
-    <w:lsdException w:name="Medium Grid 3 Accent 2" w:uiPriority="69"/>
-    <w:lsdException w:name="Dark List Accent 2" w:uiPriority="70"/>
-    <w:lsdException w:name="Colorful Shading Accent 2" w:uiPriority="71"/>
-    <w:lsdException w:name="Colorful List Accent 2" w:uiPriority="72"/>
-    <w:lsdException w:name="Colorful Grid Accent 2" w:uiPriority="73"/>
-    <w:lsdException w:name="Light Shading Accent 3" w:uiPriority="60"/>
-    <w:lsdException w:name="Light List Accent 3" w:uiPriority="61"/>
-    <w:lsdException w:name="Light Grid Accent 3" w:uiPriority="62"/>
-    <w:lsdException w:name="Medium Shading 1 Accent 3" w:uiPriority="63"/>
-    <w:lsdException w:name="Medium Shading 2 Accent 3" w:uiPriority="64"/>
-    <w:lsdException w:name="Medium List 1 Accent 3" w:uiPriority="65"/>
-    <w:lsdException w:name="Medium List 2 Accent 3" w:uiPriority="66"/>
-    <w:lsdException w:name="Medium Grid 1 Accent 3" w:uiPriority="67"/>
-    <w:lsdException w:name="Medium Grid 2 Accent 3" w:uiPriority="68"/>
-    <w:lsdException w:name="Medium Grid 3 Accent 3" w:uiPriority="69"/>
-    <w:lsdException w:name="Dark List Accent 3" w:uiPriority="70"/>
-    <w:lsdException w:name="Colorful Shading Accent 3" w:uiPriority="71"/>
-    <w:lsdException w:name="Colorful List Accent 3" w:uiPriority="72"/>
-    <w:lsdException w:name="Colorful Grid Accent 3" w:uiPriority="73"/>
-    <w:lsdException w:name="Light Shading Accent 4" w:uiPriority="60"/>
-    <w:lsdException w:name="Light List Accent 4" w:uiPriority="61"/>
-    <w:lsdException w:name="Light Grid Accent 4" w:uiPriority="62"/>
-    <w:lsdException w:name="Medium Shading 1 Accent 4" w:uiPriority="63"/>
-    <w:lsdException w:name="Medium Shading 2 Accent 4" w:uiPriority="64"/>
-    <w:lsdException w:name="Medium List 1 Accent 4" w:uiPriority="65"/>
-    <w:lsdException w:name="Medium List 2 Accent 4" w:uiPriority="66"/>
-    <w:lsdException w:name="Medium Grid 1 Accent 4" w:uiPriority="67"/>
-    <w:lsdException w:name="Medium Grid 2 Accent 4" w:uiPriority="68"/>
-    <w:lsdException w:name="Medium Grid 3 Accent 4" w:uiPriority="69"/>
-    <w:lsdException w:name="Dark List Accent 4" w:uiPriority="70"/>
-    <w:lsdException w:name="Colorful Shading Accent 4" w:uiPriority="71"/>
-    <w:lsdException w:name="Colorful List Accent 4" w:uiPriority="72"/>
-    <w:lsdException w:name="Colorful Grid Accent 4" w:uiPriority="73"/>
-    <w:lsdException w:name="Light Shading Accent 5" w:uiPriority="60"/>
-    <w:lsdException w:name="Light List Accent 5" w:uiPriority="61"/>
-    <w:lsdException w:name="Light Grid Accent 5" w:uiPriority="62"/>
-    <w:lsdException w:name="Medium Shading 1 Accent 5" w:uiPriority="63"/>
-    <w:lsdException w:name="Medium Shading 2 Accent 5" w:uiPriority="64"/>
-    <w:lsdException w:name="Medium List 1 Accent 5" w:uiPriority="65"/>
-    <w:lsdException w:name="Medium List 2 Accent 5" w:uiPriority="66"/>
-    <w:lsdException w:name="Medium Grid 1 Accent 5" w:uiPriority="67"/>
-    <w:lsdException w:name="Medium Grid 2 Accent 5" w:uiPriority="68"/>
-    <w:lsdException w:name="Medium Grid 3 Accent 5" w:uiPriority="69"/>
-    <w:lsdException w:name="Dark List Accent 5" w:uiPriority="70"/>
-    <w:lsdException w:name="Colorful Shading Accent 5" w:uiPriority="71"/>
-    <w:lsdException w:name="Colorful List Accent 5" w:uiPriority="72"/>
-    <w:lsdException w:name="Colorful Grid Accent 5" w:uiPriority="73"/>
-    <w:lsdException w:name="Light Shading Accent 6" w:uiPriority="60"/>
-    <w:lsdException w:name="Light List Accent 6" w:uiPriority="61"/>
-    <w:lsdException w:name="Light Grid Accent 6" w:uiPriority="62"/>
-    <w:lsdException w:name="Medium Shading 1 Accent 6" w:uiPriority="63"/>
-    <w:lsdException w:name="Medium Shading 2 Accent 6" w:uiPriority="64"/>
-    <w:lsdException w:name="Medium List 1 Accent 6" w:uiPriority="65"/>
-    <w:lsdException w:name="Medium List 2 Accent 6" w:uiPriority="66"/>
-    <w:lsdException w:name="Medium Grid 1 Accent 6" w:uiPriority="67"/>
-    <w:lsdException w:name="Medium Grid 2 Accent 6" w:uiPriority="68"/>
-    <w:lsdException w:name="Medium Grid 3 Accent 6" w:uiPriority="69"/>
-    <w:lsdException w:name="Dark List Accent 6" w:uiPriority="70"/>
-    <w:lsdException w:name="Colorful Shading Accent 6" w:uiPriority="71"/>
-    <w:lsdException w:name="Colorful List Accent 6" w:uiPriority="72"/>
-    <w:lsdException w:name="Colorful Grid Accent 6" w:uiPriority="73"/>
-    <w:lsdException w:name="Subtle Emphasis" w:uiPriority="19" w:qFormat="1"/>
-    <w:lsdException w:name="Intense Emphasis" w:uiPriority="21" w:qFormat="1"/>
-    <w:lsdException w:name="Subtle Reference" w:uiPriority="31" w:qFormat="1"/>
-    <w:lsdException w:name="Intense Reference" w:uiPriority="32" w:qFormat="1"/>
-    <w:lsdException w:name="Book Title" w:uiPriority="33" w:qFormat="1"/>
-    <w:lsdException w:name="Bibliography" w:semiHidden="1" w:uiPriority="37" w:unhideWhenUsed="1"/>
-    <w:lsdException w:name="TOC Heading" w:semiHidden="1" w:uiPriority="39" w:unhideWhenUsed="1" w:qFormat="1"/>
-    <w:lsdException w:name="Plain Table 1" w:uiPriority="41"/>
-    <w:lsdException w:name="Plain Table 2" w:uiPriority="42"/>
-    <w:lsdException w:name="Plain Table 3" w:uiPriority="43"/>
-    <w:lsdException w:name="Plain Table 4" w:uiPriority="44"/>
-    <w:lsdException w:name="Plain Table 5" w:uiPriority="45"/>
-    <w:lsdException w:name="Grid Table Light" w:uiPriority="40"/>
-    <w:lsdException w:name="Grid Table 1 Light" w:uiPriority="46"/>
-    <w:lsdException w:name="Grid Table 2" w:uiPriority="47"/>
-    <w:lsdException w:name="Grid Table 3" w:uiPriority="48"/>
-    <w:lsdException w:name="Grid Table 4" w:uiPriority="49"/>
-    <w:lsdException w:name="Grid Table 5 Dark" w:uiPriority="50"/>
-    <w:lsdException w:name="Grid Table 6 Colorful" w:uiPriority="51"/>
-    <w:lsdException w:name="Grid Table 7 Colorful" w:uiPriority="52"/>
-    <w:lsdException w:name="Grid Table 1 Light Accent 1" w:uiPriority="46"/>
-    <w:lsdException w:name="Grid Table 2 Accent 1" w:uiPriority="47"/>
-    <w:lsdException w:name="Grid Table 3 Accent 1" w:uiPriority="48"/>
-    <w:lsdException w:name="Grid Table 4 Accent 1" w:uiPriority="49"/>
-    <w:lsdException w:name="Grid Table 5 Dark Accent 1" w:uiPriority="50"/>
-    <w:lsdException w:name="Grid Table 6 Colorful Accent 1" w:uiPriority="51"/>
-    <w:lsdException w:name="Grid Table 7 Colorful Accent 1" w:uiPriority="52"/>
-    <w:lsdException w:name="Grid Table 1 Light Accent 2" w:uiPriority="46"/>
-    <w:lsdException w:name="Grid Table 2 Accent 2" w:uiPriority="47"/>
-    <w:lsdException w:name="Grid Table 3 Accent 2" w:uiPriority="48"/>
-    <w:lsdException w:name="Grid Table 4 Accent 2" w:uiPriority="49"/>
-    <w:lsdException w:name="Grid Table 5 Dark Accent 2" w:uiPriority="50"/>
-    <w:lsdException w:name="Grid Table 6 Colorful Accent 2" w:uiPriority="51"/>
-    <w:lsdException w:name="Grid Table 7 Colorful Accent 2" w:uiPriority="52"/>
-    <w:lsdException w:name="Grid Table 1 Light Accent 3" w:uiPriority="46"/>
-    <w:lsdException w:name="Grid Table 2 Accent 3" w:uiPriority="47"/>
-    <w:lsdException w:name="Grid Table 3 Accent 3" w:uiPriority="48"/>
-    <w:lsdException w:name="Grid Table 4 Accent 3" w:uiPriority="49"/>
-    <w:lsdException w:name="Grid Table 5 Dark Accent 3" w:uiPriority="50"/>
-    <w:lsdException w:name="Grid Table 6 Colorful Accent 3" w:uiPriority="51"/>
-    <w:lsdException w:name="Grid Table 7 Colorful Accent 3" w:uiPriority="52"/>
-    <w:lsdException w:name="Grid Table 1 Light Accent 4" w:uiPriority="46"/>
-    <w:lsdException w:name="Grid Table 2 Accent 4" w:uiPriority="47"/>
-    <w:lsdException w:name="Grid Table 3 Accent 4" w:uiPriority="48"/>
-    <w:lsdException w:name="Grid Table 4 Accent 4" w:uiPriority="49"/>
-    <w:lsdException w:name="Grid Table 5 Dark Accent 4" w:uiPriority="50"/>
-    <w:lsdException w:name="Grid Table 6 Colorful Accent 4" w:uiPriority="51"/>
-    <w:lsdException w:name="Grid Table 7 Colorful Accent 4" w:uiPriority="52"/>
-    <w:lsdException w:name="Grid Table 1 Light Accent 5" w:uiPriority="46"/>
-    <w:lsdException w:name="Grid Table 2 Accent 5" w:uiPriority="47"/>
-    <w:lsdException w:name="Grid Table 3 Accent 5" w:uiPriority="48"/>
-    <w:lsdException w:name="Grid Table 4 Accent 5" w:uiPriority="49"/>
-    <w:lsdException w:name="Grid Table 5 Dark Accent 5" w:uiPriority="50"/>
-    <w:lsdException w:name="Grid Table 6 Colorful Accent 5" w:uiPriority="51"/>
-    <w:lsdException w:name="Grid Table 7 Colorful Accent 5" w:uiPriority="52"/>
-    <w:lsdException w:name="Grid Table 1 Light Accent 6" w:uiPriority="46"/>
-    <w:lsdException w:name="Grid Table 2 Accent 6" w:uiPriority="47"/>
-    <w:lsdException w:name="Grid Table 3 Accent 6" w:uiPriority="48"/>
-    <w:lsdException w:name="Grid Table 4 Accent 6" w:uiPriority="49"/>
-    <w:lsdException w:name="Grid Table 5 Dark Accent 6" w:uiPriority="50"/>
-    <w:lsdException w:name="Grid Table 6 Colorful Accent 6" w:uiPriority="51"/>
-    <w:lsdException w:name="Grid Table 7 Colorful Accent 6" w:uiPriority="52"/>
-    <w:lsdException w:name="List Table 1 Light" w:uiPriority="46"/>
-    <w:lsdException w:name="List Table 2" w:uiPriority="47"/>
-    <w:lsdException w:name="List Table 3" w:uiPriority="48"/>
-    <w:lsdException w:name="List Table 4" w:uiPriority="49"/>
-    <w:lsdException w:name="List Table 5 Dark" w:uiPriority="50"/>
-    <w:lsdException w:name="List Table 6 Colorful" w:uiPriority="51"/>
-    <w:lsdException w:name="List Table 7 Colorful" w:uiPriority="52"/>
-    <w:lsdException w:name="List Table 1 Light Accent 1" w:uiPriority="46"/>
-    <w:lsdException w:name="List Table 2 Accent 1" w:uiPriority="47"/>
-    <w:lsdException w:name="List Table 3 Accent 1" w:uiPriority="48"/>
-    <w:lsdException w:name="List Table 4 Accent 1" w:uiPriority="49"/>
-    <w:lsdException w:name="List Table 5 Dark Accent 1" w:uiPriority="50"/>
-    <w:lsdException w:name="List Table 6 Colorful Accent 1" w:uiPriority="51"/>
-    <w:lsdException w:name="List Table 7 Colorful Accent 1" w:uiPriority="52"/>
-    <w:lsdException w:name="List Table 1 Light Accent 2" w:uiPriority="46"/>
-    <w:lsdException w:name="List Table 2 Accent 2" w:uiPriority="47"/>
-    <w:lsdException w:name="List Table 3 Accent 2" w:uiPriority="48"/>
-    <w:lsdException w:name="List Table 4 Accent 2" w:uiPriority="49"/>
-    <w:lsdException w:name="List Table 5 Dark Accent 2" w:uiPriority="50"/>
-    <w:lsdException w:name="List Table 6 Colorful Accent 2" w:uiPriority="51"/>
-    <w:lsdException w:name="List Table 7 Colorful Accent 2" w:uiPriority="52"/>
-    <w:lsdException w:name="List Table 1 Light Accent 3" w:uiPriority="46"/>
-    <w:lsdException w:name="List Table 2 Accent 3" w:uiPriority="47"/>
-    <w:lsdException w:name="List Table 3 Accent 3" w:uiPriority="48"/>
-    <w:lsdException w:name="List Table 4 Accent 3" w:uiPriority="49"/>
-    <w:lsdException w:name="List Table 5 Dark Accent 3" w:uiPriority="50"/>
-    <w:lsdException w:name="List Table 6 Colorful Accent 3" w:uiPriority="51"/>
-    <w:lsdException w:name="List Table 7 Colorful Accent 3" w:uiPriority="52"/>
-    <w:lsdException w:name="List Table 1 Light Accent 4" w:uiPriority="46"/>
-    <w:lsdException w:name="List Table 2 Accent 4" w:uiPriority="47"/>
-    <w:lsdException w:name="List Table 3 Accent 4" w:uiPriority="48"/>
-    <w:lsdException w:name="List Table 4 Accent 4" w:uiPriority="49"/>
-    <w:lsdException w:name="List Table 5 Dark Accent 4" w:uiPriority="50"/>
-    <w:lsdException w:name="List Table 6 Colorful Accent 4" w:uiPriority="51"/>
-    <w:lsdException w:name="List Table 7 Colorful Accent 4" w:uiPriority="52"/>
-    <w:lsdException w:name="List Table 1 Light Accent 5" w:uiPriority="46"/>
-    <w:lsdException w:name="List Table 2 Accent 5" w:uiPriority="47"/>
-    <w:lsdException w:name="List Table 3 Accent 5" w:uiPriority="48"/>
-    <w:lsdException w:name="List Table 4 Accent 5" w:uiPriority="49"/>
-    <w:lsdException w:name="List Table 5 Dark Accent 5" w:uiPriority="50"/>
-    <w:lsdException w:name="List Table 6 Colorful Accent 5" w:uiPriority="51"/>
-    <w:lsdException w:name="List Table 7 Colorful Accent 5" w:uiPriority="52"/>
-    <w:lsdException w:name="List Table 1 Light Accent 6" w:uiPriority="46"/>
-    <w:lsdException w:name="List Table 2 Accent 6" w:uiPriority="47"/>
-    <w:lsdException w:name="List Table 3 Accent 6" w:uiPriority="48"/>
-    <w:lsdException w:name="List Table 4 Accent 6" w:uiPriority="49"/>
-    <w:lsdException w:name="List Table 5 Dark Accent 6" w:uiPriority="50"/>
-    <w:lsdException w:name="List Table 6 Colorful Accent 6" w:uiPriority="51"/>
-    <w:lsdException w:name="List Table 7 Colorful Accent 6" w:uiPriority="52"/>
+  <w:latentStyles w:defLockedState="0" w:defUIPriority="99" w:defSemiHidden="1" w:defUnhideWhenUsed="1" w:defQFormat="0" w:count="267">
+    <w:lsdException w:name="Normal" w:semiHidden="0" w:uiPriority="0" w:unhideWhenUsed="0" w:qFormat="1"/>
+    <w:lsdException w:name="heading 1" w:semiHidden="0" w:uiPriority="9" w:unhideWhenUsed="0" w:qFormat="1"/>
+    <w:lsdException w:name="heading 2" w:uiPriority="9" w:qFormat="1"/>
+    <w:lsdException w:name="heading 3" w:uiPriority="9" w:qFormat="1"/>
+    <w:lsdException w:name="heading 4" w:uiPriority="9" w:qFormat="1"/>
+    <w:lsdException w:name="heading 5" w:uiPriority="9" w:qFormat="1"/>
+    <w:lsdException w:name="heading 6" w:uiPriority="9" w:qFormat="1"/>
+    <w:lsdException w:name="heading 7" w:uiPriority="9" w:qFormat="1"/>
+    <w:lsdException w:name="heading 8" w:uiPriority="9" w:qFormat="1"/>
+    <w:lsdException w:name="heading 9" w:uiPriority="9" w:qFormat="1"/>
+    <w:lsdException w:name="toc 1" w:uiPriority="39"/>
+    <w:lsdException w:name="toc 2" w:uiPriority="39"/>
+    <w:lsdException w:name="toc 3" w:uiPriority="39"/>
+    <w:lsdException w:name="toc 4" w:uiPriority="39"/>
+    <w:lsdException w:name="toc 5" w:uiPriority="39"/>
+    <w:lsdException w:name="toc 6" w:uiPriority="39"/>
+    <w:lsdException w:name="toc 7" w:uiPriority="39"/>
+    <w:lsdException w:name="toc 8" w:uiPriority="39"/>
+    <w:lsdException w:name="toc 9" w:uiPriority="39"/>
+    <w:lsdException w:name="caption" w:uiPriority="35" w:qFormat="1"/>
+    <w:lsdException w:name="Title" w:semiHidden="0" w:uiPriority="10" w:unhideWhenUsed="0" w:qFormat="1"/>
+    <w:lsdException w:name="Default Paragraph Font" w:uiPriority="1"/>
+    <w:lsdException w:name="Subtitle" w:semiHidden="0" w:uiPriority="11" w:unhideWhenUsed="0" w:qFormat="1"/>
+    <w:lsdException w:name="Strong" w:semiHidden="0" w:uiPriority="22" w:unhideWhenUsed="0" w:qFormat="1"/>
+    <w:lsdException w:name="Emphasis" w:semiHidden="0" w:uiPriority="20" w:unhideWhenUsed="0" w:qFormat="1"/>
+    <w:lsdException w:name="Table Grid" w:semiHidden="0" w:uiPriority="39" w:unhideWhenUsed="0"/>
+    <w:lsdException w:name="Placeholder Text" w:unhideWhenUsed="0"/>
+    <w:lsdException w:name="No Spacing" w:semiHidden="0" w:uiPriority="1" w:unhideWhenUsed="0" w:qFormat="1"/>
+    <w:lsdException w:name="Light Shading" w:semiHidden="0" w:uiPriority="60" w:unhideWhenUsed="0"/>
+    <w:lsdException w:name="Light List" w:semiHidden="0" w:uiPriority="61" w:unhideWhenUsed="0"/>
+    <w:lsdException w:name="Light Grid" w:semiHidden="0" w:uiPriority="62" w:unhideWhenUsed="0"/>
+    <w:lsdException w:name="Medium Shading 1" w:semiHidden="0" w:uiPriority="63" w:unhideWhenUsed="0"/>
+    <w:lsdException w:name="Medium Shading 2" w:semiHidden="0" w:uiPriority="64" w:unhideWhenUsed="0"/>
+    <w:lsdException w:name="Medium List 1" w:semiHidden="0" w:uiPriority="65" w:unhideWhenUsed="0"/>
+    <w:lsdException w:name="Medium List 2" w:semiHidden="0" w:uiPriority="66" w:unhideWhenUsed="0"/>
+    <w:lsdException w:name="Medium Grid 1" w:semiHidden="0" w:uiPriority="67" w:unhideWhenUsed="0"/>
+    <w:lsdException w:name="Medium Grid 2" w:semiHidden="0" w:uiPriority="68" w:unhideWhenUsed="0"/>
+    <w:lsdException w:name="Medium Grid 3" w:semiHidden="0" w:uiPriority="69" w:unhideWhenUsed="0"/>
+    <w:lsdException w:name="Dark List" w:semiHidden="0" w:uiPriority="70" w:unhideWhenUsed="0"/>
+    <w:lsdException w:name="Colorful Shading" w:semiHidden="0" w:uiPriority="71" w:unhideWhenUsed="0"/>
+    <w:lsdException w:name="Colorful List" w:semiHidden="0" w:uiPriority="72" w:unhideWhenUsed="0"/>
+    <w:lsdException w:name="Colorful Grid" w:semiHidden="0" w:uiPriority="73" w:unhideWhenUsed="0"/>
+    <w:lsdException w:name="Light Shading Accent 1" w:semiHidden="0" w:uiPriority="60" w:unhideWhenUsed="0"/>
+    <w:lsdException w:name="Light List Accent 1" w:semiHidden="0" w:uiPriority="61" w:unhideWhenUsed="0"/>
+    <w:lsdException w:name="Light Grid Accent 1" w:semiHidden="0" w:uiPriority="62" w:unhideWhenUsed="0"/>
+    <w:lsdException w:name="Medium Shading 1 Accent 1" w:semiHidden="0" w:uiPriority="63" w:unhideWhenUsed="0"/>
+    <w:lsdException w:name="Medium Shading 2 Accent 1" w:semiHidden="0" w:uiPriority="64" w:unhideWhenUsed="0"/>
+    <w:lsdException w:name="Medium List 1 Accent 1" w:semiHidden="0" w:uiPriority="65" w:unhideWhenUsed="0"/>
+    <w:lsdException w:name="Revision" w:unhideWhenUsed="0"/>
+    <w:lsdException w:name="List Paragraph" w:semiHidden="0" w:uiPriority="34" w:unhideWhenUsed="0" w:qFormat="1"/>
+    <w:lsdException w:name="Quote" w:semiHidden="0" w:uiPriority="29" w:unhideWhenUsed="0" w:qFormat="1"/>
+    <w:lsdException w:name="Intense Quote" w:semiHidden="0" w:uiPriority="30" w:unhideWhenUsed="0" w:qFormat="1"/>
+    <w:lsdException w:name="Medium List 2 Accent 1" w:semiHidden="0" w:uiPriority="66" w:unhideWhenUsed="0"/>
+    <w:lsdException w:name="Medium Grid 1 Accent 1" w:semiHidden="0" w:uiPriority="67" w:unhideWhenUsed="0"/>
+    <w:lsdException w:name="Medium Grid 2 Accent 1" w:semiHidden="0" w:uiPriority="68" w:unhideWhenUsed="0"/>
+    <w:lsdException w:name="Medium Grid 3 Accent 1" w:semiHidden="0" w:uiPriority="69" w:unhideWhenUsed="0"/>
+    <w:lsdException w:name="Dark List Accent 1" w:semiHidden="0" w:uiPriority="70" w:unhideWhenUsed="0"/>
+    <w:lsdException w:name="Colorful Shading Accent 1" w:semiHidden="0" w:uiPriority="71" w:unhideWhenUsed="0"/>
+    <w:lsdException w:name="Colorful List Accent 1" w:semiHidden="0" w:uiPriority="72" w:unhideWhenUsed="0"/>
+    <w:lsdException w:name="Colorful Grid Accent 1" w:semiHidden="0" w:uiPriority="73" w:unhideWhenUsed="0"/>
+    <w:lsdException w:name="Light Shading Accent 2" w:semiHidden="0" w:uiPriority="60" w:unhideWhenUsed="0"/>
+    <w:lsdException w:name="Light List Accent 2" w:semiHidden="0" w:uiPriority="61" w:unhideWhenUsed="0"/>
+    <w:lsdException w:name="Light Grid Accent 2" w:semiHidden="0" w:uiPriority="62" w:unhideWhenUsed="0"/>
+    <w:lsdException w:name="Medium Shading 1 Accent 2" w:semiHidden="0" w:uiPriority="63" w:unhideWhenUsed="0"/>
+    <w:lsdException w:name="Medium Shading 2 Accent 2" w:semiHidden="0" w:uiPriority="64" w:unhideWhenUsed="0"/>
+    <w:lsdException w:name="Medium List 1 Accent 2" w:semiHidden="0" w:uiPriority="65" w:unhideWhenUsed="0"/>
+    <w:lsdException w:name="Medium List 2 Accent 2" w:semiHidden="0" w:uiPriority="66" w:unhideWhenUsed="0"/>
+    <w:lsdException w:name="Medium Grid 1 Accent 2" w:semiHidden="0" w:uiPriority="67" w:unhideWhenUsed="0"/>
+    <w:lsdException w:name="Medium Grid 2 Accent 2" w:semiHidden="0" w:uiPriority="68" w:unhideWhenUsed="0"/>
+    <w:lsdException w:name="Medium Grid 3 Accent 2" w:semiHidden="0" w:uiPriority="69" w:unhideWhenUsed="0"/>
+    <w:lsdException w:name="Dark List Accent 2" w:semiHidden="0" w:uiPriority="70" w:unhideWhenUsed="0"/>
+    <w:lsdException w:name="Colorful Shading Accent 2" w:semiHidden="0" w:uiPriority="71" w:unhideWhenUsed="0"/>
+    <w:lsdException w:name="Colorful List Accent 2" w:semiHidden="0" w:uiPriority="72" w:unhideWhenUsed="0"/>
+    <w:lsdException w:name="Colorful Grid Accent 2" w:semiHidden="0" w:uiPriority="73" w:unhideWhenUsed="0"/>
+    <w:lsdException w:name="Light Shading Accent 3" w:semiHidden="0" w:uiPriority="60" w:unhideWhenUsed="0"/>
+    <w:lsdException w:name="Light List Accent 3" w:semiHidden="0" w:uiPriority="61" w:unhideWhenUsed="0"/>
+    <w:lsdException w:name="Light Grid Accent 3" w:semiHidden="0" w:uiPriority="62" w:unhideWhenUsed="0"/>
+    <w:lsdException w:name="Medium Shading 1 Accent 3" w:semiHidden="0" w:uiPriority="63" w:unhideWhenUsed="0"/>
+    <w:lsdException w:name="Medium Shading 2 Accent 3" w:semiHidden="0" w:uiPriority="64" w:unhideWhenUsed="0"/>
+    <w:lsdException w:name="Medium List 1 Accent 3" w:semiHidden="0" w:uiPriority="65" w:unhideWhenUsed="0"/>
+    <w:lsdException w:name="Medium List 2 Accent 3" w:semiHidden="0" w:uiPriority="66" w:unhideWhenUsed="0"/>
+    <w:lsdException w:name="Medium Grid 1 Accent 3" w:semiHidden="0" w:uiPriority="67" w:unhideWhenUsed="0"/>
+    <w:lsdException w:name="Medium Grid 2 Accent 3" w:semiHidden="0" w:uiPriority="68" w:unhideWhenUsed="0"/>
+    <w:lsdException w:name="Medium Grid 3 Accent 3" w:semiHidden="0" w:uiPriority="69" w:unhideWhenUsed="0"/>
+    <w:lsdException w:name="Dark List Accent 3" w:semiHidden="0" w:uiPriority="70" w:unhideWhenUsed="0"/>
+    <w:lsdException w:name="Colorful Shading Accent 3" w:semiHidden="0" w:uiPriority="71" w:unhideWhenUsed="0"/>
+    <w:lsdException w:name="Colorful List Accent 3" w:semiHidden="0" w:uiPriority="72" w:unhideWhenUsed="0"/>
+    <w:lsdException w:name="Colorful Grid Accent 3" w:semiHidden="0" w:uiPriority="73" w:unhideWhenUsed="0"/>
+    <w:lsdException w:name="Light Shading Accent 4" w:semiHidden="0" w:uiPriority="60" w:unhideWhenUsed="0"/>
+    <w:lsdException w:name="Light List Accent 4" w:semiHidden="0" w:uiPriority="61" w:unhideWhenUsed="0"/>
+    <w:lsdException w:name="Light Grid Accent 4" w:semiHidden="0" w:uiPriority="62" w:unhideWhenUsed="0"/>
+    <w:lsdException w:name="Medium Shading 1 Accent 4" w:semiHidden="0" w:uiPriority="63" w:unhideWhenUsed="0"/>
+    <w:lsdException w:name="Medium Shading 2 Accent 4" w:semiHidden="0" w:uiPriority="64" w:unhideWhenUsed="0"/>
+    <w:lsdException w:name="Medium List 1 Accent 4" w:semiHidden="0" w:uiPriority="65" w:unhideWhenUsed="0"/>
+    <w:lsdException w:name="Medium List 2 Accent 4" w:semiHidden="0" w:uiPriority="66" w:unhideWhenUsed="0"/>
+    <w:lsdException w:name="Medium Grid 1 Accent 4" w:semiHidden="0" w:uiPriority="67" w:unhideWhenUsed="0"/>
+    <w:lsdException w:name="Medium Grid 2 Accent 4" w:semiHidden="0" w:uiPriority="68" w:unhideWhenUsed="0"/>
+    <w:lsdException w:name="Medium Grid 3 Accent 4" w:semiHidden="0" w:uiPriority="69" w:unhideWhenUsed="0"/>
+    <w:lsdException w:name="Dark List Accent 4" w:semiHidden="0" w:uiPriority="70" w:unhideWhenUsed="0"/>
+    <w:lsdException w:name="Colorful Shading Accent 4" w:semiHidden="0" w:uiPriority="71" w:unhideWhenUsed="0"/>
+    <w:lsdException w:name="Colorful List Accent 4" w:semiHidden="0" w:uiPriority="72" w:unhideWhenUsed="0"/>
+    <w:lsdException w:name="Colorful Grid Accent 4" w:semiHidden="0" w:uiPriority="73" w:unhideWhenUsed="0"/>
+    <w:lsdException w:name="Light Shading Accent 5" w:semiHidden="0" w:uiPriority="60" w:unhideWhenUsed="0"/>
+    <w:lsdException w:name="Light List Accent 5" w:semiHidden="0" w:uiPriority="61" w:unhideWhenUsed="0"/>
+    <w:lsdException w:name="Light Grid Accent 5" w:semiHidden="0" w:uiPriority="62" w:unhideWhenUsed="0"/>
+    <w:lsdException w:name="Medium Shading 1 Accent 5" w:semiHidden="0" w:uiPriority="63" w:unhideWhenUsed="0"/>
+    <w:lsdException w:name="Medium Shading 2 Accent 5" w:semiHidden="0" w:uiPriority="64" w:unhideWhenUsed="0"/>
+    <w:lsdException w:name="Medium List 1 Accent 5" w:semiHidden="0" w:uiPriority="65" w:unhideWhenUsed="0"/>
+    <w:lsdException w:name="Medium List 2 Accent 5" w:semiHidden="0" w:uiPriority="66" w:unhideWhenUsed="0"/>
+    <w:lsdException w:name="Medium Grid 1 Accent 5" w:semiHidden="0" w:uiPriority="67" w:unhideWhenUsed="0"/>
+    <w:lsdException w:name="Medium Grid 2 Accent 5" w:semiHidden="0" w:uiPriority="68" w:unhideWhenUsed="0"/>
+    <w:lsdException w:name="Medium Grid 3 Accent 5" w:semiHidden="0" w:uiPriority="69" w:unhideWhenUsed="0"/>
+    <w:lsdException w:name="Dark List Accent 5" w:semiHidden="0" w:uiPriority="70" w:unhideWhenUsed="0"/>
+    <w:lsdException w:name="Colorful Shading Accent 5" w:semiHidden="0" w:uiPriority="71" w:unhideWhenUsed="0"/>
+    <w:lsdException w:name="Colorful List Accent 5" w:semiHidden="0" w:uiPriority="72" w:unhideWhenUsed="0"/>
+    <w:lsdException w:name="Colorful Grid Accent 5" w:semiHidden="0" w:uiPriority="73" w:unhideWhenUsed="0"/>
+    <w:lsdException w:name="Light Shading Accent 6" w:semiHidden="0" w:uiPriority="60" w:unhideWhenUsed="0"/>
+    <w:lsdException w:name="Light List Accent 6" w:semiHidden="0" w:uiPriority="61" w:unhideWhenUsed="0"/>
+    <w:lsdException w:name="Light Grid Accent 6" w:semiHidden="0" w:uiPriority="62" w:unhideWhenUsed="0"/>
+    <w:lsdException w:name="Medium Shading 1 Accent 6" w:semiHidden="0" w:uiPriority="63" w:unhideWhenUsed="0"/>
+    <w:lsdException w:name="Medium Shading 2 Accent 6" w:semiHidden="0" w:uiPriority="64" w:unhideWhenUsed="0"/>
+    <w:lsdException w:name="Medium List 1 Accent 6" w:semiHidden="0" w:uiPriority="65" w:unhideWhenUsed="0"/>
+    <w:lsdException w:name="Medium List 2 Accent 6" w:semiHidden="0" w:uiPriority="66" w:unhideWhenUsed="0"/>
+    <w:lsdException w:name="Medium Grid 1 Accent 6" w:semiHidden="0" w:uiPriority="67" w:unhideWhenUsed="0"/>
+    <w:lsdException w:name="Medium Grid 2 Accent 6" w:semiHidden="0" w:uiPriority="68" w:unhideWhenUsed="0"/>
+    <w:lsdException w:name="Medium Grid 3 Accent 6" w:semiHidden="0" w:uiPriority="69" w:unhideWhenUsed="0"/>
+    <w:lsdException w:name="Dark List Accent 6" w:semiHidden="0" w:uiPriority="70" w:unhideWhenUsed="0"/>
+    <w:lsdException w:name="Colorful Shading Accent 6" w:semiHidden="0" w:uiPriority="71" w:unhideWhenUsed="0"/>
+    <w:lsdException w:name="Colorful List Accent 6" w:semiHidden="0" w:uiPriority="72" w:unhideWhenUsed="0"/>
+    <w:lsdException w:name="Colorful Grid Accent 6" w:semiHidden="0" w:uiPriority="73" w:unhideWhenUsed="0"/>
+    <w:lsdException w:name="Subtle Emphasis" w:semiHidden="0" w:uiPriority="19" w:unhideWhenUsed="0" w:qFormat="1"/>
+    <w:lsdException w:name="Intense Emphasis" w:semiHidden="0" w:uiPriority="21" w:unhideWhenUsed="0" w:qFormat="1"/>
+    <w:lsdException w:name="Subtle Reference" w:semiHidden="0" w:uiPriority="31" w:unhideWhenUsed="0" w:qFormat="1"/>
+    <w:lsdException w:name="Intense Reference" w:semiHidden="0" w:uiPriority="32" w:unhideWhenUsed="0" w:qFormat="1"/>
+    <w:lsdException w:name="Book Title" w:semiHidden="0" w:uiPriority="33" w:unhideWhenUsed="0" w:qFormat="1"/>
+    <w:lsdException w:name="Bibliography" w:uiPriority="37"/>
+    <w:lsdException w:name="TOC Heading" w:uiPriority="39" w:qFormat="1"/>
   </w:latentStyles>
   <w:style w:type="paragraph" w:default="1" w:styleId="Normal">
     <w:name w:val="Normal"/>
@@ -4723,6 +4354,286 @@
       <w:color w:val="44546A" w:themeColor="text2"/>
       <w:sz w:val="18"/>
       <w:szCs w:val="18"/>
+    </w:rPr>
+  </w:style>
+  <w:style w:type="paragraph" w:styleId="BalloonText">
+    <w:name w:val="Balloon Text"/>
+    <w:basedOn w:val="Normal"/>
+    <w:link w:val="BalloonTextChar"/>
+    <w:uiPriority w:val="99"/>
+    <w:semiHidden/>
+    <w:unhideWhenUsed/>
+    <w:rsid w:val="00F21266"/>
+    <w:pPr>
+      <w:spacing w:after="0" w:line="240" w:lineRule="auto"/>
+    </w:pPr>
+    <w:rPr>
+      <w:rFonts w:ascii="Tahoma" w:hAnsi="Tahoma" w:cs="Tahoma"/>
+      <w:sz w:val="16"/>
+      <w:szCs w:val="16"/>
+    </w:rPr>
+  </w:style>
+  <w:style w:type="character" w:customStyle="1" w:styleId="BalloonTextChar">
+    <w:name w:val="Balloon Text Char"/>
+    <w:basedOn w:val="DefaultParagraphFont"/>
+    <w:link w:val="BalloonText"/>
+    <w:uiPriority w:val="99"/>
+    <w:semiHidden/>
+    <w:rsid w:val="00F21266"/>
+    <w:rPr>
+      <w:rFonts w:ascii="Tahoma" w:hAnsi="Tahoma" w:cs="Tahoma"/>
+      <w:sz w:val="16"/>
+      <w:szCs w:val="16"/>
+    </w:rPr>
+  </w:style>
+</w:styles>
+</file>
+
+<file path=word/stylesWithEffects.xml><?xml version="1.0" encoding="utf-8"?>
+<w:styles xmlns:wpc="http://schemas.microsoft.com/office/word/2010/wordprocessingCanvas" xmlns:mc="http://schemas.openxmlformats.org/markup-compatibility/2006" xmlns:o="urn:schemas-microsoft-com:office:office" xmlns:r="http://schemas.openxmlformats.org/officeDocument/2006/relationships" xmlns:m="http://schemas.openxmlformats.org/officeDocument/2006/math" xmlns:v="urn:schemas-microsoft-com:vml" xmlns:wp14="http://schemas.microsoft.com/office/word/2010/wordprocessingDrawing" xmlns:wp="http://schemas.openxmlformats.org/drawingml/2006/wordprocessingDrawing" xmlns:w10="urn:schemas-microsoft-com:office:word" xmlns:w="http://schemas.openxmlformats.org/wordprocessingml/2006/main" xmlns:w14="http://schemas.microsoft.com/office/word/2010/wordml" xmlns:wpg="http://schemas.microsoft.com/office/word/2010/wordprocessingGroup" xmlns:wpi="http://schemas.microsoft.com/office/word/2010/wordprocessingInk" xmlns:wne="http://schemas.microsoft.com/office/word/2006/wordml" xmlns:wps="http://schemas.microsoft.com/office/word/2010/wordprocessingShape" mc:Ignorable="w14 wp14">
+  <w:docDefaults>
+    <w:rPrDefault>
+      <w:rPr>
+        <w:rFonts w:asciiTheme="minorHAnsi" w:eastAsiaTheme="minorHAnsi" w:hAnsiTheme="minorHAnsi" w:cstheme="minorBidi"/>
+        <w:sz w:val="22"/>
+        <w:szCs w:val="22"/>
+        <w:lang w:val="en-US" w:eastAsia="en-US" w:bidi="ar-SA"/>
+      </w:rPr>
+    </w:rPrDefault>
+    <w:pPrDefault>
+      <w:pPr>
+        <w:spacing w:after="160" w:line="259" w:lineRule="auto"/>
+      </w:pPr>
+    </w:pPrDefault>
+  </w:docDefaults>
+  <w:latentStyles w:defLockedState="0" w:defUIPriority="99" w:defSemiHidden="1" w:defUnhideWhenUsed="1" w:defQFormat="0" w:count="267">
+    <w:lsdException w:name="Normal" w:semiHidden="0" w:uiPriority="0" w:unhideWhenUsed="0" w:qFormat="1"/>
+    <w:lsdException w:name="heading 1" w:semiHidden="0" w:uiPriority="9" w:unhideWhenUsed="0" w:qFormat="1"/>
+    <w:lsdException w:name="heading 2" w:uiPriority="9" w:qFormat="1"/>
+    <w:lsdException w:name="heading 3" w:uiPriority="9" w:qFormat="1"/>
+    <w:lsdException w:name="heading 4" w:uiPriority="9" w:qFormat="1"/>
+    <w:lsdException w:name="heading 5" w:uiPriority="9" w:qFormat="1"/>
+    <w:lsdException w:name="heading 6" w:uiPriority="9" w:qFormat="1"/>
+    <w:lsdException w:name="heading 7" w:uiPriority="9" w:qFormat="1"/>
+    <w:lsdException w:name="heading 8" w:uiPriority="9" w:qFormat="1"/>
+    <w:lsdException w:name="heading 9" w:uiPriority="9" w:qFormat="1"/>
+    <w:lsdException w:name="toc 1" w:uiPriority="39"/>
+    <w:lsdException w:name="toc 2" w:uiPriority="39"/>
+    <w:lsdException w:name="toc 3" w:uiPriority="39"/>
+    <w:lsdException w:name="toc 4" w:uiPriority="39"/>
+    <w:lsdException w:name="toc 5" w:uiPriority="39"/>
+    <w:lsdException w:name="toc 6" w:uiPriority="39"/>
+    <w:lsdException w:name="toc 7" w:uiPriority="39"/>
+    <w:lsdException w:name="toc 8" w:uiPriority="39"/>
+    <w:lsdException w:name="toc 9" w:uiPriority="39"/>
+    <w:lsdException w:name="caption" w:uiPriority="35" w:qFormat="1"/>
+    <w:lsdException w:name="Title" w:semiHidden="0" w:uiPriority="10" w:unhideWhenUsed="0" w:qFormat="1"/>
+    <w:lsdException w:name="Default Paragraph Font" w:uiPriority="1"/>
+    <w:lsdException w:name="Subtitle" w:semiHidden="0" w:uiPriority="11" w:unhideWhenUsed="0" w:qFormat="1"/>
+    <w:lsdException w:name="Strong" w:semiHidden="0" w:uiPriority="22" w:unhideWhenUsed="0" w:qFormat="1"/>
+    <w:lsdException w:name="Emphasis" w:semiHidden="0" w:uiPriority="20" w:unhideWhenUsed="0" w:qFormat="1"/>
+    <w:lsdException w:name="Table Grid" w:semiHidden="0" w:uiPriority="39" w:unhideWhenUsed="0"/>
+    <w:lsdException w:name="Placeholder Text" w:unhideWhenUsed="0"/>
+    <w:lsdException w:name="No Spacing" w:semiHidden="0" w:uiPriority="1" w:unhideWhenUsed="0" w:qFormat="1"/>
+    <w:lsdException w:name="Light Shading" w:semiHidden="0" w:uiPriority="60" w:unhideWhenUsed="0"/>
+    <w:lsdException w:name="Light List" w:semiHidden="0" w:uiPriority="61" w:unhideWhenUsed="0"/>
+    <w:lsdException w:name="Light Grid" w:semiHidden="0" w:uiPriority="62" w:unhideWhenUsed="0"/>
+    <w:lsdException w:name="Medium Shading 1" w:semiHidden="0" w:uiPriority="63" w:unhideWhenUsed="0"/>
+    <w:lsdException w:name="Medium Shading 2" w:semiHidden="0" w:uiPriority="64" w:unhideWhenUsed="0"/>
+    <w:lsdException w:name="Medium List 1" w:semiHidden="0" w:uiPriority="65" w:unhideWhenUsed="0"/>
+    <w:lsdException w:name="Medium List 2" w:semiHidden="0" w:uiPriority="66" w:unhideWhenUsed="0"/>
+    <w:lsdException w:name="Medium Grid 1" w:semiHidden="0" w:uiPriority="67" w:unhideWhenUsed="0"/>
+    <w:lsdException w:name="Medium Grid 2" w:semiHidden="0" w:uiPriority="68" w:unhideWhenUsed="0"/>
+    <w:lsdException w:name="Medium Grid 3" w:semiHidden="0" w:uiPriority="69" w:unhideWhenUsed="0"/>
+    <w:lsdException w:name="Dark List" w:semiHidden="0" w:uiPriority="70" w:unhideWhenUsed="0"/>
+    <w:lsdException w:name="Colorful Shading" w:semiHidden="0" w:uiPriority="71" w:unhideWhenUsed="0"/>
+    <w:lsdException w:name="Colorful List" w:semiHidden="0" w:uiPriority="72" w:unhideWhenUsed="0"/>
+    <w:lsdException w:name="Colorful Grid" w:semiHidden="0" w:uiPriority="73" w:unhideWhenUsed="0"/>
+    <w:lsdException w:name="Light Shading Accent 1" w:semiHidden="0" w:uiPriority="60" w:unhideWhenUsed="0"/>
+    <w:lsdException w:name="Light List Accent 1" w:semiHidden="0" w:uiPriority="61" w:unhideWhenUsed="0"/>
+    <w:lsdException w:name="Light Grid Accent 1" w:semiHidden="0" w:uiPriority="62" w:unhideWhenUsed="0"/>
+    <w:lsdException w:name="Medium Shading 1 Accent 1" w:semiHidden="0" w:uiPriority="63" w:unhideWhenUsed="0"/>
+    <w:lsdException w:name="Medium Shading 2 Accent 1" w:semiHidden="0" w:uiPriority="64" w:unhideWhenUsed="0"/>
+    <w:lsdException w:name="Medium List 1 Accent 1" w:semiHidden="0" w:uiPriority="65" w:unhideWhenUsed="0"/>
+    <w:lsdException w:name="Revision" w:unhideWhenUsed="0"/>
+    <w:lsdException w:name="List Paragraph" w:semiHidden="0" w:uiPriority="34" w:unhideWhenUsed="0" w:qFormat="1"/>
+    <w:lsdException w:name="Quote" w:semiHidden="0" w:uiPriority="29" w:unhideWhenUsed="0" w:qFormat="1"/>
+    <w:lsdException w:name="Intense Quote" w:semiHidden="0" w:uiPriority="30" w:unhideWhenUsed="0" w:qFormat="1"/>
+    <w:lsdException w:name="Medium List 2 Accent 1" w:semiHidden="0" w:uiPriority="66" w:unhideWhenUsed="0"/>
+    <w:lsdException w:name="Medium Grid 1 Accent 1" w:semiHidden="0" w:uiPriority="67" w:unhideWhenUsed="0"/>
+    <w:lsdException w:name="Medium Grid 2 Accent 1" w:semiHidden="0" w:uiPriority="68" w:unhideWhenUsed="0"/>
+    <w:lsdException w:name="Medium Grid 3 Accent 1" w:semiHidden="0" w:uiPriority="69" w:unhideWhenUsed="0"/>
+    <w:lsdException w:name="Dark List Accent 1" w:semiHidden="0" w:uiPriority="70" w:unhideWhenUsed="0"/>
+    <w:lsdException w:name="Colorful Shading Accent 1" w:semiHidden="0" w:uiPriority="71" w:unhideWhenUsed="0"/>
+    <w:lsdException w:name="Colorful List Accent 1" w:semiHidden="0" w:uiPriority="72" w:unhideWhenUsed="0"/>
+    <w:lsdException w:name="Colorful Grid Accent 1" w:semiHidden="0" w:uiPriority="73" w:unhideWhenUsed="0"/>
+    <w:lsdException w:name="Light Shading Accent 2" w:semiHidden="0" w:uiPriority="60" w:unhideWhenUsed="0"/>
+    <w:lsdException w:name="Light List Accent 2" w:semiHidden="0" w:uiPriority="61" w:unhideWhenUsed="0"/>
+    <w:lsdException w:name="Light Grid Accent 2" w:semiHidden="0" w:uiPriority="62" w:unhideWhenUsed="0"/>
+    <w:lsdException w:name="Medium Shading 1 Accent 2" w:semiHidden="0" w:uiPriority="63" w:unhideWhenUsed="0"/>
+    <w:lsdException w:name="Medium Shading 2 Accent 2" w:semiHidden="0" w:uiPriority="64" w:unhideWhenUsed="0"/>
+    <w:lsdException w:name="Medium List 1 Accent 2" w:semiHidden="0" w:uiPriority="65" w:unhideWhenUsed="0"/>
+    <w:lsdException w:name="Medium List 2 Accent 2" w:semiHidden="0" w:uiPriority="66" w:unhideWhenUsed="0"/>
+    <w:lsdException w:name="Medium Grid 1 Accent 2" w:semiHidden="0" w:uiPriority="67" w:unhideWhenUsed="0"/>
+    <w:lsdException w:name="Medium Grid 2 Accent 2" w:semiHidden="0" w:uiPriority="68" w:unhideWhenUsed="0"/>
+    <w:lsdException w:name="Medium Grid 3 Accent 2" w:semiHidden="0" w:uiPriority="69" w:unhideWhenUsed="0"/>
+    <w:lsdException w:name="Dark List Accent 2" w:semiHidden="0" w:uiPriority="70" w:unhideWhenUsed="0"/>
+    <w:lsdException w:name="Colorful Shading Accent 2" w:semiHidden="0" w:uiPriority="71" w:unhideWhenUsed="0"/>
+    <w:lsdException w:name="Colorful List Accent 2" w:semiHidden="0" w:uiPriority="72" w:unhideWhenUsed="0"/>
+    <w:lsdException w:name="Colorful Grid Accent 2" w:semiHidden="0" w:uiPriority="73" w:unhideWhenUsed="0"/>
+    <w:lsdException w:name="Light Shading Accent 3" w:semiHidden="0" w:uiPriority="60" w:unhideWhenUsed="0"/>
+    <w:lsdException w:name="Light List Accent 3" w:semiHidden="0" w:uiPriority="61" w:unhideWhenUsed="0"/>
+    <w:lsdException w:name="Light Grid Accent 3" w:semiHidden="0" w:uiPriority="62" w:unhideWhenUsed="0"/>
+    <w:lsdException w:name="Medium Shading 1 Accent 3" w:semiHidden="0" w:uiPriority="63" w:unhideWhenUsed="0"/>
+    <w:lsdException w:name="Medium Shading 2 Accent 3" w:semiHidden="0" w:uiPriority="64" w:unhideWhenUsed="0"/>
+    <w:lsdException w:name="Medium List 1 Accent 3" w:semiHidden="0" w:uiPriority="65" w:unhideWhenUsed="0"/>
+    <w:lsdException w:name="Medium List 2 Accent 3" w:semiHidden="0" w:uiPriority="66" w:unhideWhenUsed="0"/>
+    <w:lsdException w:name="Medium Grid 1 Accent 3" w:semiHidden="0" w:uiPriority="67" w:unhideWhenUsed="0"/>
+    <w:lsdException w:name="Medium Grid 2 Accent 3" w:semiHidden="0" w:uiPriority="68" w:unhideWhenUsed="0"/>
+    <w:lsdException w:name="Medium Grid 3 Accent 3" w:semiHidden="0" w:uiPriority="69" w:unhideWhenUsed="0"/>
+    <w:lsdException w:name="Dark List Accent 3" w:semiHidden="0" w:uiPriority="70" w:unhideWhenUsed="0"/>
+    <w:lsdException w:name="Colorful Shading Accent 3" w:semiHidden="0" w:uiPriority="71" w:unhideWhenUsed="0"/>
+    <w:lsdException w:name="Colorful List Accent 3" w:semiHidden="0" w:uiPriority="72" w:unhideWhenUsed="0"/>
+    <w:lsdException w:name="Colorful Grid Accent 3" w:semiHidden="0" w:uiPriority="73" w:unhideWhenUsed="0"/>
+    <w:lsdException w:name="Light Shading Accent 4" w:semiHidden="0" w:uiPriority="60" w:unhideWhenUsed="0"/>
+    <w:lsdException w:name="Light List Accent 4" w:semiHidden="0" w:uiPriority="61" w:unhideWhenUsed="0"/>
+    <w:lsdException w:name="Light Grid Accent 4" w:semiHidden="0" w:uiPriority="62" w:unhideWhenUsed="0"/>
+    <w:lsdException w:name="Medium Shading 1 Accent 4" w:semiHidden="0" w:uiPriority="63" w:unhideWhenUsed="0"/>
+    <w:lsdException w:name="Medium Shading 2 Accent 4" w:semiHidden="0" w:uiPriority="64" w:unhideWhenUsed="0"/>
+    <w:lsdException w:name="Medium List 1 Accent 4" w:semiHidden="0" w:uiPriority="65" w:unhideWhenUsed="0"/>
+    <w:lsdException w:name="Medium List 2 Accent 4" w:semiHidden="0" w:uiPriority="66" w:unhideWhenUsed="0"/>
+    <w:lsdException w:name="Medium Grid 1 Accent 4" w:semiHidden="0" w:uiPriority="67" w:unhideWhenUsed="0"/>
+    <w:lsdException w:name="Medium Grid 2 Accent 4" w:semiHidden="0" w:uiPriority="68" w:unhideWhenUsed="0"/>
+    <w:lsdException w:name="Medium Grid 3 Accent 4" w:semiHidden="0" w:uiPriority="69" w:unhideWhenUsed="0"/>
+    <w:lsdException w:name="Dark List Accent 4" w:semiHidden="0" w:uiPriority="70" w:unhideWhenUsed="0"/>
+    <w:lsdException w:name="Colorful Shading Accent 4" w:semiHidden="0" w:uiPriority="71" w:unhideWhenUsed="0"/>
+    <w:lsdException w:name="Colorful List Accent 4" w:semiHidden="0" w:uiPriority="72" w:unhideWhenUsed="0"/>
+    <w:lsdException w:name="Colorful Grid Accent 4" w:semiHidden="0" w:uiPriority="73" w:unhideWhenUsed="0"/>
+    <w:lsdException w:name="Light Shading Accent 5" w:semiHidden="0" w:uiPriority="60" w:unhideWhenUsed="0"/>
+    <w:lsdException w:name="Light List Accent 5" w:semiHidden="0" w:uiPriority="61" w:unhideWhenUsed="0"/>
+    <w:lsdException w:name="Light Grid Accent 5" w:semiHidden="0" w:uiPriority="62" w:unhideWhenUsed="0"/>
+    <w:lsdException w:name="Medium Shading 1 Accent 5" w:semiHidden="0" w:uiPriority="63" w:unhideWhenUsed="0"/>
+    <w:lsdException w:name="Medium Shading 2 Accent 5" w:semiHidden="0" w:uiPriority="64" w:unhideWhenUsed="0"/>
+    <w:lsdException w:name="Medium List 1 Accent 5" w:semiHidden="0" w:uiPriority="65" w:unhideWhenUsed="0"/>
+    <w:lsdException w:name="Medium List 2 Accent 5" w:semiHidden="0" w:uiPriority="66" w:unhideWhenUsed="0"/>
+    <w:lsdException w:name="Medium Grid 1 Accent 5" w:semiHidden="0" w:uiPriority="67" w:unhideWhenUsed="0"/>
+    <w:lsdException w:name="Medium Grid 2 Accent 5" w:semiHidden="0" w:uiPriority="68" w:unhideWhenUsed="0"/>
+    <w:lsdException w:name="Medium Grid 3 Accent 5" w:semiHidden="0" w:uiPriority="69" w:unhideWhenUsed="0"/>
+    <w:lsdException w:name="Dark List Accent 5" w:semiHidden="0" w:uiPriority="70" w:unhideWhenUsed="0"/>
+    <w:lsdException w:name="Colorful Shading Accent 5" w:semiHidden="0" w:uiPriority="71" w:unhideWhenUsed="0"/>
+    <w:lsdException w:name="Colorful List Accent 5" w:semiHidden="0" w:uiPriority="72" w:unhideWhenUsed="0"/>
+    <w:lsdException w:name="Colorful Grid Accent 5" w:semiHidden="0" w:uiPriority="73" w:unhideWhenUsed="0"/>
+    <w:lsdException w:name="Light Shading Accent 6" w:semiHidden="0" w:uiPriority="60" w:unhideWhenUsed="0"/>
+    <w:lsdException w:name="Light List Accent 6" w:semiHidden="0" w:uiPriority="61" w:unhideWhenUsed="0"/>
+    <w:lsdException w:name="Light Grid Accent 6" w:semiHidden="0" w:uiPriority="62" w:unhideWhenUsed="0"/>
+    <w:lsdException w:name="Medium Shading 1 Accent 6" w:semiHidden="0" w:uiPriority="63" w:unhideWhenUsed="0"/>
+    <w:lsdException w:name="Medium Shading 2 Accent 6" w:semiHidden="0" w:uiPriority="64" w:unhideWhenUsed="0"/>
+    <w:lsdException w:name="Medium List 1 Accent 6" w:semiHidden="0" w:uiPriority="65" w:unhideWhenUsed="0"/>
+    <w:lsdException w:name="Medium List 2 Accent 6" w:semiHidden="0" w:uiPriority="66" w:unhideWhenUsed="0"/>
+    <w:lsdException w:name="Medium Grid 1 Accent 6" w:semiHidden="0" w:uiPriority="67" w:unhideWhenUsed="0"/>
+    <w:lsdException w:name="Medium Grid 2 Accent 6" w:semiHidden="0" w:uiPriority="68" w:unhideWhenUsed="0"/>
+    <w:lsdException w:name="Medium Grid 3 Accent 6" w:semiHidden="0" w:uiPriority="69" w:unhideWhenUsed="0"/>
+    <w:lsdException w:name="Dark List Accent 6" w:semiHidden="0" w:uiPriority="70" w:unhideWhenUsed="0"/>
+    <w:lsdException w:name="Colorful Shading Accent 6" w:semiHidden="0" w:uiPriority="71" w:unhideWhenUsed="0"/>
+    <w:lsdException w:name="Colorful List Accent 6" w:semiHidden="0" w:uiPriority="72" w:unhideWhenUsed="0"/>
+    <w:lsdException w:name="Colorful Grid Accent 6" w:semiHidden="0" w:uiPriority="73" w:unhideWhenUsed="0"/>
+    <w:lsdException w:name="Subtle Emphasis" w:semiHidden="0" w:uiPriority="19" w:unhideWhenUsed="0" w:qFormat="1"/>
+    <w:lsdException w:name="Intense Emphasis" w:semiHidden="0" w:uiPriority="21" w:unhideWhenUsed="0" w:qFormat="1"/>
+    <w:lsdException w:name="Subtle Reference" w:semiHidden="0" w:uiPriority="31" w:unhideWhenUsed="0" w:qFormat="1"/>
+    <w:lsdException w:name="Intense Reference" w:semiHidden="0" w:uiPriority="32" w:unhideWhenUsed="0" w:qFormat="1"/>
+    <w:lsdException w:name="Book Title" w:semiHidden="0" w:uiPriority="33" w:unhideWhenUsed="0" w:qFormat="1"/>
+    <w:lsdException w:name="Bibliography" w:uiPriority="37"/>
+    <w:lsdException w:name="TOC Heading" w:uiPriority="39" w:qFormat="1"/>
+  </w:latentStyles>
+  <w:style w:type="paragraph" w:default="1" w:styleId="Normal">
+    <w:name w:val="Normal"/>
+    <w:qFormat/>
+  </w:style>
+  <w:style w:type="character" w:default="1" w:styleId="DefaultParagraphFont">
+    <w:name w:val="Default Paragraph Font"/>
+    <w:uiPriority w:val="1"/>
+    <w:semiHidden/>
+    <w:unhideWhenUsed/>
+  </w:style>
+  <w:style w:type="table" w:default="1" w:styleId="TableNormal">
+    <w:name w:val="Normal Table"/>
+    <w:uiPriority w:val="99"/>
+    <w:semiHidden/>
+    <w:unhideWhenUsed/>
+    <w:tblPr>
+      <w:tblInd w:w="0" w:type="dxa"/>
+      <w:tblCellMar>
+        <w:top w:w="0" w:type="dxa"/>
+        <w:left w:w="108" w:type="dxa"/>
+        <w:bottom w:w="0" w:type="dxa"/>
+        <w:right w:w="108" w:type="dxa"/>
+      </w:tblCellMar>
+    </w:tblPr>
+  </w:style>
+  <w:style w:type="numbering" w:default="1" w:styleId="NoList">
+    <w:name w:val="No List"/>
+    <w:uiPriority w:val="99"/>
+    <w:semiHidden/>
+    <w:unhideWhenUsed/>
+  </w:style>
+  <w:style w:type="paragraph" w:styleId="ListParagraph">
+    <w:name w:val="List Paragraph"/>
+    <w:basedOn w:val="Normal"/>
+    <w:uiPriority w:val="34"/>
+    <w:qFormat/>
+    <w:rsid w:val="006D6FBD"/>
+    <w:pPr>
+      <w:ind w:left="720"/>
+      <w:contextualSpacing/>
+    </w:pPr>
+  </w:style>
+  <w:style w:type="paragraph" w:styleId="Caption">
+    <w:name w:val="caption"/>
+    <w:basedOn w:val="Normal"/>
+    <w:next w:val="Normal"/>
+    <w:uiPriority w:val="35"/>
+    <w:unhideWhenUsed/>
+    <w:qFormat/>
+    <w:rsid w:val="00E640CA"/>
+    <w:pPr>
+      <w:spacing w:after="200" w:line="240" w:lineRule="auto"/>
+    </w:pPr>
+    <w:rPr>
+      <w:i/>
+      <w:iCs/>
+      <w:color w:val="44546A" w:themeColor="text2"/>
+      <w:sz w:val="18"/>
+      <w:szCs w:val="18"/>
+    </w:rPr>
+  </w:style>
+  <w:style w:type="paragraph" w:styleId="BalloonText">
+    <w:name w:val="Balloon Text"/>
+    <w:basedOn w:val="Normal"/>
+    <w:link w:val="BalloonTextChar"/>
+    <w:uiPriority w:val="99"/>
+    <w:semiHidden/>
+    <w:unhideWhenUsed/>
+    <w:rsid w:val="00F21266"/>
+    <w:pPr>
+      <w:spacing w:after="0" w:line="240" w:lineRule="auto"/>
+    </w:pPr>
+    <w:rPr>
+      <w:rFonts w:ascii="Tahoma" w:hAnsi="Tahoma" w:cs="Tahoma"/>
+      <w:sz w:val="16"/>
+      <w:szCs w:val="16"/>
+    </w:rPr>
+  </w:style>
+  <w:style w:type="character" w:customStyle="1" w:styleId="BalloonTextChar">
+    <w:name w:val="Balloon Text Char"/>
+    <w:basedOn w:val="DefaultParagraphFont"/>
+    <w:link w:val="BalloonText"/>
+    <w:uiPriority w:val="99"/>
+    <w:semiHidden/>
+    <w:rsid w:val="00F21266"/>
+    <w:rPr>
+      <w:rFonts w:ascii="Tahoma" w:hAnsi="Tahoma" w:cs="Tahoma"/>
+      <w:sz w:val="16"/>
+      <w:szCs w:val="16"/>
     </w:rPr>
   </w:style>
 </w:styles>
@@ -4983,7 +4894,7 @@
   <a:extraClrSchemeLst/>
   <a:extLst>
     <a:ext uri="{05A4C25C-085E-4340-85A3-A5531E510DB2}">
-      <thm15:themeFamily xmlns:thm15="http://schemas.microsoft.com/office/thememl/2012/main" name="Office Theme" id="{62F939B6-93AF-4DB8-9C6B-D6C7DFDC589F}" vid="{4A3C46E8-61CC-4603-A589-7422A47A8E4A}"/>
+      <thm15:themeFamily xmlns:thm15="http://schemas.microsoft.com/office/thememl/2012/main" xmlns="" name="Office Theme" id="{62F939B6-93AF-4DB8-9C6B-D6C7DFDC589F}" vid="{4A3C46E8-61CC-4603-A589-7422A47A8E4A}"/>
     </a:ext>
   </a:extLst>
 </a:theme>

</xml_diff>

<commit_message>
Whoops, paper again, fixed a typo
</commit_message>
<xml_diff>
--- a/THEPaper.docx
+++ b/THEPaper.docx
@@ -11,624 +11,728 @@
           <w:szCs w:val="20"/>
         </w:rPr>
       </w:pPr>
+      <w:r>
+        <w:rPr>
+          <w:rFonts w:ascii="Times New Roman" w:hAnsi="Times New Roman" w:cs="Times New Roman"/>
+          <w:b/>
+          <w:sz w:val="20"/>
+          <w:szCs w:val="20"/>
+        </w:rPr>
+        <w:t>Abstract</w:t>
+      </w:r>
+    </w:p>
+    <w:p>
+      <w:pPr>
+        <w:rPr>
+          <w:rFonts w:ascii="Times New Roman" w:hAnsi="Times New Roman" w:cs="Times New Roman"/>
+          <w:b/>
+          <w:sz w:val="20"/>
+          <w:szCs w:val="20"/>
+        </w:rPr>
+      </w:pPr>
+    </w:p>
+    <w:p>
+      <w:pPr>
+        <w:rPr>
+          <w:rFonts w:ascii="Times New Roman" w:hAnsi="Times New Roman" w:cs="Times New Roman"/>
+          <w:b/>
+          <w:sz w:val="20"/>
+          <w:szCs w:val="20"/>
+        </w:rPr>
+      </w:pPr>
+    </w:p>
+    <w:p>
+      <w:pPr>
+        <w:rPr>
+          <w:rFonts w:ascii="Times New Roman" w:hAnsi="Times New Roman" w:cs="Times New Roman"/>
+          <w:b/>
+          <w:sz w:val="20"/>
+          <w:szCs w:val="20"/>
+        </w:rPr>
+      </w:pPr>
+      <w:r>
+        <w:rPr>
+          <w:rFonts w:ascii="Times New Roman" w:hAnsi="Times New Roman" w:cs="Times New Roman"/>
+          <w:b/>
+          <w:sz w:val="20"/>
+          <w:szCs w:val="20"/>
+        </w:rPr>
+        <w:t>1. Introduction</w:t>
+      </w:r>
+    </w:p>
+    <w:p>
+      <w:pPr>
+        <w:rPr>
+          <w:rFonts w:ascii="Times New Roman" w:hAnsi="Times New Roman" w:cs="Times New Roman"/>
+          <w:sz w:val="20"/>
+          <w:szCs w:val="20"/>
+        </w:rPr>
+      </w:pPr>
+      <w:r>
+        <w:rPr>
+          <w:rFonts w:ascii="Times New Roman" w:hAnsi="Times New Roman" w:cs="Times New Roman"/>
+          <w:sz w:val="20"/>
+          <w:szCs w:val="20"/>
+        </w:rPr>
+        <w:t xml:space="preserve">Currently, there is a huge push for “big data” and for the analysis of “big data”. This is resulting in massive amounts of data being stored and used. Inevitably, a certain percentage of data stored will be corrupted due to disk failure and other factors. While this percentage is </w:t>
+      </w:r>
+      <w:r>
+        <w:rPr>
+          <w:rFonts w:ascii="Times New Roman" w:hAnsi="Times New Roman" w:cs="Times New Roman"/>
+          <w:sz w:val="20"/>
+          <w:szCs w:val="20"/>
+        </w:rPr>
+        <w:t>a</w:t>
+      </w:r>
+      <w:r>
+        <w:rPr>
+          <w:rFonts w:ascii="Times New Roman" w:hAnsi="Times New Roman" w:cs="Times New Roman"/>
+          <w:sz w:val="20"/>
+          <w:szCs w:val="20"/>
+        </w:rPr>
+        <w:t>ffected by choice of file system, the fact remains that data is reliably corrupted</w:t>
+      </w:r>
+      <w:r>
+        <w:rPr>
+          <w:rFonts w:ascii="Times New Roman" w:hAnsi="Times New Roman" w:cs="Times New Roman"/>
+          <w:sz w:val="20"/>
+          <w:szCs w:val="20"/>
+        </w:rPr>
+        <w:t xml:space="preserve"> at a rate that is above zero</w:t>
+      </w:r>
+      <w:r>
+        <w:rPr>
+          <w:rFonts w:ascii="Times New Roman" w:hAnsi="Times New Roman" w:cs="Times New Roman"/>
+          <w:sz w:val="20"/>
+          <w:szCs w:val="20"/>
+        </w:rPr>
+        <w:t xml:space="preserve">. As more data is stored and accessed for data mining and other “big data” research, the odds of needing data that has been corrupted increases. </w:t>
+      </w:r>
+      <w:r>
+        <w:rPr>
+          <w:rFonts w:ascii="Times New Roman" w:hAnsi="Times New Roman" w:cs="Times New Roman"/>
+          <w:sz w:val="20"/>
+          <w:szCs w:val="20"/>
+        </w:rPr>
+        <w:t>In addition, it has been shown that technology that improves the performance and memory size in computers can cause more hardware failures</w:t>
+      </w:r>
+      <w:r>
+        <w:rPr>
+          <w:rFonts w:ascii="Times New Roman" w:hAnsi="Times New Roman" w:cs="Times New Roman"/>
+          <w:sz w:val="20"/>
+          <w:szCs w:val="20"/>
+        </w:rPr>
+        <w:t>.</w:t>
+      </w:r>
       <w:bookmarkStart w:id="0" w:name="_GoBack"/>
       <w:bookmarkEnd w:id="0"/>
       <w:r>
         <w:rPr>
           <w:rFonts w:ascii="Times New Roman" w:hAnsi="Times New Roman" w:cs="Times New Roman"/>
-          <w:b/>
-          <w:sz w:val="20"/>
-          <w:szCs w:val="20"/>
-        </w:rPr>
-        <w:t>Abstract</w:t>
-      </w:r>
-    </w:p>
-    <w:p>
-      <w:pPr>
-        <w:rPr>
-          <w:rFonts w:ascii="Times New Roman" w:hAnsi="Times New Roman" w:cs="Times New Roman"/>
-          <w:b/>
-          <w:sz w:val="20"/>
-          <w:szCs w:val="20"/>
-        </w:rPr>
-      </w:pPr>
-    </w:p>
-    <w:p>
-      <w:pPr>
-        <w:rPr>
-          <w:rFonts w:ascii="Times New Roman" w:hAnsi="Times New Roman" w:cs="Times New Roman"/>
-          <w:b/>
-          <w:sz w:val="20"/>
-          <w:szCs w:val="20"/>
-        </w:rPr>
-      </w:pPr>
-      <w:r>
-        <w:rPr>
-          <w:rFonts w:ascii="Times New Roman" w:hAnsi="Times New Roman" w:cs="Times New Roman"/>
-          <w:b/>
-          <w:sz w:val="20"/>
-          <w:szCs w:val="20"/>
-        </w:rPr>
-        <w:t>1. Introduction</w:t>
-      </w:r>
-    </w:p>
-    <w:p>
-      <w:pPr>
-        <w:rPr>
-          <w:rFonts w:ascii="Times New Roman" w:hAnsi="Times New Roman" w:cs="Times New Roman"/>
-          <w:sz w:val="20"/>
-          <w:szCs w:val="20"/>
-        </w:rPr>
-      </w:pPr>
-      <w:r>
-        <w:rPr>
-          <w:rFonts w:ascii="Times New Roman" w:hAnsi="Times New Roman" w:cs="Times New Roman"/>
-          <w:sz w:val="20"/>
-          <w:szCs w:val="20"/>
-        </w:rPr>
-        <w:t xml:space="preserve">Currently, there is a huge push for “big data” and for the analysis of “big data”. This is resulting in massive amounts of data being stored and used. Inevitably, a certain percentage of data stored will be corrupted due to disk failure and other factors. While this percentage is </w:t>
-      </w:r>
-      <w:r>
-        <w:rPr>
-          <w:rFonts w:ascii="Times New Roman" w:hAnsi="Times New Roman" w:cs="Times New Roman"/>
-          <w:sz w:val="20"/>
-          <w:szCs w:val="20"/>
-        </w:rPr>
-        <w:t>a</w:t>
-      </w:r>
-      <w:r>
-        <w:rPr>
-          <w:rFonts w:ascii="Times New Roman" w:hAnsi="Times New Roman" w:cs="Times New Roman"/>
-          <w:sz w:val="20"/>
-          <w:szCs w:val="20"/>
-        </w:rPr>
-        <w:t>ffected by choice of file system, the fact remains that data is reliably corrupted</w:t>
-      </w:r>
-      <w:r>
-        <w:rPr>
-          <w:rFonts w:ascii="Times New Roman" w:hAnsi="Times New Roman" w:cs="Times New Roman"/>
-          <w:sz w:val="20"/>
-          <w:szCs w:val="20"/>
-        </w:rPr>
-        <w:t xml:space="preserve"> at a rate that is above zero</w:t>
-      </w:r>
-      <w:r>
-        <w:rPr>
-          <w:rFonts w:ascii="Times New Roman" w:hAnsi="Times New Roman" w:cs="Times New Roman"/>
-          <w:sz w:val="20"/>
-          <w:szCs w:val="20"/>
-        </w:rPr>
-        <w:t xml:space="preserve">. As more data is stored and accessed for data mining and other “big data” research, the odds of needing data that has been corrupted increases. </w:t>
-      </w:r>
-      <w:r>
-        <w:rPr>
-          <w:rFonts w:ascii="Times New Roman" w:hAnsi="Times New Roman" w:cs="Times New Roman"/>
-          <w:sz w:val="20"/>
-          <w:szCs w:val="20"/>
-        </w:rPr>
-        <w:t xml:space="preserve">In addition, it has been shown that technology that improves the performance and memory size in computers can cause more hardware failures </w:t>
-      </w:r>
-      <w:r>
-        <w:rPr>
-          <w:rFonts w:ascii="Times New Roman" w:hAnsi="Times New Roman" w:cs="Times New Roman"/>
-          <w:b/>
+          <w:sz w:val="20"/>
+          <w:szCs w:val="20"/>
+        </w:rPr>
+        <w:t xml:space="preserve"> </w:t>
+      </w:r>
+      <w:r>
+        <w:rPr>
+          <w:rFonts w:ascii="Times New Roman" w:hAnsi="Times New Roman" w:cs="Times New Roman"/>
+          <w:b/>
+          <w:sz w:val="20"/>
+          <w:szCs w:val="20"/>
+        </w:rPr>
+        <w:t xml:space="preserve">[shivakumar reference] </w:t>
+      </w:r>
+      <w:r>
+        <w:rPr>
+          <w:rFonts w:ascii="Times New Roman" w:hAnsi="Times New Roman" w:cs="Times New Roman"/>
+          <w:sz w:val="20"/>
+          <w:szCs w:val="20"/>
+        </w:rPr>
+        <w:t xml:space="preserve">For this reason, we saw a need to study the effects that hardware corruption, emulated by random bit flipping, has on different file types in order to determine if certain file types are more resistant to corruption than others. </w:t>
+      </w:r>
+      <w:r>
+        <w:rPr>
+          <w:rFonts w:ascii="Times New Roman" w:hAnsi="Times New Roman" w:cs="Times New Roman"/>
+          <w:sz w:val="20"/>
+          <w:szCs w:val="20"/>
+        </w:rPr>
+        <w:t>In this paper, we use random bit flipping to emulate the corruption caused by hardware failures. We seek to examine the fault tolerance of different popular file types in order to study the resistance of various file types to hardware failures that result in bit flipping errors.</w:t>
+      </w:r>
+    </w:p>
+    <w:p>
+      <w:pPr>
+        <w:rPr>
+          <w:rFonts w:ascii="Times New Roman" w:hAnsi="Times New Roman" w:cs="Times New Roman"/>
+          <w:sz w:val="20"/>
+          <w:szCs w:val="20"/>
+        </w:rPr>
+      </w:pPr>
+      <w:r>
+        <w:rPr>
+          <w:rFonts w:ascii="Times New Roman" w:hAnsi="Times New Roman" w:cs="Times New Roman"/>
+          <w:sz w:val="20"/>
+          <w:szCs w:val="20"/>
+        </w:rPr>
+        <w:t>In order to accomplish this task, we developed a program that would read in a file and flip a specified number of bits</w:t>
+      </w:r>
+      <w:r>
+        <w:rPr>
+          <w:rFonts w:ascii="Times New Roman" w:hAnsi="Times New Roman" w:cs="Times New Roman"/>
+          <w:sz w:val="20"/>
+          <w:szCs w:val="20"/>
+        </w:rPr>
+        <w:t xml:space="preserve"> ranging from 1 to 1,000. The specific bits that were flipped were randomly selected using a random number generator. After processing a file through our “bit flipper”, we ranked it by usability. We performed many repetitions of this and various file types, and so were able to draw conclusions on which file types and sizes were more resistant to hardware failure resulting in file corruption. Our full methodology is documented in section 4. </w:t>
+      </w:r>
+    </w:p>
+    <w:p>
+      <w:pPr>
+        <w:rPr>
+          <w:rFonts w:ascii="Times New Roman" w:hAnsi="Times New Roman" w:cs="Times New Roman"/>
+          <w:sz w:val="20"/>
+          <w:szCs w:val="20"/>
+        </w:rPr>
+      </w:pPr>
+      <w:r>
+        <w:rPr>
+          <w:rFonts w:ascii="Times New Roman" w:hAnsi="Times New Roman" w:cs="Times New Roman"/>
+          <w:b/>
+          <w:sz w:val="20"/>
+          <w:szCs w:val="20"/>
+        </w:rPr>
+        <w:t xml:space="preserve">Contributions: </w:t>
+      </w:r>
+      <w:r>
+        <w:rPr>
+          <w:rFonts w:ascii="Times New Roman" w:hAnsi="Times New Roman" w:cs="Times New Roman"/>
+          <w:sz w:val="20"/>
+          <w:szCs w:val="20"/>
+        </w:rPr>
+        <w:t>We make the following contributions:</w:t>
+      </w:r>
+    </w:p>
+    <w:p>
+      <w:pPr>
+        <w:rPr>
+          <w:rFonts w:ascii="Times New Roman" w:hAnsi="Times New Roman" w:cs="Times New Roman"/>
+          <w:sz w:val="20"/>
+          <w:szCs w:val="20"/>
+        </w:rPr>
+      </w:pPr>
+      <w:r>
+        <w:rPr>
+          <w:rFonts w:ascii="Times New Roman" w:hAnsi="Times New Roman" w:cs="Times New Roman"/>
+          <w:sz w:val="20"/>
+          <w:szCs w:val="20"/>
+        </w:rPr>
+        <w:t>We created a program to emulate the effects of hardware failure on a variety of file types</w:t>
+      </w:r>
+    </w:p>
+    <w:p>
+      <w:pPr>
+        <w:rPr>
+          <w:rFonts w:ascii="Times New Roman" w:hAnsi="Times New Roman" w:cs="Times New Roman"/>
+          <w:sz w:val="20"/>
+          <w:szCs w:val="20"/>
+        </w:rPr>
+      </w:pPr>
+      <w:r>
+        <w:rPr>
+          <w:rFonts w:ascii="Times New Roman" w:hAnsi="Times New Roman" w:cs="Times New Roman"/>
+          <w:sz w:val="20"/>
+          <w:szCs w:val="20"/>
+        </w:rPr>
+        <w:t>We establish a rating scale to score the usability of a corrupted file</w:t>
+      </w:r>
+    </w:p>
+    <w:p>
+      <w:pPr>
+        <w:rPr>
+          <w:rFonts w:ascii="Times New Roman" w:hAnsi="Times New Roman" w:cs="Times New Roman"/>
+          <w:sz w:val="20"/>
+          <w:szCs w:val="20"/>
+        </w:rPr>
+      </w:pPr>
+      <w:r>
+        <w:rPr>
+          <w:rFonts w:ascii="Times New Roman" w:hAnsi="Times New Roman" w:cs="Times New Roman"/>
+          <w:sz w:val="20"/>
+          <w:szCs w:val="20"/>
+        </w:rPr>
+        <w:lastRenderedPageBreak/>
+        <w:t>We detail the resistance of different file types and sizes to corruption due to hardware failure</w:t>
+      </w:r>
+    </w:p>
+    <w:p>
+      <w:pPr>
+        <w:rPr>
+          <w:rFonts w:ascii="Times New Roman" w:hAnsi="Times New Roman" w:cs="Times New Roman"/>
+          <w:b/>
+          <w:sz w:val="20"/>
+          <w:szCs w:val="20"/>
+        </w:rPr>
+      </w:pPr>
+      <w:r>
+        <w:rPr>
+          <w:rFonts w:ascii="Times New Roman" w:hAnsi="Times New Roman" w:cs="Times New Roman"/>
+          <w:b/>
+          <w:sz w:val="20"/>
+          <w:szCs w:val="20"/>
+        </w:rPr>
+        <w:t>2. Background</w:t>
+      </w:r>
+    </w:p>
+    <w:p>
+      <w:pPr>
+        <w:rPr>
+          <w:rFonts w:ascii="Times New Roman" w:hAnsi="Times New Roman" w:cs="Times New Roman"/>
+          <w:sz w:val="20"/>
+          <w:szCs w:val="20"/>
+        </w:rPr>
+      </w:pPr>
+      <w:r>
+        <w:rPr>
+          <w:rFonts w:ascii="Times New Roman" w:hAnsi="Times New Roman" w:cs="Times New Roman"/>
+          <w:sz w:val="20"/>
+          <w:szCs w:val="20"/>
+        </w:rPr>
+        <w:t xml:space="preserve">It has been proposed that future programming models will need to take into account increasingly unreliable hardware and that rather than creating hardware-specific methods of dealing with this unreliability, portable methods need to be developed.  </w:t>
+      </w:r>
+      <w:r>
+        <w:rPr>
+          <w:rFonts w:ascii="Times New Roman" w:hAnsi="Times New Roman" w:cs="Times New Roman"/>
+          <w:b/>
+          <w:sz w:val="20"/>
+          <w:szCs w:val="20"/>
+        </w:rPr>
+        <w:t>[FUJITA REFERENCE]</w:t>
+      </w:r>
+    </w:p>
+    <w:p>
+      <w:pPr>
+        <w:rPr>
+          <w:rFonts w:ascii="Times New Roman" w:hAnsi="Times New Roman" w:cs="Times New Roman"/>
+          <w:sz w:val="20"/>
+          <w:szCs w:val="20"/>
+        </w:rPr>
+      </w:pPr>
+      <w:r>
+        <w:rPr>
+          <w:rFonts w:ascii="Times New Roman" w:hAnsi="Times New Roman" w:cs="Times New Roman"/>
+          <w:sz w:val="20"/>
+          <w:szCs w:val="20"/>
+        </w:rPr>
+        <w:t xml:space="preserve">In addition, </w:t>
+      </w:r>
+      <w:r>
+        <w:rPr>
+          <w:rFonts w:ascii="Times New Roman" w:hAnsi="Times New Roman" w:cs="Times New Roman"/>
+          <w:sz w:val="20"/>
+          <w:szCs w:val="20"/>
+        </w:rPr>
+        <w:t>f</w:t>
+      </w:r>
+      <w:r>
+        <w:rPr>
+          <w:rFonts w:ascii="Times New Roman" w:hAnsi="Times New Roman" w:cs="Times New Roman"/>
+          <w:sz w:val="20"/>
+          <w:szCs w:val="20"/>
+        </w:rPr>
+        <w:t xml:space="preserve">ailure recovery can sometimes </w:t>
+      </w:r>
+      <w:r>
+        <w:rPr>
+          <w:rFonts w:ascii="Times New Roman" w:hAnsi="Times New Roman" w:cs="Times New Roman"/>
+          <w:sz w:val="20"/>
+          <w:szCs w:val="20"/>
+        </w:rPr>
+        <w:t>introduce</w:t>
+      </w:r>
+      <w:r>
+        <w:rPr>
+          <w:rFonts w:ascii="Times New Roman" w:hAnsi="Times New Roman" w:cs="Times New Roman"/>
+          <w:sz w:val="20"/>
+          <w:szCs w:val="20"/>
+        </w:rPr>
+        <w:t xml:space="preserve"> unexpected </w:t>
+      </w:r>
+      <w:r>
+        <w:rPr>
+          <w:rFonts w:ascii="Times New Roman" w:hAnsi="Times New Roman" w:cs="Times New Roman"/>
+          <w:sz w:val="20"/>
+          <w:szCs w:val="20"/>
+        </w:rPr>
+        <w:t xml:space="preserve">problems </w:t>
+      </w:r>
+      <w:r>
+        <w:rPr>
+          <w:rFonts w:ascii="Times New Roman" w:hAnsi="Times New Roman" w:cs="Times New Roman"/>
+          <w:sz w:val="20"/>
+          <w:szCs w:val="20"/>
+        </w:rPr>
+        <w:t>into a system</w:t>
+      </w:r>
+      <w:r>
+        <w:rPr>
+          <w:rFonts w:ascii="Times New Roman" w:hAnsi="Times New Roman" w:cs="Times New Roman"/>
+          <w:sz w:val="20"/>
+          <w:szCs w:val="20"/>
+        </w:rPr>
+        <w:t>, so it is sometimes better to react conservatively. Sometimes it may be better to</w:t>
+      </w:r>
+      <w:r>
+        <w:rPr>
+          <w:rFonts w:ascii="Times New Roman" w:hAnsi="Times New Roman" w:cs="Times New Roman"/>
+          <w:sz w:val="20"/>
+          <w:szCs w:val="20"/>
+        </w:rPr>
+        <w:t xml:space="preserve"> ignore a problem</w:t>
+      </w:r>
+      <w:r>
+        <w:rPr>
+          <w:rFonts w:ascii="Times New Roman" w:hAnsi="Times New Roman" w:cs="Times New Roman"/>
+          <w:sz w:val="20"/>
+          <w:szCs w:val="20"/>
+        </w:rPr>
+        <w:t xml:space="preserve"> if it does not affect the functionality of the system or the usability of the file. </w:t>
+      </w:r>
+      <w:r>
+        <w:rPr>
+          <w:rFonts w:ascii="Times New Roman" w:hAnsi="Times New Roman" w:cs="Times New Roman"/>
+          <w:b/>
+          <w:sz w:val="20"/>
+          <w:szCs w:val="20"/>
+        </w:rPr>
+        <w:t>[Reference to Guo paper]</w:t>
+      </w:r>
+    </w:p>
+    <w:p>
+      <w:pPr>
+        <w:rPr>
+          <w:rFonts w:ascii="Times New Roman" w:hAnsi="Times New Roman" w:cs="Times New Roman"/>
+          <w:sz w:val="20"/>
+          <w:szCs w:val="20"/>
+        </w:rPr>
+      </w:pPr>
+      <w:r>
+        <w:rPr>
+          <w:rFonts w:ascii="Times New Roman" w:hAnsi="Times New Roman" w:cs="Times New Roman"/>
+          <w:sz w:val="20"/>
+          <w:szCs w:val="20"/>
+        </w:rPr>
+        <w:t>For th</w:t>
+      </w:r>
+      <w:r>
+        <w:rPr>
+          <w:rFonts w:ascii="Times New Roman" w:hAnsi="Times New Roman" w:cs="Times New Roman"/>
+          <w:sz w:val="20"/>
+          <w:szCs w:val="20"/>
+        </w:rPr>
+        <w:t>e</w:t>
+      </w:r>
+      <w:r>
+        <w:rPr>
+          <w:rFonts w:ascii="Times New Roman" w:hAnsi="Times New Roman" w:cs="Times New Roman"/>
+          <w:sz w:val="20"/>
+          <w:szCs w:val="20"/>
+        </w:rPr>
+        <w:t>s</w:t>
+      </w:r>
+      <w:r>
+        <w:rPr>
+          <w:rFonts w:ascii="Times New Roman" w:hAnsi="Times New Roman" w:cs="Times New Roman"/>
+          <w:sz w:val="20"/>
+          <w:szCs w:val="20"/>
+        </w:rPr>
+        <w:t>e</w:t>
+      </w:r>
+      <w:r>
+        <w:rPr>
+          <w:rFonts w:ascii="Times New Roman" w:hAnsi="Times New Roman" w:cs="Times New Roman"/>
+          <w:sz w:val="20"/>
+          <w:szCs w:val="20"/>
+        </w:rPr>
+        <w:t xml:space="preserve"> reason, we felt it important to be aware of how various file types fared when corrupted</w:t>
+      </w:r>
+      <w:r>
+        <w:rPr>
+          <w:rFonts w:ascii="Times New Roman" w:hAnsi="Times New Roman" w:cs="Times New Roman"/>
+          <w:sz w:val="20"/>
+          <w:szCs w:val="20"/>
+        </w:rPr>
+        <w:t>, as file types are standardized and will suffer the same problems regardless of the method of corruption</w:t>
+      </w:r>
+      <w:r>
+        <w:rPr>
+          <w:rFonts w:ascii="Times New Roman" w:hAnsi="Times New Roman" w:cs="Times New Roman"/>
+          <w:sz w:val="20"/>
+          <w:szCs w:val="20"/>
+        </w:rPr>
+        <w:t>.  If a system was built only to monitor the file types least resistant to corruption, it would be less CPU intensive and less intrusive than a system that monitors every file in the system.  Also, companies that deal with a large amount of files of a specific type would be aware of how dangerous small hardware failures could be.</w:t>
+      </w:r>
+    </w:p>
+    <w:p>
+      <w:pPr>
+        <w:rPr>
+          <w:rFonts w:ascii="Times New Roman" w:hAnsi="Times New Roman" w:cs="Times New Roman"/>
+          <w:sz w:val="20"/>
+          <w:szCs w:val="20"/>
+        </w:rPr>
+      </w:pPr>
+    </w:p>
+    <w:p>
+      <w:pPr>
+        <w:rPr>
+          <w:rFonts w:ascii="Times New Roman" w:hAnsi="Times New Roman" w:cs="Times New Roman"/>
+          <w:b/>
+          <w:sz w:val="20"/>
+          <w:szCs w:val="20"/>
+        </w:rPr>
+      </w:pPr>
+      <w:r>
+        <w:rPr>
+          <w:rFonts w:ascii="Times New Roman" w:hAnsi="Times New Roman" w:cs="Times New Roman"/>
+          <w:b/>
+          <w:sz w:val="20"/>
+          <w:szCs w:val="20"/>
+        </w:rPr>
+        <w:t>3. Prior Studies</w:t>
+      </w:r>
+    </w:p>
+    <w:p>
+      <w:pPr>
+        <w:rPr>
+          <w:rFonts w:ascii="Times New Roman" w:hAnsi="Times New Roman" w:cs="Times New Roman"/>
+          <w:sz w:val="20"/>
+          <w:szCs w:val="20"/>
+        </w:rPr>
+      </w:pPr>
+      <w:r>
+        <w:rPr>
+          <w:rFonts w:ascii="Times New Roman" w:hAnsi="Times New Roman" w:cs="Times New Roman"/>
+          <w:sz w:val="20"/>
+          <w:szCs w:val="20"/>
+        </w:rPr>
+        <w:t>Most p</w:t>
+      </w:r>
+      <w:r>
+        <w:rPr>
+          <w:rFonts w:ascii="Times New Roman" w:hAnsi="Times New Roman" w:cs="Times New Roman"/>
+          <w:sz w:val="20"/>
+          <w:szCs w:val="20"/>
+        </w:rPr>
+        <w:t>rior studies on corruption have focused not on the effects of it, but on dete</w:t>
+      </w:r>
+      <w:r>
+        <w:rPr>
+          <w:rFonts w:ascii="Times New Roman" w:hAnsi="Times New Roman" w:cs="Times New Roman"/>
+          <w:sz w:val="20"/>
+          <w:szCs w:val="20"/>
+        </w:rPr>
+        <w:t xml:space="preserve">cting and repairing corruption. </w:t>
+      </w:r>
+    </w:p>
+    <w:p>
+      <w:pPr>
+        <w:rPr>
+          <w:rFonts w:ascii="Times New Roman" w:hAnsi="Times New Roman" w:cs="Times New Roman"/>
+          <w:b/>
+          <w:sz w:val="20"/>
+          <w:szCs w:val="20"/>
+        </w:rPr>
+      </w:pPr>
+      <w:r>
+        <w:rPr>
+          <w:rFonts w:ascii="Times New Roman" w:hAnsi="Times New Roman" w:cs="Times New Roman"/>
+          <w:sz w:val="20"/>
+          <w:szCs w:val="20"/>
+        </w:rPr>
+        <w:t>Although there are many methods available for the detection of faults, error correction coding is fairly common.  This may be because using error correction codes can not only detect errors, but corrects them.</w:t>
+      </w:r>
+      <w:r>
+        <w:rPr>
+          <w:rFonts w:ascii="Times New Roman" w:hAnsi="Times New Roman" w:cs="Times New Roman"/>
+          <w:sz w:val="20"/>
+          <w:szCs w:val="20"/>
+        </w:rPr>
+        <w:t xml:space="preserve">  There are many types of error correcting codes used in a variety of applications in a variety of fields.  The study of these has become a rich field over the course of time. </w:t>
+      </w:r>
+      <w:r>
+        <w:rPr>
+          <w:rFonts w:ascii="Times New Roman" w:hAnsi="Times New Roman" w:cs="Times New Roman"/>
+          <w:b/>
+          <w:sz w:val="20"/>
+          <w:szCs w:val="20"/>
+        </w:rPr>
+        <w:t>[Moon reference]</w:t>
+      </w:r>
+    </w:p>
+    <w:p>
+      <w:pPr>
+        <w:rPr>
+          <w:rFonts w:ascii="Times New Roman" w:hAnsi="Times New Roman" w:cs="Times New Roman"/>
+          <w:b/>
+          <w:sz w:val="20"/>
+          <w:szCs w:val="20"/>
+        </w:rPr>
+      </w:pPr>
+      <w:r>
+        <w:rPr>
+          <w:rFonts w:ascii="Times New Roman" w:hAnsi="Times New Roman" w:cs="Times New Roman"/>
+          <w:sz w:val="20"/>
+          <w:szCs w:val="20"/>
+        </w:rPr>
+        <w:t>There</w:t>
+      </w:r>
+      <w:r>
+        <w:rPr>
+          <w:rFonts w:ascii="Times New Roman" w:hAnsi="Times New Roman" w:cs="Times New Roman"/>
+          <w:sz w:val="20"/>
+          <w:szCs w:val="20"/>
+        </w:rPr>
+        <w:t xml:space="preserve"> have been studies</w:t>
+      </w:r>
+      <w:r>
+        <w:rPr>
+          <w:rFonts w:ascii="Times New Roman" w:hAnsi="Times New Roman" w:cs="Times New Roman"/>
+          <w:sz w:val="20"/>
+          <w:szCs w:val="20"/>
+        </w:rPr>
+        <w:t xml:space="preserve"> on methods of software recovery of hardware problems, such as Relax and SWIFT. </w:t>
+      </w:r>
+      <w:r>
+        <w:rPr>
+          <w:rFonts w:ascii="Times New Roman" w:hAnsi="Times New Roman" w:cs="Times New Roman"/>
+          <w:sz w:val="20"/>
+          <w:szCs w:val="20"/>
+        </w:rPr>
+        <w:t xml:space="preserve"> Both of these were created because of the rising unreliability of hardware and the advantages a software-based approach has over hardware-based recovery.</w:t>
+      </w:r>
+      <w:r>
+        <w:rPr>
+          <w:rFonts w:ascii="Times New Roman" w:hAnsi="Times New Roman" w:cs="Times New Roman"/>
+          <w:sz w:val="20"/>
+          <w:szCs w:val="20"/>
+        </w:rPr>
+        <w:t xml:space="preserve"> </w:t>
+      </w:r>
+      <w:r>
+        <w:rPr>
+          <w:rFonts w:ascii="Times New Roman" w:hAnsi="Times New Roman" w:cs="Times New Roman"/>
           <w:sz w:val="20"/>
           <w:szCs w:val="20"/>
         </w:rPr>
         <w:t>[</w:t>
       </w:r>
-      <w:proofErr w:type="spellStart"/>
-      <w:r>
-        <w:rPr>
-          <w:rFonts w:ascii="Times New Roman" w:hAnsi="Times New Roman" w:cs="Times New Roman"/>
-          <w:b/>
-          <w:sz w:val="20"/>
-          <w:szCs w:val="20"/>
-        </w:rPr>
-        <w:t>shivakumar</w:t>
-      </w:r>
-      <w:proofErr w:type="spellEnd"/>
-      <w:r>
-        <w:rPr>
-          <w:rFonts w:ascii="Times New Roman" w:hAnsi="Times New Roman" w:cs="Times New Roman"/>
-          <w:b/>
-          <w:sz w:val="20"/>
-          <w:szCs w:val="20"/>
-        </w:rPr>
-        <w:t xml:space="preserve"> reference] </w:t>
-      </w:r>
-      <w:r>
-        <w:rPr>
-          <w:rFonts w:ascii="Times New Roman" w:hAnsi="Times New Roman" w:cs="Times New Roman"/>
-          <w:sz w:val="20"/>
-          <w:szCs w:val="20"/>
-        </w:rPr>
-        <w:t xml:space="preserve">For this reason, we saw a need to study the effects that hardware corruption, emulated by random bit flipping, has on different file types in order to determine if certain file types are more resistant to corruption than others. </w:t>
-      </w:r>
-      <w:r>
-        <w:rPr>
-          <w:rFonts w:ascii="Times New Roman" w:hAnsi="Times New Roman" w:cs="Times New Roman"/>
-          <w:sz w:val="20"/>
-          <w:szCs w:val="20"/>
-        </w:rPr>
-        <w:t>In this paper, we use random bit flipping to emulate the corruption caused by hardware failures. We seek to examine the fault tolerance of different popular file types in order to study the resistance of various file types to hardware failures that result in bit flipping errors.</w:t>
-      </w:r>
-    </w:p>
-    <w:p>
-      <w:pPr>
-        <w:rPr>
-          <w:rFonts w:ascii="Times New Roman" w:hAnsi="Times New Roman" w:cs="Times New Roman"/>
-          <w:sz w:val="20"/>
-          <w:szCs w:val="20"/>
-        </w:rPr>
-      </w:pPr>
-      <w:r>
-        <w:rPr>
-          <w:rFonts w:ascii="Times New Roman" w:hAnsi="Times New Roman" w:cs="Times New Roman"/>
-          <w:sz w:val="20"/>
-          <w:szCs w:val="20"/>
-        </w:rPr>
-        <w:t>In order to accomplish this task, we developed a program that would read in a file and flip a specified number of bits</w:t>
-      </w:r>
-      <w:r>
-        <w:rPr>
-          <w:rFonts w:ascii="Times New Roman" w:hAnsi="Times New Roman" w:cs="Times New Roman"/>
-          <w:sz w:val="20"/>
-          <w:szCs w:val="20"/>
-        </w:rPr>
-        <w:t xml:space="preserve"> ranging from 1 to 1,000. The specific bits that were flipped were randomly selected using a random number generator. After processing a file through our “bit flipper”, we ranked it by usability. We performed many repetitions of this and various file types, and so were able to draw conclusions on which file types and sizes were more resistant to hardware failure resulting in file corruption. Our full methodology is documented in section 4. </w:t>
-      </w:r>
-    </w:p>
-    <w:p>
-      <w:pPr>
-        <w:rPr>
-          <w:rFonts w:ascii="Times New Roman" w:hAnsi="Times New Roman" w:cs="Times New Roman"/>
-          <w:sz w:val="20"/>
-          <w:szCs w:val="20"/>
-        </w:rPr>
-      </w:pPr>
-      <w:r>
-        <w:rPr>
-          <w:rFonts w:ascii="Times New Roman" w:hAnsi="Times New Roman" w:cs="Times New Roman"/>
-          <w:b/>
-          <w:sz w:val="20"/>
-          <w:szCs w:val="20"/>
-        </w:rPr>
-        <w:t xml:space="preserve">Contributions: </w:t>
-      </w:r>
-      <w:r>
-        <w:rPr>
-          <w:rFonts w:ascii="Times New Roman" w:hAnsi="Times New Roman" w:cs="Times New Roman"/>
-          <w:sz w:val="20"/>
-          <w:szCs w:val="20"/>
-        </w:rPr>
-        <w:t>We make the following contributions:</w:t>
-      </w:r>
-    </w:p>
-    <w:p>
-      <w:pPr>
-        <w:rPr>
-          <w:rFonts w:ascii="Times New Roman" w:hAnsi="Times New Roman" w:cs="Times New Roman"/>
-          <w:sz w:val="20"/>
-          <w:szCs w:val="20"/>
-        </w:rPr>
-      </w:pPr>
-      <w:r>
-        <w:rPr>
-          <w:rFonts w:ascii="Times New Roman" w:hAnsi="Times New Roman" w:cs="Times New Roman"/>
-          <w:sz w:val="20"/>
-          <w:szCs w:val="20"/>
-        </w:rPr>
-        <w:t>We created a program to emulate the effects of hardware failure on a variety of file types</w:t>
-      </w:r>
-    </w:p>
-    <w:p>
-      <w:pPr>
-        <w:rPr>
-          <w:rFonts w:ascii="Times New Roman" w:hAnsi="Times New Roman" w:cs="Times New Roman"/>
-          <w:sz w:val="20"/>
-          <w:szCs w:val="20"/>
-        </w:rPr>
-      </w:pPr>
-      <w:r>
-        <w:rPr>
-          <w:rFonts w:ascii="Times New Roman" w:hAnsi="Times New Roman" w:cs="Times New Roman"/>
-          <w:sz w:val="20"/>
-          <w:szCs w:val="20"/>
-        </w:rPr>
-        <w:t>We establish a rating scale to score the usability of a corrupted file</w:t>
-      </w:r>
-    </w:p>
-    <w:p>
-      <w:pPr>
-        <w:rPr>
-          <w:rFonts w:ascii="Times New Roman" w:hAnsi="Times New Roman" w:cs="Times New Roman"/>
-          <w:sz w:val="20"/>
-          <w:szCs w:val="20"/>
-        </w:rPr>
-      </w:pPr>
-      <w:r>
-        <w:rPr>
-          <w:rFonts w:ascii="Times New Roman" w:hAnsi="Times New Roman" w:cs="Times New Roman"/>
-          <w:sz w:val="20"/>
-          <w:szCs w:val="20"/>
-        </w:rPr>
-        <w:t>We detail the resistance of different file types and sizes to corruption due to hardware failure</w:t>
-      </w:r>
-    </w:p>
-    <w:p>
-      <w:pPr>
-        <w:rPr>
-          <w:rFonts w:ascii="Times New Roman" w:hAnsi="Times New Roman" w:cs="Times New Roman"/>
-          <w:b/>
-          <w:sz w:val="20"/>
-          <w:szCs w:val="20"/>
-        </w:rPr>
-      </w:pPr>
-      <w:r>
-        <w:rPr>
-          <w:rFonts w:ascii="Times New Roman" w:hAnsi="Times New Roman" w:cs="Times New Roman"/>
-          <w:b/>
+      <w:r>
+        <w:rPr>
+          <w:rFonts w:ascii="Times New Roman" w:hAnsi="Times New Roman" w:cs="Times New Roman"/>
+          <w:b/>
+          <w:sz w:val="20"/>
+          <w:szCs w:val="20"/>
+        </w:rPr>
+        <w:t>References to Relax and SWIFT papers]</w:t>
+      </w:r>
+      <w:r>
+        <w:rPr>
+          <w:rFonts w:ascii="Times New Roman" w:hAnsi="Times New Roman" w:cs="Times New Roman"/>
+          <w:b/>
+          <w:sz w:val="20"/>
+          <w:szCs w:val="20"/>
+        </w:rPr>
+        <w:t xml:space="preserve">  </w:t>
+      </w:r>
+      <w:r>
+        <w:rPr>
+          <w:rFonts w:ascii="Times New Roman" w:hAnsi="Times New Roman" w:cs="Times New Roman"/>
+          <w:sz w:val="20"/>
+          <w:szCs w:val="20"/>
+        </w:rPr>
+        <w:t xml:space="preserve">Additionally, there has been research on tools that </w:t>
+      </w:r>
+      <w:r>
+        <w:rPr>
+          <w:rFonts w:ascii="Times New Roman" w:hAnsi="Times New Roman" w:cs="Times New Roman"/>
           <w:sz w:val="20"/>
           <w:szCs w:val="20"/>
         </w:rPr>
         <w:lastRenderedPageBreak/>
-        <w:t>2. Background</w:t>
-      </w:r>
-    </w:p>
-    <w:p>
-      <w:pPr>
-        <w:rPr>
-          <w:rFonts w:ascii="Times New Roman" w:hAnsi="Times New Roman" w:cs="Times New Roman"/>
-          <w:sz w:val="20"/>
-          <w:szCs w:val="20"/>
-        </w:rPr>
-      </w:pPr>
-      <w:r>
-        <w:rPr>
-          <w:rFonts w:ascii="Times New Roman" w:hAnsi="Times New Roman" w:cs="Times New Roman"/>
-          <w:sz w:val="20"/>
-          <w:szCs w:val="20"/>
-        </w:rPr>
-        <w:t xml:space="preserve">It has been proposed that future programming models will need to take into account increasingly unreliable hardware and that rather than creating hardware-specific methods of dealing with this unreliability, portable methods need to be developed.  </w:t>
-      </w:r>
-      <w:r>
-        <w:rPr>
-          <w:rFonts w:ascii="Times New Roman" w:hAnsi="Times New Roman" w:cs="Times New Roman"/>
-          <w:b/>
-          <w:sz w:val="20"/>
-          <w:szCs w:val="20"/>
-        </w:rPr>
-        <w:t>[FUJITA REFERENCE]</w:t>
-      </w:r>
-    </w:p>
-    <w:p>
-      <w:pPr>
-        <w:rPr>
-          <w:rFonts w:ascii="Times New Roman" w:hAnsi="Times New Roman" w:cs="Times New Roman"/>
-          <w:sz w:val="20"/>
-          <w:szCs w:val="20"/>
-        </w:rPr>
-      </w:pPr>
-      <w:r>
-        <w:rPr>
-          <w:rFonts w:ascii="Times New Roman" w:hAnsi="Times New Roman" w:cs="Times New Roman"/>
-          <w:sz w:val="20"/>
-          <w:szCs w:val="20"/>
-        </w:rPr>
-        <w:t xml:space="preserve">In addition, </w:t>
-      </w:r>
-      <w:r>
-        <w:rPr>
-          <w:rFonts w:ascii="Times New Roman" w:hAnsi="Times New Roman" w:cs="Times New Roman"/>
-          <w:sz w:val="20"/>
-          <w:szCs w:val="20"/>
-        </w:rPr>
-        <w:t>f</w:t>
-      </w:r>
-      <w:r>
-        <w:rPr>
-          <w:rFonts w:ascii="Times New Roman" w:hAnsi="Times New Roman" w:cs="Times New Roman"/>
-          <w:sz w:val="20"/>
-          <w:szCs w:val="20"/>
-        </w:rPr>
-        <w:t xml:space="preserve">ailure recovery can sometimes </w:t>
-      </w:r>
-      <w:r>
-        <w:rPr>
-          <w:rFonts w:ascii="Times New Roman" w:hAnsi="Times New Roman" w:cs="Times New Roman"/>
-          <w:sz w:val="20"/>
-          <w:szCs w:val="20"/>
-        </w:rPr>
-        <w:t>introduce</w:t>
-      </w:r>
-      <w:r>
-        <w:rPr>
-          <w:rFonts w:ascii="Times New Roman" w:hAnsi="Times New Roman" w:cs="Times New Roman"/>
-          <w:sz w:val="20"/>
-          <w:szCs w:val="20"/>
-        </w:rPr>
-        <w:t xml:space="preserve"> unexpected </w:t>
-      </w:r>
-      <w:r>
-        <w:rPr>
-          <w:rFonts w:ascii="Times New Roman" w:hAnsi="Times New Roman" w:cs="Times New Roman"/>
-          <w:sz w:val="20"/>
-          <w:szCs w:val="20"/>
-        </w:rPr>
-        <w:t xml:space="preserve">problems </w:t>
-      </w:r>
-      <w:r>
-        <w:rPr>
-          <w:rFonts w:ascii="Times New Roman" w:hAnsi="Times New Roman" w:cs="Times New Roman"/>
-          <w:sz w:val="20"/>
-          <w:szCs w:val="20"/>
-        </w:rPr>
-        <w:t>into a system</w:t>
-      </w:r>
-      <w:r>
-        <w:rPr>
-          <w:rFonts w:ascii="Times New Roman" w:hAnsi="Times New Roman" w:cs="Times New Roman"/>
-          <w:sz w:val="20"/>
-          <w:szCs w:val="20"/>
-        </w:rPr>
-        <w:t>, so it is sometimes better to react conservatively. Sometimes it may be better to</w:t>
-      </w:r>
-      <w:r>
-        <w:rPr>
-          <w:rFonts w:ascii="Times New Roman" w:hAnsi="Times New Roman" w:cs="Times New Roman"/>
-          <w:sz w:val="20"/>
-          <w:szCs w:val="20"/>
-        </w:rPr>
-        <w:t xml:space="preserve"> ignore a problem</w:t>
-      </w:r>
-      <w:r>
-        <w:rPr>
-          <w:rFonts w:ascii="Times New Roman" w:hAnsi="Times New Roman" w:cs="Times New Roman"/>
-          <w:sz w:val="20"/>
-          <w:szCs w:val="20"/>
-        </w:rPr>
-        <w:t xml:space="preserve"> if it does not affect the functionality of the system or the usability of the file. </w:t>
-      </w:r>
-      <w:r>
-        <w:rPr>
-          <w:rFonts w:ascii="Times New Roman" w:hAnsi="Times New Roman" w:cs="Times New Roman"/>
-          <w:b/>
-          <w:sz w:val="20"/>
-          <w:szCs w:val="20"/>
-        </w:rPr>
-        <w:t xml:space="preserve">[Reference to </w:t>
-      </w:r>
-      <w:proofErr w:type="spellStart"/>
-      <w:r>
-        <w:rPr>
-          <w:rFonts w:ascii="Times New Roman" w:hAnsi="Times New Roman" w:cs="Times New Roman"/>
-          <w:b/>
-          <w:sz w:val="20"/>
-          <w:szCs w:val="20"/>
-        </w:rPr>
-        <w:t>Guo</w:t>
-      </w:r>
-      <w:proofErr w:type="spellEnd"/>
-      <w:r>
-        <w:rPr>
-          <w:rFonts w:ascii="Times New Roman" w:hAnsi="Times New Roman" w:cs="Times New Roman"/>
-          <w:b/>
-          <w:sz w:val="20"/>
-          <w:szCs w:val="20"/>
-        </w:rPr>
-        <w:t xml:space="preserve"> paper]</w:t>
-      </w:r>
-    </w:p>
-    <w:p>
-      <w:pPr>
-        <w:rPr>
-          <w:rFonts w:ascii="Times New Roman" w:hAnsi="Times New Roman" w:cs="Times New Roman"/>
-          <w:sz w:val="20"/>
-          <w:szCs w:val="20"/>
-        </w:rPr>
-      </w:pPr>
-      <w:r>
-        <w:rPr>
-          <w:rFonts w:ascii="Times New Roman" w:hAnsi="Times New Roman" w:cs="Times New Roman"/>
-          <w:sz w:val="20"/>
-          <w:szCs w:val="20"/>
-        </w:rPr>
-        <w:t>For th</w:t>
-      </w:r>
-      <w:r>
-        <w:rPr>
-          <w:rFonts w:ascii="Times New Roman" w:hAnsi="Times New Roman" w:cs="Times New Roman"/>
-          <w:sz w:val="20"/>
-          <w:szCs w:val="20"/>
-        </w:rPr>
-        <w:t>e</w:t>
-      </w:r>
-      <w:r>
-        <w:rPr>
-          <w:rFonts w:ascii="Times New Roman" w:hAnsi="Times New Roman" w:cs="Times New Roman"/>
-          <w:sz w:val="20"/>
-          <w:szCs w:val="20"/>
-        </w:rPr>
-        <w:t>s</w:t>
-      </w:r>
-      <w:r>
-        <w:rPr>
-          <w:rFonts w:ascii="Times New Roman" w:hAnsi="Times New Roman" w:cs="Times New Roman"/>
-          <w:sz w:val="20"/>
-          <w:szCs w:val="20"/>
-        </w:rPr>
-        <w:t>e</w:t>
-      </w:r>
-      <w:r>
-        <w:rPr>
-          <w:rFonts w:ascii="Times New Roman" w:hAnsi="Times New Roman" w:cs="Times New Roman"/>
-          <w:sz w:val="20"/>
-          <w:szCs w:val="20"/>
-        </w:rPr>
-        <w:t xml:space="preserve"> reason, we felt it important to be aware of how various file types fared when corrupted</w:t>
-      </w:r>
-      <w:r>
-        <w:rPr>
-          <w:rFonts w:ascii="Times New Roman" w:hAnsi="Times New Roman" w:cs="Times New Roman"/>
-          <w:sz w:val="20"/>
-          <w:szCs w:val="20"/>
-        </w:rPr>
-        <w:t>, as file types are standardized and will suffer the same problems regardless of the method of corruption</w:t>
-      </w:r>
-      <w:r>
-        <w:rPr>
-          <w:rFonts w:ascii="Times New Roman" w:hAnsi="Times New Roman" w:cs="Times New Roman"/>
-          <w:sz w:val="20"/>
-          <w:szCs w:val="20"/>
-        </w:rPr>
-        <w:t>.  If a system was built only to monitor the file types least resistant to corruption, it would be less CPU intensive and less intrusive than a system that monitors every file in the system.  Also, companies that deal with a large amount of files of a specific type would be aware of how dangerous small hardware failures could be.</w:t>
-      </w:r>
-    </w:p>
-    <w:p>
-      <w:pPr>
-        <w:rPr>
-          <w:rFonts w:ascii="Times New Roman" w:hAnsi="Times New Roman" w:cs="Times New Roman"/>
-          <w:sz w:val="20"/>
-          <w:szCs w:val="20"/>
-        </w:rPr>
-      </w:pPr>
-    </w:p>
-    <w:p>
-      <w:pPr>
-        <w:rPr>
-          <w:rFonts w:ascii="Times New Roman" w:hAnsi="Times New Roman" w:cs="Times New Roman"/>
-          <w:b/>
-          <w:sz w:val="20"/>
-          <w:szCs w:val="20"/>
-        </w:rPr>
-      </w:pPr>
-      <w:r>
-        <w:rPr>
-          <w:rFonts w:ascii="Times New Roman" w:hAnsi="Times New Roman" w:cs="Times New Roman"/>
-          <w:b/>
-          <w:sz w:val="20"/>
-          <w:szCs w:val="20"/>
-        </w:rPr>
-        <w:t>3. Prior Studies</w:t>
-      </w:r>
-    </w:p>
-    <w:p>
-      <w:pPr>
-        <w:rPr>
-          <w:rFonts w:ascii="Times New Roman" w:hAnsi="Times New Roman" w:cs="Times New Roman"/>
-          <w:sz w:val="20"/>
-          <w:szCs w:val="20"/>
-        </w:rPr>
-      </w:pPr>
-      <w:r>
-        <w:rPr>
-          <w:rFonts w:ascii="Times New Roman" w:hAnsi="Times New Roman" w:cs="Times New Roman"/>
-          <w:sz w:val="20"/>
-          <w:szCs w:val="20"/>
-        </w:rPr>
-        <w:t>Most p</w:t>
-      </w:r>
-      <w:r>
-        <w:rPr>
-          <w:rFonts w:ascii="Times New Roman" w:hAnsi="Times New Roman" w:cs="Times New Roman"/>
-          <w:sz w:val="20"/>
-          <w:szCs w:val="20"/>
-        </w:rPr>
-        <w:t>rior studies on corruption have focused not on the effects of it, but on dete</w:t>
-      </w:r>
-      <w:r>
-        <w:rPr>
-          <w:rFonts w:ascii="Times New Roman" w:hAnsi="Times New Roman" w:cs="Times New Roman"/>
-          <w:sz w:val="20"/>
-          <w:szCs w:val="20"/>
-        </w:rPr>
-        <w:t xml:space="preserve">cting and repairing corruption. </w:t>
-      </w:r>
-    </w:p>
-    <w:p>
-      <w:pPr>
-        <w:rPr>
-          <w:rFonts w:ascii="Times New Roman" w:hAnsi="Times New Roman" w:cs="Times New Roman"/>
-          <w:b/>
-          <w:sz w:val="20"/>
-          <w:szCs w:val="20"/>
-        </w:rPr>
-      </w:pPr>
-      <w:r>
-        <w:rPr>
-          <w:rFonts w:ascii="Times New Roman" w:hAnsi="Times New Roman" w:cs="Times New Roman"/>
-          <w:sz w:val="20"/>
-          <w:szCs w:val="20"/>
-        </w:rPr>
-        <w:t>Although there are many methods available for the detection of faults, error correction coding is fairly common.  This may be because using error correction codes can not only detect errors, but corrects them.</w:t>
-      </w:r>
-      <w:r>
-        <w:rPr>
-          <w:rFonts w:ascii="Times New Roman" w:hAnsi="Times New Roman" w:cs="Times New Roman"/>
-          <w:sz w:val="20"/>
-          <w:szCs w:val="20"/>
-        </w:rPr>
-        <w:t xml:space="preserve">  There are many types of error correcting codes used in a variety of applications in a variety of fields.  The study of these has become a rich field over the course of time. </w:t>
-      </w:r>
-      <w:r>
-        <w:rPr>
-          <w:rFonts w:ascii="Times New Roman" w:hAnsi="Times New Roman" w:cs="Times New Roman"/>
-          <w:b/>
-          <w:sz w:val="20"/>
-          <w:szCs w:val="20"/>
-        </w:rPr>
-        <w:t>[Moon reference]</w:t>
-      </w:r>
-    </w:p>
-    <w:p>
-      <w:pPr>
-        <w:rPr>
-          <w:rFonts w:ascii="Times New Roman" w:hAnsi="Times New Roman" w:cs="Times New Roman"/>
-          <w:b/>
-          <w:sz w:val="20"/>
-          <w:szCs w:val="20"/>
-        </w:rPr>
-      </w:pPr>
-      <w:r>
-        <w:rPr>
-          <w:rFonts w:ascii="Times New Roman" w:hAnsi="Times New Roman" w:cs="Times New Roman"/>
-          <w:sz w:val="20"/>
-          <w:szCs w:val="20"/>
-        </w:rPr>
-        <w:t>There</w:t>
-      </w:r>
-      <w:r>
-        <w:rPr>
-          <w:rFonts w:ascii="Times New Roman" w:hAnsi="Times New Roman" w:cs="Times New Roman"/>
-          <w:sz w:val="20"/>
-          <w:szCs w:val="20"/>
-        </w:rPr>
-        <w:t xml:space="preserve"> have been studies</w:t>
-      </w:r>
-      <w:r>
-        <w:rPr>
-          <w:rFonts w:ascii="Times New Roman" w:hAnsi="Times New Roman" w:cs="Times New Roman"/>
-          <w:sz w:val="20"/>
-          <w:szCs w:val="20"/>
-        </w:rPr>
-        <w:t xml:space="preserve"> on methods of software recovery of hardware problems, such as Relax and SWIFT. </w:t>
-      </w:r>
-      <w:r>
-        <w:rPr>
-          <w:rFonts w:ascii="Times New Roman" w:hAnsi="Times New Roman" w:cs="Times New Roman"/>
-          <w:sz w:val="20"/>
-          <w:szCs w:val="20"/>
-        </w:rPr>
-        <w:t xml:space="preserve"> Both of these were created because of the rising unreliability of hardware and the advantages a software-based approach has over hardware-based recovery.</w:t>
-      </w:r>
-      <w:r>
-        <w:rPr>
-          <w:rFonts w:ascii="Times New Roman" w:hAnsi="Times New Roman" w:cs="Times New Roman"/>
-          <w:sz w:val="20"/>
-          <w:szCs w:val="20"/>
-        </w:rPr>
-        <w:t xml:space="preserve"> </w:t>
+        <w:t>can transform an application into a different application that fulfills all of the functions of the first action and can additionally detect bit-flip errors in some of the more sensitive areas of a computer (registers, memory, etc.).  The C2C Translator is a prototypical tool created to do just that with source code written in the C language.</w:t>
+      </w:r>
+      <w:r>
+        <w:rPr>
+          <w:rFonts w:ascii="Times New Roman" w:hAnsi="Times New Roman" w:cs="Times New Roman"/>
+          <w:sz w:val="20"/>
+          <w:szCs w:val="20"/>
+        </w:rPr>
+        <w:t xml:space="preserve"> [</w:t>
+      </w:r>
+      <w:r>
+        <w:rPr>
+          <w:rFonts w:ascii="Times New Roman" w:hAnsi="Times New Roman" w:cs="Times New Roman"/>
+          <w:b/>
+          <w:sz w:val="20"/>
+          <w:szCs w:val="20"/>
+        </w:rPr>
+        <w:t>Nicolescu reference]</w:t>
+      </w:r>
+    </w:p>
+    <w:p>
+      <w:pPr>
+        <w:rPr>
+          <w:rFonts w:ascii="Times New Roman" w:hAnsi="Times New Roman" w:cs="Times New Roman"/>
+          <w:b/>
+          <w:sz w:val="20"/>
+          <w:szCs w:val="20"/>
+        </w:rPr>
+      </w:pPr>
+      <w:r>
+        <w:rPr>
+          <w:rFonts w:ascii="Times New Roman" w:hAnsi="Times New Roman" w:cs="Times New Roman"/>
+          <w:sz w:val="20"/>
+          <w:szCs w:val="20"/>
+        </w:rPr>
+        <w:t xml:space="preserve">This paper does not focus on detecting or repairing corruption, but simply on what corruption looks like in various file types and how </w:t>
+      </w:r>
+      <w:r>
+        <w:rPr>
+          <w:rFonts w:ascii="Times New Roman" w:hAnsi="Times New Roman" w:cs="Times New Roman"/>
+          <w:sz w:val="20"/>
+          <w:szCs w:val="20"/>
+        </w:rPr>
+        <w:t>usable they are after they are corrupted.</w:t>
+      </w:r>
+      <w:r>
+        <w:rPr>
+          <w:rFonts w:ascii="Times New Roman" w:hAnsi="Times New Roman" w:cs="Times New Roman"/>
+          <w:sz w:val="20"/>
+          <w:szCs w:val="20"/>
+        </w:rPr>
+        <w:t xml:space="preserve">  While there has been research on the effects of errors in other pieces of the system, such as the register file and the cache, </w:t>
+      </w:r>
+      <w:r>
+        <w:rPr>
+          <w:rFonts w:ascii="Times New Roman" w:hAnsi="Times New Roman" w:cs="Times New Roman"/>
+          <w:sz w:val="20"/>
+          <w:szCs w:val="20"/>
+        </w:rPr>
+        <w:t xml:space="preserve">we do not believe file corruption has been </w:t>
+      </w:r>
+      <w:r>
+        <w:rPr>
+          <w:rFonts w:ascii="Times New Roman" w:hAnsi="Times New Roman" w:cs="Times New Roman"/>
+          <w:sz w:val="20"/>
+          <w:szCs w:val="20"/>
+        </w:rPr>
+        <w:t xml:space="preserve">studied </w:t>
+      </w:r>
+      <w:r>
+        <w:rPr>
+          <w:rFonts w:ascii="Times New Roman" w:hAnsi="Times New Roman" w:cs="Times New Roman"/>
+          <w:sz w:val="20"/>
+          <w:szCs w:val="20"/>
+        </w:rPr>
+        <w:t xml:space="preserve">at the file type level. </w:t>
       </w:r>
       <w:r>
         <w:rPr>
@@ -645,25 +749,345 @@
           <w:sz w:val="20"/>
           <w:szCs w:val="20"/>
         </w:rPr>
-        <w:t>References to Relax and SWIFT papers]</w:t>
-      </w:r>
-      <w:r>
-        <w:rPr>
-          <w:rFonts w:ascii="Times New Roman" w:hAnsi="Times New Roman" w:cs="Times New Roman"/>
-          <w:b/>
-          <w:sz w:val="20"/>
-          <w:szCs w:val="20"/>
-        </w:rPr>
-        <w:t xml:space="preserve">  </w:t>
-      </w:r>
-      <w:r>
-        <w:rPr>
-          <w:rFonts w:ascii="Times New Roman" w:hAnsi="Times New Roman" w:cs="Times New Roman"/>
-          <w:sz w:val="20"/>
-          <w:szCs w:val="20"/>
-        </w:rPr>
-        <w:t xml:space="preserve">Additionally, there has been research on tools that can transform an application into a different application that fulfills all of the functions of the first action and can additionally detect bit-flip errors in </w:t>
-      </w:r>
+        <w:t>references to Kim and rebaudengo]</w:t>
+      </w:r>
+    </w:p>
+    <w:p>
+      <w:pPr>
+        <w:rPr>
+          <w:rFonts w:ascii="Times New Roman" w:hAnsi="Times New Roman" w:cs="Times New Roman"/>
+          <w:b/>
+          <w:sz w:val="20"/>
+          <w:szCs w:val="20"/>
+        </w:rPr>
+      </w:pPr>
+      <w:r>
+        <w:rPr>
+          <w:rFonts w:ascii="Times New Roman" w:hAnsi="Times New Roman" w:cs="Times New Roman"/>
+          <w:b/>
+          <w:sz w:val="20"/>
+          <w:szCs w:val="20"/>
+        </w:rPr>
+        <w:t>4. Methodology</w:t>
+      </w:r>
+    </w:p>
+    <w:p>
+      <w:pPr>
+        <w:rPr>
+          <w:rFonts w:ascii="Times New Roman" w:hAnsi="Times New Roman" w:cs="Times New Roman"/>
+          <w:sz w:val="20"/>
+          <w:szCs w:val="20"/>
+        </w:rPr>
+      </w:pPr>
+      <w:r>
+        <w:rPr>
+          <w:rFonts w:ascii="Times New Roman" w:hAnsi="Times New Roman" w:cs="Times New Roman"/>
+          <w:sz w:val="20"/>
+          <w:szCs w:val="20"/>
+        </w:rPr>
+        <w:t>We chose to examine the following file types:</w:t>
+      </w:r>
+    </w:p>
+    <w:p>
+      <w:pPr>
+        <w:spacing w:after="0"/>
+        <w:rPr>
+          <w:rFonts w:ascii="Times New Roman" w:hAnsi="Times New Roman" w:cs="Times New Roman"/>
+          <w:sz w:val="20"/>
+          <w:szCs w:val="20"/>
+        </w:rPr>
+      </w:pPr>
+      <w:r>
+        <w:rPr>
+          <w:rFonts w:ascii="Times New Roman" w:hAnsi="Times New Roman" w:cs="Times New Roman"/>
+          <w:sz w:val="20"/>
+          <w:szCs w:val="20"/>
+        </w:rPr>
+        <w:t>.txt</w:t>
+      </w:r>
+    </w:p>
+    <w:p>
+      <w:pPr>
+        <w:spacing w:after="0"/>
+        <w:rPr>
+          <w:rFonts w:ascii="Times New Roman" w:hAnsi="Times New Roman" w:cs="Times New Roman"/>
+          <w:sz w:val="20"/>
+          <w:szCs w:val="20"/>
+        </w:rPr>
+      </w:pPr>
+      <w:r>
+        <w:rPr>
+          <w:rFonts w:ascii="Times New Roman" w:hAnsi="Times New Roman" w:cs="Times New Roman"/>
+          <w:sz w:val="20"/>
+          <w:szCs w:val="20"/>
+        </w:rPr>
+        <w:t>.doc</w:t>
+      </w:r>
+    </w:p>
+    <w:p>
+      <w:pPr>
+        <w:spacing w:after="0"/>
+        <w:rPr>
+          <w:rFonts w:ascii="Times New Roman" w:hAnsi="Times New Roman" w:cs="Times New Roman"/>
+          <w:sz w:val="20"/>
+          <w:szCs w:val="20"/>
+        </w:rPr>
+      </w:pPr>
+      <w:r>
+        <w:rPr>
+          <w:rFonts w:ascii="Times New Roman" w:hAnsi="Times New Roman" w:cs="Times New Roman"/>
+          <w:sz w:val="20"/>
+          <w:szCs w:val="20"/>
+        </w:rPr>
+        <w:t>.docx</w:t>
+      </w:r>
+    </w:p>
+    <w:p>
+      <w:pPr>
+        <w:spacing w:after="0"/>
+        <w:rPr>
+          <w:rFonts w:ascii="Times New Roman" w:hAnsi="Times New Roman" w:cs="Times New Roman"/>
+          <w:sz w:val="20"/>
+          <w:szCs w:val="20"/>
+        </w:rPr>
+      </w:pPr>
+      <w:r>
+        <w:rPr>
+          <w:rFonts w:ascii="Times New Roman" w:hAnsi="Times New Roman" w:cs="Times New Roman"/>
+          <w:sz w:val="20"/>
+          <w:szCs w:val="20"/>
+        </w:rPr>
+        <w:t>.pdf</w:t>
+      </w:r>
+    </w:p>
+    <w:p>
+      <w:pPr>
+        <w:spacing w:after="0"/>
+        <w:rPr>
+          <w:rFonts w:ascii="Times New Roman" w:hAnsi="Times New Roman" w:cs="Times New Roman"/>
+          <w:sz w:val="20"/>
+          <w:szCs w:val="20"/>
+        </w:rPr>
+      </w:pPr>
+      <w:r>
+        <w:rPr>
+          <w:rFonts w:ascii="Times New Roman" w:hAnsi="Times New Roman" w:cs="Times New Roman"/>
+          <w:sz w:val="20"/>
+          <w:szCs w:val="20"/>
+        </w:rPr>
+        <w:t>.png</w:t>
+      </w:r>
+    </w:p>
+    <w:p>
+      <w:pPr>
+        <w:spacing w:after="0"/>
+        <w:rPr>
+          <w:rFonts w:ascii="Times New Roman" w:hAnsi="Times New Roman" w:cs="Times New Roman"/>
+          <w:sz w:val="20"/>
+          <w:szCs w:val="20"/>
+        </w:rPr>
+      </w:pPr>
+      <w:r>
+        <w:rPr>
+          <w:rFonts w:ascii="Times New Roman" w:hAnsi="Times New Roman" w:cs="Times New Roman"/>
+          <w:sz w:val="20"/>
+          <w:szCs w:val="20"/>
+        </w:rPr>
+        <w:t>.bmp</w:t>
+      </w:r>
+    </w:p>
+    <w:p>
+      <w:pPr>
+        <w:spacing w:after="0"/>
+        <w:rPr>
+          <w:rFonts w:ascii="Times New Roman" w:hAnsi="Times New Roman" w:cs="Times New Roman"/>
+          <w:sz w:val="20"/>
+          <w:szCs w:val="20"/>
+        </w:rPr>
+      </w:pPr>
+      <w:r>
+        <w:rPr>
+          <w:rFonts w:ascii="Times New Roman" w:hAnsi="Times New Roman" w:cs="Times New Roman"/>
+          <w:sz w:val="20"/>
+          <w:szCs w:val="20"/>
+        </w:rPr>
+        <w:t>.jpg</w:t>
+      </w:r>
+    </w:p>
+    <w:p>
+      <w:pPr>
+        <w:spacing w:after="0"/>
+        <w:rPr>
+          <w:rFonts w:ascii="Times New Roman" w:hAnsi="Times New Roman" w:cs="Times New Roman"/>
+          <w:sz w:val="20"/>
+          <w:szCs w:val="20"/>
+        </w:rPr>
+      </w:pPr>
+      <w:r>
+        <w:rPr>
+          <w:rFonts w:ascii="Times New Roman" w:hAnsi="Times New Roman" w:cs="Times New Roman"/>
+          <w:sz w:val="20"/>
+          <w:szCs w:val="20"/>
+        </w:rPr>
+        <w:t>.exe</w:t>
+      </w:r>
+    </w:p>
+    <w:p>
+      <w:pPr>
+        <w:spacing w:after="0"/>
+        <w:rPr>
+          <w:rFonts w:ascii="Times New Roman" w:hAnsi="Times New Roman" w:cs="Times New Roman"/>
+          <w:sz w:val="20"/>
+          <w:szCs w:val="20"/>
+        </w:rPr>
+      </w:pPr>
+    </w:p>
+    <w:p>
+      <w:pPr>
+        <w:rPr>
+          <w:rFonts w:ascii="Times New Roman" w:hAnsi="Times New Roman" w:cs="Times New Roman"/>
+          <w:sz w:val="20"/>
+          <w:szCs w:val="20"/>
+        </w:rPr>
+      </w:pPr>
+      <w:r>
+        <w:rPr>
+          <w:rFonts w:ascii="Times New Roman" w:hAnsi="Times New Roman" w:cs="Times New Roman"/>
+          <w:sz w:val="20"/>
+          <w:szCs w:val="20"/>
+        </w:rPr>
+        <w:t xml:space="preserve">For each file type, we tested in multiple files ranging in length and/or complexity. For each </w:t>
+      </w:r>
+      <w:r>
+        <w:rPr>
+          <w:rFonts w:ascii="Times New Roman" w:hAnsi="Times New Roman" w:cs="Times New Roman"/>
+          <w:sz w:val="20"/>
+          <w:szCs w:val="20"/>
+        </w:rPr>
+        <w:t xml:space="preserve">individual </w:t>
+      </w:r>
+      <w:r>
+        <w:rPr>
+          <w:rFonts w:ascii="Times New Roman" w:hAnsi="Times New Roman" w:cs="Times New Roman"/>
+          <w:sz w:val="20"/>
+          <w:szCs w:val="20"/>
+        </w:rPr>
+        <w:t xml:space="preserve">file, we flipped 1, 2, 3, 4, 5, 6, 7, 8, 9, 10, 15, 20, 25, </w:t>
+      </w:r>
+      <w:r>
+        <w:rPr>
+          <w:rFonts w:ascii="Times New Roman" w:hAnsi="Times New Roman" w:cs="Times New Roman"/>
+          <w:sz w:val="20"/>
+          <w:szCs w:val="20"/>
+        </w:rPr>
+        <w:t xml:space="preserve">50, </w:t>
+      </w:r>
+      <w:r>
+        <w:rPr>
+          <w:rFonts w:ascii="Times New Roman" w:hAnsi="Times New Roman" w:cs="Times New Roman"/>
+          <w:sz w:val="20"/>
+          <w:szCs w:val="20"/>
+        </w:rPr>
+        <w:t xml:space="preserve">100, </w:t>
+      </w:r>
+      <w:r>
+        <w:rPr>
+          <w:rFonts w:ascii="Times New Roman" w:hAnsi="Times New Roman" w:cs="Times New Roman"/>
+          <w:sz w:val="20"/>
+          <w:szCs w:val="20"/>
+        </w:rPr>
+        <w:t xml:space="preserve">500, </w:t>
+      </w:r>
+      <w:r>
+        <w:rPr>
+          <w:rFonts w:ascii="Times New Roman" w:hAnsi="Times New Roman" w:cs="Times New Roman"/>
+          <w:sz w:val="20"/>
+          <w:szCs w:val="20"/>
+        </w:rPr>
+        <w:t>and 1000 random bits.</w:t>
+      </w:r>
+      <w:r>
+        <w:rPr>
+          <w:rFonts w:ascii="Times New Roman" w:hAnsi="Times New Roman" w:cs="Times New Roman"/>
+          <w:sz w:val="20"/>
+          <w:szCs w:val="20"/>
+        </w:rPr>
+        <w:t xml:space="preserve"> For each number of bits flipped, we produced ten corrupted files. Correspondingly, e</w:t>
+      </w:r>
+      <w:r>
+        <w:rPr>
+          <w:rFonts w:ascii="Times New Roman" w:hAnsi="Times New Roman" w:cs="Times New Roman"/>
+          <w:sz w:val="20"/>
+          <w:szCs w:val="20"/>
+        </w:rPr>
+        <w:t>ach file that went into the bit flipper resulted in the output of 170 different corrupted files: 10 files with 1 bit flipped, 10 files with 2 bits flipped, 10 files wit</w:t>
+      </w:r>
+      <w:r>
+        <w:rPr>
+          <w:rFonts w:ascii="Times New Roman" w:hAnsi="Times New Roman" w:cs="Times New Roman"/>
+          <w:sz w:val="20"/>
+          <w:szCs w:val="20"/>
+        </w:rPr>
+        <w:t xml:space="preserve">h 3 bits flipped, and so on. </w:t>
+      </w:r>
+    </w:p>
+    <w:p>
+      <w:pPr>
+        <w:rPr>
+          <w:rFonts w:ascii="Times New Roman" w:hAnsi="Times New Roman" w:cs="Times New Roman"/>
+          <w:sz w:val="20"/>
+          <w:szCs w:val="20"/>
+        </w:rPr>
+      </w:pPr>
+      <w:r>
+        <w:rPr>
+          <w:rFonts w:ascii="Times New Roman" w:hAnsi="Times New Roman" w:cs="Times New Roman"/>
+          <w:sz w:val="20"/>
+          <w:szCs w:val="20"/>
+        </w:rPr>
+        <w:t xml:space="preserve">In this paper, a test case refers to the combination of a file and a number of bits flipped. We chose to </w:t>
+      </w:r>
+      <w:r>
+        <w:rPr>
+          <w:rFonts w:ascii="Times New Roman" w:hAnsi="Times New Roman" w:cs="Times New Roman"/>
+          <w:sz w:val="20"/>
+          <w:szCs w:val="20"/>
+        </w:rPr>
+        <w:t>run each test case ten times. Clearly a single file cannot be representative of an entire test case. Similarly, the more files we examine</w:t>
+      </w:r>
+      <w:r>
+        <w:rPr>
+          <w:rFonts w:ascii="Times New Roman" w:hAnsi="Times New Roman" w:cs="Times New Roman"/>
+          <w:sz w:val="20"/>
+          <w:szCs w:val="20"/>
+        </w:rPr>
+        <w:t xml:space="preserve"> for each test case</w:t>
+      </w:r>
+      <w:r>
+        <w:rPr>
+          <w:rFonts w:ascii="Times New Roman" w:hAnsi="Times New Roman" w:cs="Times New Roman"/>
+          <w:sz w:val="20"/>
+          <w:szCs w:val="20"/>
+        </w:rPr>
+        <w:t xml:space="preserve"> the more accurate our </w:t>
+      </w:r>
+      <w:r>
+        <w:rPr>
+          <w:rFonts w:ascii="Times New Roman" w:hAnsi="Times New Roman" w:cs="Times New Roman"/>
+          <w:sz w:val="20"/>
+          <w:szCs w:val="20"/>
+        </w:rPr>
+        <w:t xml:space="preserve">usability score will become. We chose to run each test case ten time so that we could get an accurate representation of what the average test case would look like, while still keeping the scale small enough that we would be able to visually inspect each file. </w:t>
+      </w:r>
+    </w:p>
+    <w:p>
+      <w:pPr>
+        <w:rPr>
+          <w:rFonts w:ascii="Times New Roman" w:hAnsi="Times New Roman" w:cs="Times New Roman"/>
+          <w:sz w:val="20"/>
+          <w:szCs w:val="20"/>
+        </w:rPr>
+      </w:pPr>
       <w:r>
         <w:rPr>
           <w:rFonts w:ascii="Times New Roman" w:hAnsi="Times New Roman" w:cs="Times New Roman"/>
@@ -671,224 +1095,351 @@
           <w:szCs w:val="20"/>
         </w:rPr>
         <w:lastRenderedPageBreak/>
-        <w:t>some of the more sensitive areas of a computer (registers, memory, etc.).  The C2C Translator is a prototypical tool created to do just that with source code written in the C language.</w:t>
-      </w:r>
-      <w:r>
-        <w:rPr>
-          <w:rFonts w:ascii="Times New Roman" w:hAnsi="Times New Roman" w:cs="Times New Roman"/>
-          <w:sz w:val="20"/>
-          <w:szCs w:val="20"/>
-        </w:rPr>
-        <w:t xml:space="preserve"> [</w:t>
-      </w:r>
-      <w:proofErr w:type="spellStart"/>
-      <w:r>
-        <w:rPr>
-          <w:rFonts w:ascii="Times New Roman" w:hAnsi="Times New Roman" w:cs="Times New Roman"/>
-          <w:b/>
-          <w:sz w:val="20"/>
-          <w:szCs w:val="20"/>
-        </w:rPr>
-        <w:t>Nicolescu</w:t>
-      </w:r>
-      <w:proofErr w:type="spellEnd"/>
-      <w:r>
-        <w:rPr>
-          <w:rFonts w:ascii="Times New Roman" w:hAnsi="Times New Roman" w:cs="Times New Roman"/>
-          <w:b/>
-          <w:sz w:val="20"/>
-          <w:szCs w:val="20"/>
-        </w:rPr>
-        <w:t xml:space="preserve"> reference]</w:t>
-      </w:r>
-    </w:p>
-    <w:p>
-      <w:pPr>
-        <w:rPr>
-          <w:rFonts w:ascii="Times New Roman" w:hAnsi="Times New Roman" w:cs="Times New Roman"/>
-          <w:b/>
-          <w:sz w:val="20"/>
-          <w:szCs w:val="20"/>
-        </w:rPr>
-      </w:pPr>
-      <w:r>
-        <w:rPr>
-          <w:rFonts w:ascii="Times New Roman" w:hAnsi="Times New Roman" w:cs="Times New Roman"/>
-          <w:sz w:val="20"/>
-          <w:szCs w:val="20"/>
-        </w:rPr>
-        <w:t xml:space="preserve">This paper does not focus on detecting or repairing corruption, but simply on what corruption looks like in various file types and how </w:t>
-      </w:r>
-      <w:r>
-        <w:rPr>
-          <w:rFonts w:ascii="Times New Roman" w:hAnsi="Times New Roman" w:cs="Times New Roman"/>
-          <w:sz w:val="20"/>
-          <w:szCs w:val="20"/>
-        </w:rPr>
-        <w:t>usable they are after they are corrupted.</w:t>
-      </w:r>
-      <w:r>
-        <w:rPr>
-          <w:rFonts w:ascii="Times New Roman" w:hAnsi="Times New Roman" w:cs="Times New Roman"/>
-          <w:sz w:val="20"/>
-          <w:szCs w:val="20"/>
-        </w:rPr>
-        <w:t xml:space="preserve">  While there has been research on the effects of errors in other pieces of the system, such as the register file and the cache, </w:t>
-      </w:r>
-      <w:r>
-        <w:rPr>
-          <w:rFonts w:ascii="Times New Roman" w:hAnsi="Times New Roman" w:cs="Times New Roman"/>
-          <w:sz w:val="20"/>
-          <w:szCs w:val="20"/>
-        </w:rPr>
-        <w:t xml:space="preserve">we do not believe file corruption has been </w:t>
-      </w:r>
-      <w:r>
-        <w:rPr>
-          <w:rFonts w:ascii="Times New Roman" w:hAnsi="Times New Roman" w:cs="Times New Roman"/>
-          <w:sz w:val="20"/>
-          <w:szCs w:val="20"/>
-        </w:rPr>
-        <w:t xml:space="preserve">studied </w:t>
-      </w:r>
-      <w:r>
-        <w:rPr>
-          <w:rFonts w:ascii="Times New Roman" w:hAnsi="Times New Roman" w:cs="Times New Roman"/>
-          <w:sz w:val="20"/>
-          <w:szCs w:val="20"/>
-        </w:rPr>
-        <w:t xml:space="preserve">at the file type level. </w:t>
-      </w:r>
-      <w:r>
-        <w:rPr>
-          <w:rFonts w:ascii="Times New Roman" w:hAnsi="Times New Roman" w:cs="Times New Roman"/>
-          <w:sz w:val="20"/>
-          <w:szCs w:val="20"/>
-        </w:rPr>
-        <w:t>[</w:t>
-      </w:r>
-      <w:proofErr w:type="gramStart"/>
-      <w:r>
-        <w:rPr>
-          <w:rFonts w:ascii="Times New Roman" w:hAnsi="Times New Roman" w:cs="Times New Roman"/>
-          <w:b/>
-          <w:sz w:val="20"/>
-          <w:szCs w:val="20"/>
-        </w:rPr>
-        <w:t>references</w:t>
-      </w:r>
-      <w:proofErr w:type="gramEnd"/>
-      <w:r>
-        <w:rPr>
-          <w:rFonts w:ascii="Times New Roman" w:hAnsi="Times New Roman" w:cs="Times New Roman"/>
-          <w:b/>
-          <w:sz w:val="20"/>
-          <w:szCs w:val="20"/>
-        </w:rPr>
-        <w:t xml:space="preserve"> to Kim and </w:t>
-      </w:r>
-      <w:proofErr w:type="spellStart"/>
-      <w:r>
-        <w:rPr>
-          <w:rFonts w:ascii="Times New Roman" w:hAnsi="Times New Roman" w:cs="Times New Roman"/>
-          <w:b/>
-          <w:sz w:val="20"/>
-          <w:szCs w:val="20"/>
-        </w:rPr>
-        <w:t>rebaudengo</w:t>
-      </w:r>
-      <w:proofErr w:type="spellEnd"/>
-      <w:r>
-        <w:rPr>
-          <w:rFonts w:ascii="Times New Roman" w:hAnsi="Times New Roman" w:cs="Times New Roman"/>
-          <w:b/>
-          <w:sz w:val="20"/>
-          <w:szCs w:val="20"/>
-        </w:rPr>
-        <w:t>]</w:t>
-      </w:r>
-    </w:p>
-    <w:p>
-      <w:pPr>
-        <w:rPr>
-          <w:rFonts w:ascii="Times New Roman" w:hAnsi="Times New Roman" w:cs="Times New Roman"/>
-          <w:b/>
-          <w:sz w:val="20"/>
-          <w:szCs w:val="20"/>
-        </w:rPr>
-      </w:pPr>
-      <w:r>
-        <w:rPr>
-          <w:rFonts w:ascii="Times New Roman" w:hAnsi="Times New Roman" w:cs="Times New Roman"/>
-          <w:b/>
-          <w:sz w:val="20"/>
-          <w:szCs w:val="20"/>
-        </w:rPr>
-        <w:t>4. Methodology</w:t>
-      </w:r>
-    </w:p>
-    <w:p>
-      <w:pPr>
-        <w:rPr>
-          <w:rFonts w:ascii="Times New Roman" w:hAnsi="Times New Roman" w:cs="Times New Roman"/>
-          <w:sz w:val="20"/>
-          <w:szCs w:val="20"/>
-        </w:rPr>
-      </w:pPr>
-      <w:r>
-        <w:rPr>
-          <w:rFonts w:ascii="Times New Roman" w:hAnsi="Times New Roman" w:cs="Times New Roman"/>
-          <w:sz w:val="20"/>
-          <w:szCs w:val="20"/>
-        </w:rPr>
-        <w:t>We chose to examine the following file types:</w:t>
-      </w:r>
-    </w:p>
-    <w:p>
-      <w:pPr>
-        <w:spacing w:after="0"/>
-        <w:rPr>
-          <w:rFonts w:ascii="Times New Roman" w:hAnsi="Times New Roman" w:cs="Times New Roman"/>
-          <w:sz w:val="20"/>
-          <w:szCs w:val="20"/>
-        </w:rPr>
-      </w:pPr>
-      <w:r>
-        <w:rPr>
-          <w:rFonts w:ascii="Times New Roman" w:hAnsi="Times New Roman" w:cs="Times New Roman"/>
-          <w:sz w:val="20"/>
-          <w:szCs w:val="20"/>
-        </w:rPr>
-        <w:t>.txt</w:t>
-      </w:r>
-    </w:p>
-    <w:p>
-      <w:pPr>
-        <w:spacing w:after="0"/>
-        <w:rPr>
-          <w:rFonts w:ascii="Times New Roman" w:hAnsi="Times New Roman" w:cs="Times New Roman"/>
-          <w:sz w:val="20"/>
-          <w:szCs w:val="20"/>
-        </w:rPr>
-      </w:pPr>
-      <w:r>
-        <w:rPr>
-          <w:rFonts w:ascii="Times New Roman" w:hAnsi="Times New Roman" w:cs="Times New Roman"/>
-          <w:sz w:val="20"/>
-          <w:szCs w:val="20"/>
-        </w:rPr>
-        <w:t>.doc</w:t>
-      </w:r>
-    </w:p>
-    <w:p>
-      <w:pPr>
-        <w:spacing w:after="0"/>
-        <w:rPr>
-          <w:rFonts w:ascii="Times New Roman" w:hAnsi="Times New Roman" w:cs="Times New Roman"/>
-          <w:sz w:val="20"/>
-          <w:szCs w:val="20"/>
-        </w:rPr>
-      </w:pPr>
+        <w:t xml:space="preserve">Each file that </w:t>
+      </w:r>
+      <w:r>
+        <w:rPr>
+          <w:rFonts w:ascii="Times New Roman" w:hAnsi="Times New Roman" w:cs="Times New Roman"/>
+          <w:sz w:val="20"/>
+          <w:szCs w:val="20"/>
+        </w:rPr>
+        <w:t xml:space="preserve">the bit flipper output was </w:t>
+      </w:r>
+      <w:r>
+        <w:rPr>
+          <w:rFonts w:ascii="Times New Roman" w:hAnsi="Times New Roman" w:cs="Times New Roman"/>
+          <w:sz w:val="20"/>
+          <w:szCs w:val="20"/>
+        </w:rPr>
+        <w:t>visually</w:t>
+      </w:r>
+      <w:r>
+        <w:rPr>
+          <w:rFonts w:ascii="Times New Roman" w:hAnsi="Times New Roman" w:cs="Times New Roman"/>
+          <w:sz w:val="20"/>
+          <w:szCs w:val="20"/>
+        </w:rPr>
+        <w:t xml:space="preserve"> examined and scored from 0 to 5, with 0 being unopenable and 5</w:t>
+      </w:r>
+      <w:r>
+        <w:rPr>
+          <w:rFonts w:ascii="Times New Roman" w:hAnsi="Times New Roman" w:cs="Times New Roman"/>
+          <w:sz w:val="20"/>
+          <w:szCs w:val="20"/>
+        </w:rPr>
+        <w:t xml:space="preserve"> being </w:t>
+      </w:r>
+      <w:r>
+        <w:rPr>
+          <w:rFonts w:ascii="Times New Roman" w:hAnsi="Times New Roman" w:cs="Times New Roman"/>
+          <w:sz w:val="20"/>
+          <w:szCs w:val="20"/>
+        </w:rPr>
+        <w:t xml:space="preserve">perfect. Further details on scoring can be found in section 4.2. For each test case, an average usability score was calculated and this average score is the value referred to as the </w:t>
+      </w:r>
+      <w:r>
+        <w:rPr>
+          <w:rFonts w:ascii="Times New Roman" w:hAnsi="Times New Roman" w:cs="Times New Roman"/>
+          <w:b/>
+          <w:sz w:val="20"/>
+          <w:szCs w:val="20"/>
+        </w:rPr>
+        <w:t xml:space="preserve">usability score </w:t>
+      </w:r>
+      <w:r>
+        <w:rPr>
+          <w:rFonts w:ascii="Times New Roman" w:hAnsi="Times New Roman" w:cs="Times New Roman"/>
+          <w:sz w:val="20"/>
+          <w:szCs w:val="20"/>
+        </w:rPr>
+        <w:t xml:space="preserve">for the duration of this paper. </w:t>
+      </w:r>
+      <w:r>
+        <w:rPr>
+          <w:rFonts w:ascii="Times New Roman" w:hAnsi="Times New Roman" w:cs="Times New Roman"/>
+          <w:sz w:val="20"/>
+          <w:szCs w:val="20"/>
+        </w:rPr>
+        <w:t>As the usability score is a mean and a mean is not always the best measure of central tendency, there are instances where we will delve further into the data and judge it in different ways.</w:t>
+      </w:r>
+    </w:p>
+    <w:p>
+      <w:pPr>
+        <w:rPr>
+          <w:rFonts w:ascii="Times New Roman" w:hAnsi="Times New Roman" w:cs="Times New Roman"/>
+          <w:sz w:val="20"/>
+          <w:szCs w:val="20"/>
+        </w:rPr>
+      </w:pPr>
+      <w:r>
+        <w:rPr>
+          <w:rFonts w:ascii="Times New Roman" w:hAnsi="Times New Roman" w:cs="Times New Roman"/>
+          <w:sz w:val="20"/>
+          <w:szCs w:val="20"/>
+        </w:rPr>
+        <w:t xml:space="preserve">In addition to calculating the usability score for each test case, we kept track of </w:t>
+      </w:r>
+      <w:r>
+        <w:rPr>
+          <w:rFonts w:ascii="Times New Roman" w:hAnsi="Times New Roman" w:cs="Times New Roman"/>
+          <w:sz w:val="20"/>
+          <w:szCs w:val="20"/>
+        </w:rPr>
+        <w:t xml:space="preserve">the percent of files that opened for each test case. As we ran each test case ten times, this number is always a nice round percentage. </w:t>
+      </w:r>
+    </w:p>
+    <w:p>
+      <w:pPr>
+        <w:rPr>
+          <w:rFonts w:ascii="Times New Roman" w:hAnsi="Times New Roman" w:cs="Times New Roman"/>
+          <w:b/>
+          <w:sz w:val="20"/>
+          <w:szCs w:val="20"/>
+        </w:rPr>
+      </w:pPr>
+      <w:r>
+        <w:rPr>
+          <w:rFonts w:ascii="Times New Roman" w:hAnsi="Times New Roman" w:cs="Times New Roman"/>
+          <w:b/>
+          <w:sz w:val="20"/>
+          <w:szCs w:val="20"/>
+        </w:rPr>
+        <w:t>4.1 Flipping Bits</w:t>
+      </w:r>
+    </w:p>
+    <w:p>
+      <w:pPr>
+        <w:rPr>
+          <w:rFonts w:ascii="Times New Roman" w:hAnsi="Times New Roman" w:cs="Times New Roman"/>
+          <w:sz w:val="20"/>
+          <w:szCs w:val="20"/>
+        </w:rPr>
+      </w:pPr>
+      <w:r>
+        <w:rPr>
+          <w:rFonts w:ascii="Times New Roman" w:hAnsi="Times New Roman" w:cs="Times New Roman"/>
+          <w:sz w:val="20"/>
+          <w:szCs w:val="20"/>
+        </w:rPr>
+        <w:t>&lt;code snippet and discussion&gt;</w:t>
+      </w:r>
+    </w:p>
+    <w:p>
+      <w:pPr>
+        <w:rPr>
+          <w:rFonts w:ascii="Times New Roman" w:hAnsi="Times New Roman" w:cs="Times New Roman"/>
+          <w:sz w:val="20"/>
+          <w:szCs w:val="20"/>
+        </w:rPr>
+      </w:pPr>
+      <w:r>
+        <w:rPr>
+          <w:rFonts w:ascii="Times New Roman" w:hAnsi="Times New Roman" w:cs="Times New Roman"/>
+          <w:sz w:val="20"/>
+          <w:szCs w:val="20"/>
+        </w:rPr>
+        <w:t>&lt;adam</w:t>
+      </w:r>
+      <w:r>
+        <w:rPr>
+          <w:rFonts w:ascii="Times New Roman" w:hAnsi="Times New Roman" w:cs="Times New Roman"/>
+          <w:sz w:val="20"/>
+          <w:szCs w:val="20"/>
+        </w:rPr>
+        <w:t xml:space="preserve"> write here!</w:t>
+      </w:r>
+      <w:r>
+        <w:rPr>
+          <w:rFonts w:ascii="Times New Roman" w:hAnsi="Times New Roman" w:cs="Times New Roman"/>
+          <w:sz w:val="20"/>
+          <w:szCs w:val="20"/>
+        </w:rPr>
+        <w:t>&gt;</w:t>
+      </w:r>
+    </w:p>
+    <w:p>
+      <w:pPr>
+        <w:rPr>
+          <w:rFonts w:ascii="Times New Roman" w:hAnsi="Times New Roman" w:cs="Times New Roman"/>
+          <w:b/>
+          <w:sz w:val="20"/>
+          <w:szCs w:val="20"/>
+        </w:rPr>
+      </w:pPr>
+      <w:r>
+        <w:rPr>
+          <w:rFonts w:ascii="Times New Roman" w:hAnsi="Times New Roman" w:cs="Times New Roman"/>
+          <w:b/>
+          <w:sz w:val="20"/>
+          <w:szCs w:val="20"/>
+        </w:rPr>
+        <w:t>4.2 Scoring Files</w:t>
+      </w:r>
+    </w:p>
+    <w:p>
+      <w:pPr>
+        <w:rPr>
+          <w:rFonts w:ascii="Times New Roman" w:hAnsi="Times New Roman" w:cs="Times New Roman"/>
+          <w:sz w:val="20"/>
+          <w:szCs w:val="20"/>
+        </w:rPr>
+      </w:pPr>
+      <w:r>
+        <w:rPr>
+          <w:rFonts w:ascii="Times New Roman" w:hAnsi="Times New Roman" w:cs="Times New Roman"/>
+          <w:sz w:val="20"/>
+          <w:szCs w:val="20"/>
+        </w:rPr>
+        <w:t>E</w:t>
+      </w:r>
+      <w:r>
+        <w:rPr>
+          <w:rFonts w:ascii="Times New Roman" w:hAnsi="Times New Roman" w:cs="Times New Roman"/>
+          <w:sz w:val="20"/>
+          <w:szCs w:val="20"/>
+        </w:rPr>
+        <w:t>very file was ranked from 0 to 5</w:t>
+      </w:r>
+      <w:r>
+        <w:rPr>
+          <w:rFonts w:ascii="Times New Roman" w:hAnsi="Times New Roman" w:cs="Times New Roman"/>
+          <w:sz w:val="20"/>
+          <w:szCs w:val="20"/>
+        </w:rPr>
+        <w:t xml:space="preserve"> as follows:</w:t>
+      </w:r>
+    </w:p>
+    <w:p>
+      <w:pPr>
+        <w:rPr>
+          <w:rFonts w:ascii="Times New Roman" w:hAnsi="Times New Roman" w:cs="Times New Roman"/>
+          <w:sz w:val="20"/>
+          <w:szCs w:val="20"/>
+        </w:rPr>
+      </w:pPr>
+      <w:r>
+        <w:rPr>
+          <w:rFonts w:ascii="Times New Roman" w:hAnsi="Times New Roman" w:cs="Times New Roman"/>
+          <w:sz w:val="20"/>
+          <w:szCs w:val="20"/>
+        </w:rPr>
+        <w:t xml:space="preserve">0 – </w:t>
+      </w:r>
+      <w:r>
+        <w:rPr>
+          <w:rFonts w:ascii="Times New Roman" w:hAnsi="Times New Roman" w:cs="Times New Roman"/>
+          <w:sz w:val="20"/>
+          <w:szCs w:val="20"/>
+        </w:rPr>
+        <w:t>The file does not open at all. A window may open, but no part of the file loads.</w:t>
+      </w:r>
+    </w:p>
+    <w:p>
+      <w:pPr>
+        <w:rPr>
+          <w:rFonts w:ascii="Times New Roman" w:hAnsi="Times New Roman" w:cs="Times New Roman"/>
+          <w:sz w:val="20"/>
+          <w:szCs w:val="20"/>
+        </w:rPr>
+      </w:pPr>
+      <w:r>
+        <w:rPr>
+          <w:rFonts w:ascii="Times New Roman" w:hAnsi="Times New Roman" w:cs="Times New Roman"/>
+          <w:sz w:val="20"/>
+          <w:szCs w:val="20"/>
+        </w:rPr>
+        <w:t xml:space="preserve">1- </w:t>
+      </w:r>
+      <w:r>
+        <w:rPr>
+          <w:rFonts w:ascii="Times New Roman" w:hAnsi="Times New Roman" w:cs="Times New Roman"/>
+          <w:sz w:val="20"/>
+          <w:szCs w:val="20"/>
+        </w:rPr>
+        <w:t>The file opens but is corrupted beyond usability.</w:t>
+      </w:r>
+    </w:p>
+    <w:p>
+      <w:pPr>
+        <w:rPr>
+          <w:rFonts w:ascii="Times New Roman" w:hAnsi="Times New Roman" w:cs="Times New Roman"/>
+          <w:sz w:val="20"/>
+          <w:szCs w:val="20"/>
+        </w:rPr>
+      </w:pPr>
+      <w:r>
+        <w:rPr>
+          <w:rFonts w:ascii="Times New Roman" w:hAnsi="Times New Roman" w:cs="Times New Roman"/>
+          <w:sz w:val="20"/>
+          <w:szCs w:val="20"/>
+        </w:rPr>
+        <w:t xml:space="preserve">2- </w:t>
+      </w:r>
+      <w:r>
+        <w:rPr>
+          <w:rFonts w:ascii="Times New Roman" w:hAnsi="Times New Roman" w:cs="Times New Roman"/>
+          <w:sz w:val="20"/>
+          <w:szCs w:val="20"/>
+        </w:rPr>
+        <w:t>The file opens and is obviously corrupted, but recovery of some data is possible.</w:t>
+      </w:r>
+    </w:p>
+    <w:p>
+      <w:pPr>
+        <w:rPr>
+          <w:rFonts w:ascii="Times New Roman" w:hAnsi="Times New Roman" w:cs="Times New Roman"/>
+          <w:sz w:val="20"/>
+          <w:szCs w:val="20"/>
+        </w:rPr>
+      </w:pPr>
+      <w:r>
+        <w:rPr>
+          <w:rFonts w:ascii="Times New Roman" w:hAnsi="Times New Roman" w:cs="Times New Roman"/>
+          <w:sz w:val="20"/>
+          <w:szCs w:val="20"/>
+        </w:rPr>
+        <w:t>3-</w:t>
+      </w:r>
+      <w:r>
+        <w:rPr>
+          <w:rFonts w:ascii="Times New Roman" w:hAnsi="Times New Roman" w:cs="Times New Roman"/>
+          <w:sz w:val="20"/>
+          <w:szCs w:val="20"/>
+        </w:rPr>
+        <w:t xml:space="preserve"> The file opens and </w:t>
+      </w:r>
+      <w:r>
+        <w:rPr>
+          <w:rFonts w:ascii="Times New Roman" w:hAnsi="Times New Roman" w:cs="Times New Roman"/>
+          <w:sz w:val="20"/>
+          <w:szCs w:val="20"/>
+        </w:rPr>
+        <w:t>nearly all</w:t>
+      </w:r>
+      <w:r>
+        <w:rPr>
+          <w:rFonts w:ascii="Times New Roman" w:hAnsi="Times New Roman" w:cs="Times New Roman"/>
+          <w:sz w:val="20"/>
+          <w:szCs w:val="20"/>
+        </w:rPr>
+        <w:t xml:space="preserve"> data is intact, but some corruption is </w:t>
+      </w:r>
+      <w:r>
+        <w:rPr>
+          <w:rFonts w:ascii="Times New Roman" w:hAnsi="Times New Roman" w:cs="Times New Roman"/>
+          <w:sz w:val="20"/>
+          <w:szCs w:val="20"/>
+        </w:rPr>
+        <w:t xml:space="preserve">easily </w:t>
+      </w:r>
+      <w:r>
+        <w:rPr>
+          <w:rFonts w:ascii="Times New Roman" w:hAnsi="Times New Roman" w:cs="Times New Roman"/>
+          <w:sz w:val="20"/>
+          <w:szCs w:val="20"/>
+        </w:rPr>
+        <w:t>detected</w:t>
+      </w:r>
       <w:r>
         <w:rPr>
           <w:rFonts w:ascii="Times New Roman" w:hAnsi="Times New Roman" w:cs="Times New Roman"/>
@@ -897,44 +1448,31 @@
         </w:rPr>
         <w:t>.</w:t>
       </w:r>
-      <w:proofErr w:type="spellStart"/>
-      <w:r>
-        <w:rPr>
-          <w:rFonts w:ascii="Times New Roman" w:hAnsi="Times New Roman" w:cs="Times New Roman"/>
-          <w:sz w:val="20"/>
-          <w:szCs w:val="20"/>
-        </w:rPr>
-        <w:t>docx</w:t>
-      </w:r>
-      <w:proofErr w:type="spellEnd"/>
-    </w:p>
-    <w:p>
-      <w:pPr>
-        <w:spacing w:after="0"/>
-        <w:rPr>
-          <w:rFonts w:ascii="Times New Roman" w:hAnsi="Times New Roman" w:cs="Times New Roman"/>
-          <w:sz w:val="20"/>
-          <w:szCs w:val="20"/>
-        </w:rPr>
-      </w:pPr>
-      <w:r>
-        <w:rPr>
-          <w:rFonts w:ascii="Times New Roman" w:hAnsi="Times New Roman" w:cs="Times New Roman"/>
-          <w:sz w:val="20"/>
-          <w:szCs w:val="20"/>
-        </w:rPr>
-        <w:t>.pdf</w:t>
-      </w:r>
-    </w:p>
-    <w:p>
-      <w:pPr>
-        <w:spacing w:after="0"/>
-        <w:rPr>
-          <w:rFonts w:ascii="Times New Roman" w:hAnsi="Times New Roman" w:cs="Times New Roman"/>
-          <w:sz w:val="20"/>
-          <w:szCs w:val="20"/>
-        </w:rPr>
-      </w:pPr>
+    </w:p>
+    <w:p>
+      <w:pPr>
+        <w:rPr>
+          <w:rFonts w:ascii="Times New Roman" w:hAnsi="Times New Roman" w:cs="Times New Roman"/>
+          <w:sz w:val="20"/>
+          <w:szCs w:val="20"/>
+        </w:rPr>
+      </w:pPr>
+      <w:r>
+        <w:rPr>
+          <w:rFonts w:ascii="Times New Roman" w:hAnsi="Times New Roman" w:cs="Times New Roman"/>
+          <w:sz w:val="20"/>
+          <w:szCs w:val="20"/>
+        </w:rPr>
+        <w:t xml:space="preserve">4- The file opens and most data is intact, a diff is required to find </w:t>
+      </w:r>
+      <w:r>
+        <w:rPr>
+          <w:rFonts w:ascii="Times New Roman" w:hAnsi="Times New Roman" w:cs="Times New Roman"/>
+          <w:sz w:val="20"/>
+          <w:szCs w:val="20"/>
+        </w:rPr>
+        <w:t>any change in the file</w:t>
+      </w:r>
       <w:r>
         <w:rPr>
           <w:rFonts w:ascii="Times New Roman" w:hAnsi="Times New Roman" w:cs="Times New Roman"/>
@@ -943,311 +1481,98 @@
         </w:rPr>
         <w:t>.</w:t>
       </w:r>
-      <w:proofErr w:type="spellStart"/>
-      <w:r>
-        <w:rPr>
-          <w:rFonts w:ascii="Times New Roman" w:hAnsi="Times New Roman" w:cs="Times New Roman"/>
-          <w:sz w:val="20"/>
-          <w:szCs w:val="20"/>
-        </w:rPr>
-        <w:t>png</w:t>
-      </w:r>
-      <w:proofErr w:type="spellEnd"/>
-    </w:p>
-    <w:p>
-      <w:pPr>
-        <w:spacing w:after="0"/>
-        <w:rPr>
-          <w:rFonts w:ascii="Times New Roman" w:hAnsi="Times New Roman" w:cs="Times New Roman"/>
-          <w:sz w:val="20"/>
-          <w:szCs w:val="20"/>
-        </w:rPr>
-      </w:pPr>
-      <w:r>
-        <w:rPr>
-          <w:rFonts w:ascii="Times New Roman" w:hAnsi="Times New Roman" w:cs="Times New Roman"/>
-          <w:sz w:val="20"/>
-          <w:szCs w:val="20"/>
-        </w:rPr>
-        <w:t>.bmp</w:t>
-      </w:r>
-    </w:p>
-    <w:p>
-      <w:pPr>
-        <w:spacing w:after="0"/>
-        <w:rPr>
-          <w:rFonts w:ascii="Times New Roman" w:hAnsi="Times New Roman" w:cs="Times New Roman"/>
-          <w:sz w:val="20"/>
-          <w:szCs w:val="20"/>
-        </w:rPr>
-      </w:pPr>
-      <w:r>
-        <w:rPr>
-          <w:rFonts w:ascii="Times New Roman" w:hAnsi="Times New Roman" w:cs="Times New Roman"/>
-          <w:sz w:val="20"/>
-          <w:szCs w:val="20"/>
-        </w:rPr>
-        <w:t>.jpg</w:t>
-      </w:r>
-    </w:p>
-    <w:p>
-      <w:pPr>
-        <w:spacing w:after="0"/>
-        <w:rPr>
-          <w:rFonts w:ascii="Times New Roman" w:hAnsi="Times New Roman" w:cs="Times New Roman"/>
-          <w:sz w:val="20"/>
-          <w:szCs w:val="20"/>
-        </w:rPr>
-      </w:pPr>
-      <w:r>
-        <w:rPr>
-          <w:rFonts w:ascii="Times New Roman" w:hAnsi="Times New Roman" w:cs="Times New Roman"/>
-          <w:sz w:val="20"/>
-          <w:szCs w:val="20"/>
-        </w:rPr>
-        <w:t>.exe</w:t>
-      </w:r>
-    </w:p>
-    <w:p>
-      <w:pPr>
-        <w:spacing w:after="0"/>
-        <w:rPr>
-          <w:rFonts w:ascii="Times New Roman" w:hAnsi="Times New Roman" w:cs="Times New Roman"/>
-          <w:sz w:val="20"/>
-          <w:szCs w:val="20"/>
-        </w:rPr>
-      </w:pPr>
-    </w:p>
-    <w:p>
-      <w:pPr>
-        <w:rPr>
-          <w:rFonts w:ascii="Times New Roman" w:hAnsi="Times New Roman" w:cs="Times New Roman"/>
-          <w:sz w:val="20"/>
-          <w:szCs w:val="20"/>
-        </w:rPr>
-      </w:pPr>
-      <w:r>
-        <w:rPr>
-          <w:rFonts w:ascii="Times New Roman" w:hAnsi="Times New Roman" w:cs="Times New Roman"/>
-          <w:sz w:val="20"/>
-          <w:szCs w:val="20"/>
-        </w:rPr>
-        <w:t xml:space="preserve">For each file type, we tested in multiple files ranging in length and/or complexity. For each </w:t>
-      </w:r>
-      <w:r>
-        <w:rPr>
-          <w:rFonts w:ascii="Times New Roman" w:hAnsi="Times New Roman" w:cs="Times New Roman"/>
-          <w:sz w:val="20"/>
-          <w:szCs w:val="20"/>
-        </w:rPr>
-        <w:t xml:space="preserve">individual </w:t>
-      </w:r>
-      <w:r>
-        <w:rPr>
-          <w:rFonts w:ascii="Times New Roman" w:hAnsi="Times New Roman" w:cs="Times New Roman"/>
-          <w:sz w:val="20"/>
-          <w:szCs w:val="20"/>
-        </w:rPr>
-        <w:t xml:space="preserve">file, we flipped 1, 2, 3, 4, 5, 6, 7, 8, 9, 10, 15, 20, 25, </w:t>
-      </w:r>
-      <w:r>
-        <w:rPr>
-          <w:rFonts w:ascii="Times New Roman" w:hAnsi="Times New Roman" w:cs="Times New Roman"/>
-          <w:sz w:val="20"/>
-          <w:szCs w:val="20"/>
-        </w:rPr>
-        <w:t xml:space="preserve">50, </w:t>
-      </w:r>
-      <w:r>
-        <w:rPr>
-          <w:rFonts w:ascii="Times New Roman" w:hAnsi="Times New Roman" w:cs="Times New Roman"/>
-          <w:sz w:val="20"/>
-          <w:szCs w:val="20"/>
-        </w:rPr>
-        <w:t xml:space="preserve">100, </w:t>
-      </w:r>
-      <w:r>
-        <w:rPr>
-          <w:rFonts w:ascii="Times New Roman" w:hAnsi="Times New Roman" w:cs="Times New Roman"/>
-          <w:sz w:val="20"/>
-          <w:szCs w:val="20"/>
-        </w:rPr>
-        <w:t xml:space="preserve">500, </w:t>
-      </w:r>
-      <w:r>
-        <w:rPr>
-          <w:rFonts w:ascii="Times New Roman" w:hAnsi="Times New Roman" w:cs="Times New Roman"/>
-          <w:sz w:val="20"/>
-          <w:szCs w:val="20"/>
-        </w:rPr>
-        <w:t>and 1000 random bits.</w:t>
-      </w:r>
-      <w:r>
-        <w:rPr>
-          <w:rFonts w:ascii="Times New Roman" w:hAnsi="Times New Roman" w:cs="Times New Roman"/>
-          <w:sz w:val="20"/>
-          <w:szCs w:val="20"/>
-        </w:rPr>
-        <w:t xml:space="preserve"> For each number of bits flipped, we produced ten corrupted files. Correspondingly, e</w:t>
-      </w:r>
-      <w:r>
-        <w:rPr>
-          <w:rFonts w:ascii="Times New Roman" w:hAnsi="Times New Roman" w:cs="Times New Roman"/>
-          <w:sz w:val="20"/>
-          <w:szCs w:val="20"/>
-        </w:rPr>
-        <w:t>ach file that went into the bit flipper resulted in the output of 170 different corrupted files: 10 files with 1 bit flipped, 10 files with 2 bits flipped, 10 files wit</w:t>
-      </w:r>
-      <w:r>
-        <w:rPr>
-          <w:rFonts w:ascii="Times New Roman" w:hAnsi="Times New Roman" w:cs="Times New Roman"/>
-          <w:sz w:val="20"/>
-          <w:szCs w:val="20"/>
-        </w:rPr>
-        <w:t xml:space="preserve">h 3 bits flipped, and so on. </w:t>
-      </w:r>
-    </w:p>
-    <w:p>
-      <w:pPr>
-        <w:rPr>
-          <w:rFonts w:ascii="Times New Roman" w:hAnsi="Times New Roman" w:cs="Times New Roman"/>
-          <w:sz w:val="20"/>
-          <w:szCs w:val="20"/>
-        </w:rPr>
-      </w:pPr>
-      <w:r>
-        <w:rPr>
-          <w:rFonts w:ascii="Times New Roman" w:hAnsi="Times New Roman" w:cs="Times New Roman"/>
-          <w:sz w:val="20"/>
-          <w:szCs w:val="20"/>
-        </w:rPr>
-        <w:t xml:space="preserve">In this paper, a test case refers to the combination of a file and a number of bits flipped. We chose to </w:t>
-      </w:r>
-      <w:r>
-        <w:rPr>
-          <w:rFonts w:ascii="Times New Roman" w:hAnsi="Times New Roman" w:cs="Times New Roman"/>
-          <w:sz w:val="20"/>
-          <w:szCs w:val="20"/>
-        </w:rPr>
-        <w:t>run each test case ten times. Clearly a single file cannot be representative of an entire test case. Similarly, the more files we examine</w:t>
-      </w:r>
-      <w:r>
-        <w:rPr>
-          <w:rFonts w:ascii="Times New Roman" w:hAnsi="Times New Roman" w:cs="Times New Roman"/>
-          <w:sz w:val="20"/>
-          <w:szCs w:val="20"/>
-        </w:rPr>
-        <w:t xml:space="preserve"> for each test case</w:t>
-      </w:r>
-      <w:r>
-        <w:rPr>
-          <w:rFonts w:ascii="Times New Roman" w:hAnsi="Times New Roman" w:cs="Times New Roman"/>
-          <w:sz w:val="20"/>
-          <w:szCs w:val="20"/>
-        </w:rPr>
-        <w:t xml:space="preserve"> the more accurate our </w:t>
-      </w:r>
-      <w:r>
-        <w:rPr>
-          <w:rFonts w:ascii="Times New Roman" w:hAnsi="Times New Roman" w:cs="Times New Roman"/>
-          <w:sz w:val="20"/>
-          <w:szCs w:val="20"/>
-        </w:rPr>
-        <w:t xml:space="preserve">usability score will become. We chose to run each test case ten </w:t>
-      </w:r>
-      <w:proofErr w:type="gramStart"/>
-      <w:r>
-        <w:rPr>
-          <w:rFonts w:ascii="Times New Roman" w:hAnsi="Times New Roman" w:cs="Times New Roman"/>
-          <w:sz w:val="20"/>
-          <w:szCs w:val="20"/>
-        </w:rPr>
-        <w:t>time</w:t>
-      </w:r>
-      <w:proofErr w:type="gramEnd"/>
-      <w:r>
-        <w:rPr>
-          <w:rFonts w:ascii="Times New Roman" w:hAnsi="Times New Roman" w:cs="Times New Roman"/>
-          <w:sz w:val="20"/>
-          <w:szCs w:val="20"/>
-        </w:rPr>
-        <w:t xml:space="preserve"> so that we could get an accurate representation of what the average test case would look like, while still keeping the scale small enough that we would be able to visually inspect each file. </w:t>
-      </w:r>
-    </w:p>
-    <w:p>
-      <w:pPr>
-        <w:rPr>
-          <w:rFonts w:ascii="Times New Roman" w:hAnsi="Times New Roman" w:cs="Times New Roman"/>
-          <w:sz w:val="20"/>
-          <w:szCs w:val="20"/>
-        </w:rPr>
-      </w:pPr>
-      <w:r>
-        <w:rPr>
-          <w:rFonts w:ascii="Times New Roman" w:hAnsi="Times New Roman" w:cs="Times New Roman"/>
-          <w:sz w:val="20"/>
-          <w:szCs w:val="20"/>
-        </w:rPr>
-        <w:t xml:space="preserve">Each file that </w:t>
-      </w:r>
-      <w:r>
-        <w:rPr>
-          <w:rFonts w:ascii="Times New Roman" w:hAnsi="Times New Roman" w:cs="Times New Roman"/>
-          <w:sz w:val="20"/>
-          <w:szCs w:val="20"/>
-        </w:rPr>
-        <w:t xml:space="preserve">the bit flipper output was </w:t>
-      </w:r>
-      <w:r>
-        <w:rPr>
-          <w:rFonts w:ascii="Times New Roman" w:hAnsi="Times New Roman" w:cs="Times New Roman"/>
-          <w:sz w:val="20"/>
-          <w:szCs w:val="20"/>
-        </w:rPr>
-        <w:t>visually</w:t>
-      </w:r>
-      <w:r>
-        <w:rPr>
-          <w:rFonts w:ascii="Times New Roman" w:hAnsi="Times New Roman" w:cs="Times New Roman"/>
-          <w:sz w:val="20"/>
-          <w:szCs w:val="20"/>
-        </w:rPr>
-        <w:t xml:space="preserve"> examined and scored from 0 to 5, with 0 being </w:t>
-      </w:r>
-      <w:proofErr w:type="spellStart"/>
-      <w:r>
-        <w:rPr>
-          <w:rFonts w:ascii="Times New Roman" w:hAnsi="Times New Roman" w:cs="Times New Roman"/>
-          <w:sz w:val="20"/>
-          <w:szCs w:val="20"/>
-        </w:rPr>
-        <w:t>unopenable</w:t>
-      </w:r>
-      <w:proofErr w:type="spellEnd"/>
-      <w:r>
-        <w:rPr>
-          <w:rFonts w:ascii="Times New Roman" w:hAnsi="Times New Roman" w:cs="Times New Roman"/>
-          <w:sz w:val="20"/>
-          <w:szCs w:val="20"/>
-        </w:rPr>
-        <w:t xml:space="preserve"> and 5</w:t>
-      </w:r>
-      <w:r>
-        <w:rPr>
-          <w:rFonts w:ascii="Times New Roman" w:hAnsi="Times New Roman" w:cs="Times New Roman"/>
-          <w:sz w:val="20"/>
-          <w:szCs w:val="20"/>
-        </w:rPr>
-        <w:t xml:space="preserve"> being </w:t>
-      </w:r>
-      <w:r>
-        <w:rPr>
-          <w:rFonts w:ascii="Times New Roman" w:hAnsi="Times New Roman" w:cs="Times New Roman"/>
-          <w:sz w:val="20"/>
-          <w:szCs w:val="20"/>
-        </w:rPr>
-        <w:t xml:space="preserve">perfect. Further details on </w:t>
-      </w:r>
+    </w:p>
+    <w:p>
+      <w:pPr>
+        <w:rPr>
+          <w:rFonts w:ascii="Times New Roman" w:hAnsi="Times New Roman" w:cs="Times New Roman"/>
+          <w:sz w:val="20"/>
+          <w:szCs w:val="20"/>
+        </w:rPr>
+      </w:pPr>
+      <w:r>
+        <w:rPr>
+          <w:rFonts w:ascii="Times New Roman" w:hAnsi="Times New Roman" w:cs="Times New Roman"/>
+          <w:sz w:val="20"/>
+          <w:szCs w:val="20"/>
+        </w:rPr>
+        <w:t>5</w:t>
+      </w:r>
+      <w:r>
+        <w:rPr>
+          <w:rFonts w:ascii="Times New Roman" w:hAnsi="Times New Roman" w:cs="Times New Roman"/>
+          <w:sz w:val="20"/>
+          <w:szCs w:val="20"/>
+        </w:rPr>
+        <w:t>-</w:t>
+      </w:r>
+      <w:r>
+        <w:rPr>
+          <w:rFonts w:ascii="Times New Roman" w:hAnsi="Times New Roman" w:cs="Times New Roman"/>
+          <w:sz w:val="20"/>
+          <w:szCs w:val="20"/>
+        </w:rPr>
+        <w:t xml:space="preserve"> The file opens and even a diff cannot detect a change.</w:t>
+      </w:r>
+    </w:p>
+    <w:p>
+      <w:pPr>
+        <w:rPr>
+          <w:rFonts w:ascii="Times New Roman" w:hAnsi="Times New Roman" w:cs="Times New Roman"/>
+          <w:sz w:val="20"/>
+          <w:szCs w:val="20"/>
+        </w:rPr>
+      </w:pPr>
+      <w:r>
+        <w:rPr>
+          <w:rFonts w:ascii="Times New Roman" w:hAnsi="Times New Roman" w:cs="Times New Roman"/>
+          <w:sz w:val="20"/>
+          <w:szCs w:val="20"/>
+        </w:rPr>
+        <w:t>While the above scoring system guided all efforts, further descriptions will be given for each file type examined and how the test files of the specific file type were judged to fall into a given score.</w:t>
+      </w:r>
+    </w:p>
+    <w:p>
+      <w:pPr>
+        <w:rPr>
+          <w:rFonts w:ascii="Times New Roman" w:hAnsi="Times New Roman" w:cs="Times New Roman"/>
+          <w:sz w:val="20"/>
+          <w:szCs w:val="20"/>
+        </w:rPr>
+      </w:pPr>
+      <w:r>
+        <w:rPr>
+          <w:rFonts w:ascii="Times New Roman" w:hAnsi="Times New Roman" w:cs="Times New Roman"/>
+          <w:sz w:val="20"/>
+          <w:szCs w:val="20"/>
+        </w:rPr>
+        <w:t xml:space="preserve">There is more granularity in this score system for files that function well than for those that function </w:t>
+      </w:r>
+      <w:r>
+        <w:rPr>
+          <w:rFonts w:ascii="Times New Roman" w:hAnsi="Times New Roman" w:cs="Times New Roman"/>
+          <w:sz w:val="20"/>
+          <w:szCs w:val="20"/>
+        </w:rPr>
+        <w:t>poorly. We briefly reviewed the test files before we developed the rating scale and we noticed a need for more granularity among files with a high level of usability</w:t>
+      </w:r>
+      <w:r>
+        <w:rPr>
+          <w:rFonts w:ascii="Times New Roman" w:hAnsi="Times New Roman" w:cs="Times New Roman"/>
+          <w:sz w:val="20"/>
+          <w:szCs w:val="20"/>
+        </w:rPr>
+        <w:t>.</w:t>
+      </w:r>
+    </w:p>
+    <w:p>
+      <w:pPr>
+        <w:rPr>
+          <w:rFonts w:ascii="Times New Roman" w:hAnsi="Times New Roman" w:cs="Times New Roman"/>
+          <w:sz w:val="20"/>
+          <w:szCs w:val="20"/>
+        </w:rPr>
+      </w:pPr>
       <w:r>
         <w:rPr>
           <w:rFonts w:ascii="Times New Roman" w:hAnsi="Times New Roman" w:cs="Times New Roman"/>
@@ -1255,526 +1580,7 @@
           <w:szCs w:val="20"/>
         </w:rPr>
         <w:lastRenderedPageBreak/>
-        <w:t xml:space="preserve">scoring can be found in section 4.2. For each test case, an average usability score was calculated and this average score is the value referred to as the </w:t>
-      </w:r>
-      <w:r>
-        <w:rPr>
-          <w:rFonts w:ascii="Times New Roman" w:hAnsi="Times New Roman" w:cs="Times New Roman"/>
-          <w:b/>
-          <w:sz w:val="20"/>
-          <w:szCs w:val="20"/>
-        </w:rPr>
-        <w:t xml:space="preserve">usability score </w:t>
-      </w:r>
-      <w:r>
-        <w:rPr>
-          <w:rFonts w:ascii="Times New Roman" w:hAnsi="Times New Roman" w:cs="Times New Roman"/>
-          <w:sz w:val="20"/>
-          <w:szCs w:val="20"/>
-        </w:rPr>
-        <w:t xml:space="preserve">for the duration of this paper. </w:t>
-      </w:r>
-      <w:r>
-        <w:rPr>
-          <w:rFonts w:ascii="Times New Roman" w:hAnsi="Times New Roman" w:cs="Times New Roman"/>
-          <w:sz w:val="20"/>
-          <w:szCs w:val="20"/>
-        </w:rPr>
-        <w:t>As the usability score is a mean and a mean is not always the best measure of central tendency, there are instances where we will delve further into the data and judge it in different ways.</w:t>
-      </w:r>
-    </w:p>
-    <w:p>
-      <w:pPr>
-        <w:rPr>
-          <w:rFonts w:ascii="Times New Roman" w:hAnsi="Times New Roman" w:cs="Times New Roman"/>
-          <w:sz w:val="20"/>
-          <w:szCs w:val="20"/>
-        </w:rPr>
-      </w:pPr>
-      <w:r>
-        <w:rPr>
-          <w:rFonts w:ascii="Times New Roman" w:hAnsi="Times New Roman" w:cs="Times New Roman"/>
-          <w:sz w:val="20"/>
-          <w:szCs w:val="20"/>
-        </w:rPr>
-        <w:t xml:space="preserve">In addition to calculating the usability score for each test case, we kept track of </w:t>
-      </w:r>
-      <w:r>
-        <w:rPr>
-          <w:rFonts w:ascii="Times New Roman" w:hAnsi="Times New Roman" w:cs="Times New Roman"/>
-          <w:sz w:val="20"/>
-          <w:szCs w:val="20"/>
-        </w:rPr>
-        <w:t xml:space="preserve">the percent of files that opened for each test case. As we ran each test case ten times, this number is always a nice round percentage. </w:t>
-      </w:r>
-    </w:p>
-    <w:p>
-      <w:pPr>
-        <w:rPr>
-          <w:rFonts w:ascii="Times New Roman" w:hAnsi="Times New Roman" w:cs="Times New Roman"/>
-          <w:b/>
-          <w:sz w:val="20"/>
-          <w:szCs w:val="20"/>
-        </w:rPr>
-      </w:pPr>
-      <w:r>
-        <w:rPr>
-          <w:rFonts w:ascii="Times New Roman" w:hAnsi="Times New Roman" w:cs="Times New Roman"/>
-          <w:b/>
-          <w:sz w:val="20"/>
-          <w:szCs w:val="20"/>
-        </w:rPr>
-        <w:t>4.1 Flipping Bits</w:t>
-      </w:r>
-    </w:p>
-    <w:p>
-      <w:pPr>
-        <w:rPr>
-          <w:rFonts w:ascii="Times New Roman" w:hAnsi="Times New Roman" w:cs="Times New Roman"/>
-          <w:sz w:val="20"/>
-          <w:szCs w:val="20"/>
-        </w:rPr>
-      </w:pPr>
-      <w:r>
-        <w:rPr>
-          <w:rFonts w:ascii="Times New Roman" w:hAnsi="Times New Roman" w:cs="Times New Roman"/>
-          <w:sz w:val="20"/>
-          <w:szCs w:val="20"/>
-        </w:rPr>
-        <w:t>&lt;</w:t>
-      </w:r>
-      <w:proofErr w:type="gramStart"/>
-      <w:r>
-        <w:rPr>
-          <w:rFonts w:ascii="Times New Roman" w:hAnsi="Times New Roman" w:cs="Times New Roman"/>
-          <w:sz w:val="20"/>
-          <w:szCs w:val="20"/>
-        </w:rPr>
-        <w:t>code</w:t>
-      </w:r>
-      <w:proofErr w:type="gramEnd"/>
-      <w:r>
-        <w:rPr>
-          <w:rFonts w:ascii="Times New Roman" w:hAnsi="Times New Roman" w:cs="Times New Roman"/>
-          <w:sz w:val="20"/>
-          <w:szCs w:val="20"/>
-        </w:rPr>
-        <w:t xml:space="preserve"> snippet and discussion&gt;</w:t>
-      </w:r>
-    </w:p>
-    <w:p>
-      <w:pPr>
-        <w:rPr>
-          <w:rFonts w:ascii="Times New Roman" w:hAnsi="Times New Roman" w:cs="Times New Roman"/>
-          <w:sz w:val="20"/>
-          <w:szCs w:val="20"/>
-        </w:rPr>
-      </w:pPr>
-      <w:r>
-        <w:rPr>
-          <w:rFonts w:ascii="Times New Roman" w:hAnsi="Times New Roman" w:cs="Times New Roman"/>
-          <w:sz w:val="20"/>
-          <w:szCs w:val="20"/>
-        </w:rPr>
-        <w:t>&lt;</w:t>
-      </w:r>
-      <w:proofErr w:type="spellStart"/>
-      <w:proofErr w:type="gramStart"/>
-      <w:r>
-        <w:rPr>
-          <w:rFonts w:ascii="Times New Roman" w:hAnsi="Times New Roman" w:cs="Times New Roman"/>
-          <w:sz w:val="20"/>
-          <w:szCs w:val="20"/>
-        </w:rPr>
-        <w:t>adam</w:t>
-      </w:r>
-      <w:proofErr w:type="spellEnd"/>
-      <w:proofErr w:type="gramEnd"/>
-      <w:r>
-        <w:rPr>
-          <w:rFonts w:ascii="Times New Roman" w:hAnsi="Times New Roman" w:cs="Times New Roman"/>
-          <w:sz w:val="20"/>
-          <w:szCs w:val="20"/>
-        </w:rPr>
-        <w:t xml:space="preserve"> write here!</w:t>
-      </w:r>
-      <w:r>
-        <w:rPr>
-          <w:rFonts w:ascii="Times New Roman" w:hAnsi="Times New Roman" w:cs="Times New Roman"/>
-          <w:sz w:val="20"/>
-          <w:szCs w:val="20"/>
-        </w:rPr>
-        <w:t>&gt;</w:t>
-      </w:r>
-    </w:p>
-    <w:p>
-      <w:pPr>
-        <w:rPr>
-          <w:rFonts w:ascii="Times New Roman" w:hAnsi="Times New Roman" w:cs="Times New Roman"/>
-          <w:b/>
-          <w:sz w:val="20"/>
-          <w:szCs w:val="20"/>
-        </w:rPr>
-      </w:pPr>
-      <w:r>
-        <w:rPr>
-          <w:rFonts w:ascii="Times New Roman" w:hAnsi="Times New Roman" w:cs="Times New Roman"/>
-          <w:b/>
-          <w:sz w:val="20"/>
-          <w:szCs w:val="20"/>
-        </w:rPr>
-        <w:t>4.2 Scoring Files</w:t>
-      </w:r>
-    </w:p>
-    <w:p>
-      <w:pPr>
-        <w:rPr>
-          <w:rFonts w:ascii="Times New Roman" w:hAnsi="Times New Roman" w:cs="Times New Roman"/>
-          <w:sz w:val="20"/>
-          <w:szCs w:val="20"/>
-        </w:rPr>
-      </w:pPr>
-      <w:r>
-        <w:rPr>
-          <w:rFonts w:ascii="Times New Roman" w:hAnsi="Times New Roman" w:cs="Times New Roman"/>
-          <w:sz w:val="20"/>
-          <w:szCs w:val="20"/>
-        </w:rPr>
-        <w:t>E</w:t>
-      </w:r>
-      <w:r>
-        <w:rPr>
-          <w:rFonts w:ascii="Times New Roman" w:hAnsi="Times New Roman" w:cs="Times New Roman"/>
-          <w:sz w:val="20"/>
-          <w:szCs w:val="20"/>
-        </w:rPr>
-        <w:t>very file was ranked from 0 to 5</w:t>
-      </w:r>
-      <w:r>
-        <w:rPr>
-          <w:rFonts w:ascii="Times New Roman" w:hAnsi="Times New Roman" w:cs="Times New Roman"/>
-          <w:sz w:val="20"/>
-          <w:szCs w:val="20"/>
-        </w:rPr>
-        <w:t xml:space="preserve"> as follows:</w:t>
-      </w:r>
-    </w:p>
-    <w:p>
-      <w:pPr>
-        <w:rPr>
-          <w:rFonts w:ascii="Times New Roman" w:hAnsi="Times New Roman" w:cs="Times New Roman"/>
-          <w:sz w:val="20"/>
-          <w:szCs w:val="20"/>
-        </w:rPr>
-      </w:pPr>
-      <w:r>
-        <w:rPr>
-          <w:rFonts w:ascii="Times New Roman" w:hAnsi="Times New Roman" w:cs="Times New Roman"/>
-          <w:sz w:val="20"/>
-          <w:szCs w:val="20"/>
-        </w:rPr>
-        <w:t xml:space="preserve">0 – </w:t>
-      </w:r>
-      <w:r>
-        <w:rPr>
-          <w:rFonts w:ascii="Times New Roman" w:hAnsi="Times New Roman" w:cs="Times New Roman"/>
-          <w:sz w:val="20"/>
-          <w:szCs w:val="20"/>
-        </w:rPr>
-        <w:t>The file does not open at all. A window may open, but no part of the file loads.</w:t>
-      </w:r>
-    </w:p>
-    <w:p>
-      <w:pPr>
-        <w:rPr>
-          <w:rFonts w:ascii="Times New Roman" w:hAnsi="Times New Roman" w:cs="Times New Roman"/>
-          <w:sz w:val="20"/>
-          <w:szCs w:val="20"/>
-        </w:rPr>
-      </w:pPr>
-      <w:r>
-        <w:rPr>
-          <w:rFonts w:ascii="Times New Roman" w:hAnsi="Times New Roman" w:cs="Times New Roman"/>
-          <w:sz w:val="20"/>
-          <w:szCs w:val="20"/>
-        </w:rPr>
-        <w:t xml:space="preserve">1- </w:t>
-      </w:r>
-      <w:r>
-        <w:rPr>
-          <w:rFonts w:ascii="Times New Roman" w:hAnsi="Times New Roman" w:cs="Times New Roman"/>
-          <w:sz w:val="20"/>
-          <w:szCs w:val="20"/>
-        </w:rPr>
-        <w:t>The file opens but is corrupted beyond usability.</w:t>
-      </w:r>
-    </w:p>
-    <w:p>
-      <w:pPr>
-        <w:rPr>
-          <w:rFonts w:ascii="Times New Roman" w:hAnsi="Times New Roman" w:cs="Times New Roman"/>
-          <w:sz w:val="20"/>
-          <w:szCs w:val="20"/>
-        </w:rPr>
-      </w:pPr>
-      <w:r>
-        <w:rPr>
-          <w:rFonts w:ascii="Times New Roman" w:hAnsi="Times New Roman" w:cs="Times New Roman"/>
-          <w:sz w:val="20"/>
-          <w:szCs w:val="20"/>
-        </w:rPr>
-        <w:t xml:space="preserve">2- </w:t>
-      </w:r>
-      <w:r>
-        <w:rPr>
-          <w:rFonts w:ascii="Times New Roman" w:hAnsi="Times New Roman" w:cs="Times New Roman"/>
-          <w:sz w:val="20"/>
-          <w:szCs w:val="20"/>
-        </w:rPr>
-        <w:t>The file opens and is obviously corrupted, but recovery of some data is possible.</w:t>
-      </w:r>
-    </w:p>
-    <w:p>
-      <w:pPr>
-        <w:rPr>
-          <w:rFonts w:ascii="Times New Roman" w:hAnsi="Times New Roman" w:cs="Times New Roman"/>
-          <w:sz w:val="20"/>
-          <w:szCs w:val="20"/>
-        </w:rPr>
-      </w:pPr>
-      <w:r>
-        <w:rPr>
-          <w:rFonts w:ascii="Times New Roman" w:hAnsi="Times New Roman" w:cs="Times New Roman"/>
-          <w:sz w:val="20"/>
-          <w:szCs w:val="20"/>
-        </w:rPr>
-        <w:t>3-</w:t>
-      </w:r>
-      <w:r>
-        <w:rPr>
-          <w:rFonts w:ascii="Times New Roman" w:hAnsi="Times New Roman" w:cs="Times New Roman"/>
-          <w:sz w:val="20"/>
-          <w:szCs w:val="20"/>
-        </w:rPr>
-        <w:t xml:space="preserve"> The file opens and </w:t>
-      </w:r>
-      <w:r>
-        <w:rPr>
-          <w:rFonts w:ascii="Times New Roman" w:hAnsi="Times New Roman" w:cs="Times New Roman"/>
-          <w:sz w:val="20"/>
-          <w:szCs w:val="20"/>
-        </w:rPr>
-        <w:t>nearly all</w:t>
-      </w:r>
-      <w:r>
-        <w:rPr>
-          <w:rFonts w:ascii="Times New Roman" w:hAnsi="Times New Roman" w:cs="Times New Roman"/>
-          <w:sz w:val="20"/>
-          <w:szCs w:val="20"/>
-        </w:rPr>
-        <w:t xml:space="preserve"> data is intact, but some corruption is </w:t>
-      </w:r>
-      <w:r>
-        <w:rPr>
-          <w:rFonts w:ascii="Times New Roman" w:hAnsi="Times New Roman" w:cs="Times New Roman"/>
-          <w:sz w:val="20"/>
-          <w:szCs w:val="20"/>
-        </w:rPr>
-        <w:t xml:space="preserve">easily </w:t>
-      </w:r>
-      <w:r>
-        <w:rPr>
-          <w:rFonts w:ascii="Times New Roman" w:hAnsi="Times New Roman" w:cs="Times New Roman"/>
-          <w:sz w:val="20"/>
-          <w:szCs w:val="20"/>
-        </w:rPr>
-        <w:t>detected</w:t>
-      </w:r>
-      <w:r>
-        <w:rPr>
-          <w:rFonts w:ascii="Times New Roman" w:hAnsi="Times New Roman" w:cs="Times New Roman"/>
-          <w:sz w:val="20"/>
-          <w:szCs w:val="20"/>
-        </w:rPr>
-        <w:t>.</w:t>
-      </w:r>
-    </w:p>
-    <w:p>
-      <w:pPr>
-        <w:rPr>
-          <w:rFonts w:ascii="Times New Roman" w:hAnsi="Times New Roman" w:cs="Times New Roman"/>
-          <w:sz w:val="20"/>
-          <w:szCs w:val="20"/>
-        </w:rPr>
-      </w:pPr>
-      <w:r>
-        <w:rPr>
-          <w:rFonts w:ascii="Times New Roman" w:hAnsi="Times New Roman" w:cs="Times New Roman"/>
-          <w:sz w:val="20"/>
-          <w:szCs w:val="20"/>
-        </w:rPr>
-        <w:t xml:space="preserve">4- The file opens and most data is intact, a diff is required to find </w:t>
-      </w:r>
-      <w:r>
-        <w:rPr>
-          <w:rFonts w:ascii="Times New Roman" w:hAnsi="Times New Roman" w:cs="Times New Roman"/>
-          <w:sz w:val="20"/>
-          <w:szCs w:val="20"/>
-        </w:rPr>
-        <w:t>any change in the file</w:t>
-      </w:r>
-      <w:r>
-        <w:rPr>
-          <w:rFonts w:ascii="Times New Roman" w:hAnsi="Times New Roman" w:cs="Times New Roman"/>
-          <w:sz w:val="20"/>
-          <w:szCs w:val="20"/>
-        </w:rPr>
-        <w:t>.</w:t>
-      </w:r>
-    </w:p>
-    <w:p>
-      <w:pPr>
-        <w:rPr>
-          <w:rFonts w:ascii="Times New Roman" w:hAnsi="Times New Roman" w:cs="Times New Roman"/>
-          <w:sz w:val="20"/>
-          <w:szCs w:val="20"/>
-        </w:rPr>
-      </w:pPr>
-      <w:r>
-        <w:rPr>
-          <w:rFonts w:ascii="Times New Roman" w:hAnsi="Times New Roman" w:cs="Times New Roman"/>
-          <w:sz w:val="20"/>
-          <w:szCs w:val="20"/>
-        </w:rPr>
-        <w:t>5</w:t>
-      </w:r>
-      <w:r>
-        <w:rPr>
-          <w:rFonts w:ascii="Times New Roman" w:hAnsi="Times New Roman" w:cs="Times New Roman"/>
-          <w:sz w:val="20"/>
-          <w:szCs w:val="20"/>
-        </w:rPr>
-        <w:t>-</w:t>
-      </w:r>
-      <w:r>
-        <w:rPr>
-          <w:rFonts w:ascii="Times New Roman" w:hAnsi="Times New Roman" w:cs="Times New Roman"/>
-          <w:sz w:val="20"/>
-          <w:szCs w:val="20"/>
-        </w:rPr>
-        <w:t xml:space="preserve"> The file opens and even a diff cannot detect a change.</w:t>
-      </w:r>
-    </w:p>
-    <w:p>
-      <w:pPr>
-        <w:rPr>
-          <w:rFonts w:ascii="Times New Roman" w:hAnsi="Times New Roman" w:cs="Times New Roman"/>
-          <w:sz w:val="20"/>
-          <w:szCs w:val="20"/>
-        </w:rPr>
-      </w:pPr>
-      <w:r>
-        <w:rPr>
-          <w:rFonts w:ascii="Times New Roman" w:hAnsi="Times New Roman" w:cs="Times New Roman"/>
-          <w:sz w:val="20"/>
-          <w:szCs w:val="20"/>
-        </w:rPr>
-        <w:t>While the above scoring system guided all efforts, further descriptions will be given for each file type examined and how the test files of the specific file type were judged to fall into a given score.</w:t>
-      </w:r>
-    </w:p>
-    <w:p>
-      <w:pPr>
-        <w:rPr>
-          <w:rFonts w:ascii="Times New Roman" w:hAnsi="Times New Roman" w:cs="Times New Roman"/>
-          <w:sz w:val="20"/>
-          <w:szCs w:val="20"/>
-        </w:rPr>
-      </w:pPr>
-      <w:r>
-        <w:rPr>
-          <w:rFonts w:ascii="Times New Roman" w:hAnsi="Times New Roman" w:cs="Times New Roman"/>
-          <w:sz w:val="20"/>
-          <w:szCs w:val="20"/>
-        </w:rPr>
-        <w:t xml:space="preserve">There is more </w:t>
-      </w:r>
-      <w:proofErr w:type="gramStart"/>
-      <w:r>
-        <w:rPr>
-          <w:rFonts w:ascii="Times New Roman" w:hAnsi="Times New Roman" w:cs="Times New Roman"/>
-          <w:sz w:val="20"/>
-          <w:szCs w:val="20"/>
-        </w:rPr>
-        <w:t>granularity</w:t>
-      </w:r>
-      <w:proofErr w:type="gramEnd"/>
-      <w:r>
-        <w:rPr>
-          <w:rFonts w:ascii="Times New Roman" w:hAnsi="Times New Roman" w:cs="Times New Roman"/>
-          <w:sz w:val="20"/>
-          <w:szCs w:val="20"/>
-        </w:rPr>
-        <w:t xml:space="preserve"> in this score system for files that function well than for those that function </w:t>
-      </w:r>
-      <w:r>
-        <w:rPr>
-          <w:rFonts w:ascii="Times New Roman" w:hAnsi="Times New Roman" w:cs="Times New Roman"/>
-          <w:sz w:val="20"/>
-          <w:szCs w:val="20"/>
-        </w:rPr>
-        <w:t xml:space="preserve">poorly. We briefly reviewed the test files before we developed the rating scale and we noticed a need for more </w:t>
-      </w:r>
-      <w:proofErr w:type="gramStart"/>
-      <w:r>
-        <w:rPr>
-          <w:rFonts w:ascii="Times New Roman" w:hAnsi="Times New Roman" w:cs="Times New Roman"/>
-          <w:sz w:val="20"/>
-          <w:szCs w:val="20"/>
-        </w:rPr>
-        <w:t>granularity</w:t>
-      </w:r>
-      <w:proofErr w:type="gramEnd"/>
-      <w:r>
-        <w:rPr>
-          <w:rFonts w:ascii="Times New Roman" w:hAnsi="Times New Roman" w:cs="Times New Roman"/>
-          <w:sz w:val="20"/>
-          <w:szCs w:val="20"/>
-        </w:rPr>
-        <w:t xml:space="preserve"> among files with a high level of usability</w:t>
-      </w:r>
-      <w:r>
-        <w:rPr>
-          <w:rFonts w:ascii="Times New Roman" w:hAnsi="Times New Roman" w:cs="Times New Roman"/>
-          <w:sz w:val="20"/>
-          <w:szCs w:val="20"/>
-        </w:rPr>
-        <w:t>.</w:t>
-      </w:r>
-    </w:p>
-    <w:p>
-      <w:pPr>
-        <w:rPr>
-          <w:rFonts w:ascii="Times New Roman" w:hAnsi="Times New Roman" w:cs="Times New Roman"/>
-          <w:sz w:val="20"/>
-          <w:szCs w:val="20"/>
-        </w:rPr>
-      </w:pPr>
-      <w:r>
-        <w:rPr>
-          <w:rFonts w:ascii="Times New Roman" w:hAnsi="Times New Roman" w:cs="Times New Roman"/>
-          <w:sz w:val="20"/>
-          <w:szCs w:val="20"/>
-        </w:rPr>
-        <w:t xml:space="preserve">An important aspect of this scoring system is that we focused not on some percentage of characters changed or a purely quantitative measure, but on the </w:t>
-      </w:r>
-      <w:r>
-        <w:rPr>
-          <w:rFonts w:ascii="Times New Roman" w:hAnsi="Times New Roman" w:cs="Times New Roman"/>
-          <w:sz w:val="20"/>
-          <w:szCs w:val="20"/>
-        </w:rPr>
-        <w:lastRenderedPageBreak/>
-        <w:t xml:space="preserve">actual usability of the document. This is something of a rarity in computer science, but we felt it was more important to understand how useful the corrupted document still is than to generate statistics on how much of the document changes. </w:t>
+        <w:t xml:space="preserve">An important aspect of this scoring system is that we focused not on some percentage of characters changed or a purely quantitative measure, but on the actual usability of the document. This is something of a rarity in computer science, but we felt it was more important to understand how useful the corrupted document still is than to generate statistics on how much of the document changes. </w:t>
       </w:r>
     </w:p>
     <w:p>
@@ -1860,36 +1666,8 @@
           <w:sz w:val="20"/>
           <w:szCs w:val="20"/>
         </w:rPr>
-        <w:t xml:space="preserve">The subjective nature of our scoring system leaves blah </w:t>
-      </w:r>
-      <w:proofErr w:type="spellStart"/>
-      <w:r>
-        <w:rPr>
-          <w:rFonts w:ascii="Times New Roman" w:hAnsi="Times New Roman" w:cs="Times New Roman"/>
-          <w:sz w:val="20"/>
-          <w:szCs w:val="20"/>
-        </w:rPr>
-        <w:t>blah</w:t>
-      </w:r>
-      <w:proofErr w:type="spellEnd"/>
-      <w:r>
-        <w:rPr>
-          <w:rFonts w:ascii="Times New Roman" w:hAnsi="Times New Roman" w:cs="Times New Roman"/>
-          <w:sz w:val="20"/>
-          <w:szCs w:val="20"/>
-        </w:rPr>
-        <w:t xml:space="preserve"> </w:t>
-      </w:r>
-      <w:proofErr w:type="spellStart"/>
-      <w:r>
-        <w:rPr>
-          <w:rFonts w:ascii="Times New Roman" w:hAnsi="Times New Roman" w:cs="Times New Roman"/>
-          <w:sz w:val="20"/>
-          <w:szCs w:val="20"/>
-        </w:rPr>
-        <w:t>blah</w:t>
-      </w:r>
-      <w:proofErr w:type="spellEnd"/>
+        <w:t>The subjective nature of our scoring system leaves blah blah blah</w:t>
+      </w:r>
     </w:p>
     <w:p>
       <w:pPr>
@@ -2708,43 +2486,7 @@
           <w:sz w:val="20"/>
           <w:szCs w:val="20"/>
         </w:rPr>
-        <w:t xml:space="preserve">The small .doc test files tended to score either a score of five or of zero, with only a few files falling in between. The small .doc files were also the only .doc files where test files scored </w:t>
-      </w:r>
-      <w:proofErr w:type="spellStart"/>
-      <w:r>
-        <w:rPr>
-          <w:rFonts w:ascii="Times New Roman" w:hAnsi="Times New Roman" w:cs="Times New Roman"/>
-          <w:sz w:val="20"/>
-          <w:szCs w:val="20"/>
-        </w:rPr>
-        <w:t>fives</w:t>
-      </w:r>
-      <w:proofErr w:type="spellEnd"/>
-      <w:r>
-        <w:rPr>
-          <w:rFonts w:ascii="Times New Roman" w:hAnsi="Times New Roman" w:cs="Times New Roman"/>
-          <w:sz w:val="20"/>
-          <w:szCs w:val="20"/>
-        </w:rPr>
-        <w:t xml:space="preserve">. Additionally, it wasn’t just one or two test files that scored </w:t>
-      </w:r>
-      <w:proofErr w:type="spellStart"/>
-      <w:r>
-        <w:rPr>
-          <w:rFonts w:ascii="Times New Roman" w:hAnsi="Times New Roman" w:cs="Times New Roman"/>
-          <w:sz w:val="20"/>
-          <w:szCs w:val="20"/>
-        </w:rPr>
-        <w:t>fives</w:t>
-      </w:r>
-      <w:proofErr w:type="spellEnd"/>
-      <w:r>
-        <w:rPr>
-          <w:rFonts w:ascii="Times New Roman" w:hAnsi="Times New Roman" w:cs="Times New Roman"/>
-          <w:sz w:val="20"/>
-          <w:szCs w:val="20"/>
-        </w:rPr>
-        <w:t xml:space="preserve">, </w:t>
+        <w:t xml:space="preserve">The small .doc test files tended to score either a score of five or of zero, with only a few files falling in between. The small .doc files were also the only .doc files where test files scored fives. Additionally, it wasn’t just one or two test files that scored fives, </w:t>
       </w:r>
       <w:r>
         <w:rPr>
@@ -2997,80 +2739,24 @@
           <w:sz w:val="20"/>
           <w:szCs w:val="20"/>
         </w:rPr>
-        <w:t>5.3 .</w:t>
-      </w:r>
-      <w:proofErr w:type="spellStart"/>
-      <w:r>
-        <w:rPr>
-          <w:rFonts w:ascii="Times New Roman" w:hAnsi="Times New Roman" w:cs="Times New Roman"/>
-          <w:b/>
-          <w:sz w:val="20"/>
-          <w:szCs w:val="20"/>
-        </w:rPr>
-        <w:t>docx</w:t>
-      </w:r>
-      <w:proofErr w:type="spellEnd"/>
-      <w:r>
-        <w:rPr>
-          <w:rFonts w:ascii="Times New Roman" w:hAnsi="Times New Roman" w:cs="Times New Roman"/>
-          <w:b/>
-          <w:sz w:val="20"/>
-          <w:szCs w:val="20"/>
-        </w:rPr>
-        <w:t xml:space="preserve"> files</w:t>
-      </w:r>
-    </w:p>
-    <w:p>
-      <w:pPr>
-        <w:rPr>
-          <w:rFonts w:ascii="Times New Roman" w:hAnsi="Times New Roman" w:cs="Times New Roman"/>
-          <w:sz w:val="20"/>
-          <w:szCs w:val="20"/>
-        </w:rPr>
-      </w:pPr>
-      <w:r>
-        <w:rPr>
-          <w:rFonts w:ascii="Times New Roman" w:hAnsi="Times New Roman" w:cs="Times New Roman"/>
-          <w:sz w:val="20"/>
-          <w:szCs w:val="20"/>
-        </w:rPr>
-        <w:t>The .</w:t>
-      </w:r>
-      <w:proofErr w:type="spellStart"/>
-      <w:r>
-        <w:rPr>
-          <w:rFonts w:ascii="Times New Roman" w:hAnsi="Times New Roman" w:cs="Times New Roman"/>
-          <w:sz w:val="20"/>
-          <w:szCs w:val="20"/>
-        </w:rPr>
-        <w:t>docx</w:t>
-      </w:r>
-      <w:proofErr w:type="spellEnd"/>
-      <w:r>
-        <w:rPr>
-          <w:rFonts w:ascii="Times New Roman" w:hAnsi="Times New Roman" w:cs="Times New Roman"/>
-          <w:sz w:val="20"/>
-          <w:szCs w:val="20"/>
-        </w:rPr>
-        <w:t xml:space="preserve"> files were the easiest to score, as very few of them opened. Any </w:t>
-      </w:r>
-      <w:proofErr w:type="spellStart"/>
-      <w:r>
-        <w:rPr>
-          <w:rFonts w:ascii="Times New Roman" w:hAnsi="Times New Roman" w:cs="Times New Roman"/>
-          <w:sz w:val="20"/>
-          <w:szCs w:val="20"/>
-        </w:rPr>
-        <w:t>docx</w:t>
-      </w:r>
-      <w:proofErr w:type="spellEnd"/>
-      <w:r>
-        <w:rPr>
-          <w:rFonts w:ascii="Times New Roman" w:hAnsi="Times New Roman" w:cs="Times New Roman"/>
-          <w:sz w:val="20"/>
-          <w:szCs w:val="20"/>
-        </w:rPr>
-        <w:t xml:space="preserve"> file that did open was completely perfect and scored a 5. </w:t>
+        <w:t>5.3 .docx files</w:t>
+      </w:r>
+    </w:p>
+    <w:p>
+      <w:pPr>
+        <w:rPr>
+          <w:rFonts w:ascii="Times New Roman" w:hAnsi="Times New Roman" w:cs="Times New Roman"/>
+          <w:sz w:val="20"/>
+          <w:szCs w:val="20"/>
+        </w:rPr>
+      </w:pPr>
+      <w:r>
+        <w:rPr>
+          <w:rFonts w:ascii="Times New Roman" w:hAnsi="Times New Roman" w:cs="Times New Roman"/>
+          <w:sz w:val="20"/>
+          <w:szCs w:val="20"/>
+        </w:rPr>
+        <w:t xml:space="preserve">The .docx files were the easiest to score, as very few of them opened. Any docx file that did open was completely perfect and scored a 5. </w:t>
       </w:r>
     </w:p>
     <w:p>
@@ -3794,43 +3480,7 @@
           <w:sz w:val="20"/>
           <w:szCs w:val="20"/>
         </w:rPr>
-        <w:t xml:space="preserve">pen rates of files follow the same trends. Test files always open, </w:t>
-      </w:r>
-      <w:proofErr w:type="spellStart"/>
-      <w:r>
-        <w:rPr>
-          <w:rFonts w:ascii="Times New Roman" w:hAnsi="Times New Roman" w:cs="Times New Roman"/>
-          <w:sz w:val="20"/>
-          <w:szCs w:val="20"/>
-        </w:rPr>
-        <w:t>docx</w:t>
-      </w:r>
-      <w:proofErr w:type="spellEnd"/>
-      <w:r>
-        <w:rPr>
-          <w:rFonts w:ascii="Times New Roman" w:hAnsi="Times New Roman" w:cs="Times New Roman"/>
-          <w:sz w:val="20"/>
-          <w:szCs w:val="20"/>
-        </w:rPr>
-        <w:t xml:space="preserve"> files almost never open, and doc and pdf files fall somewhere in the middle. PDF files have a higher open rate than doc files by quite a bit for the small files. The same holds for medium files, though the margin is smaller. Doc files narrowly overtake pdf files and are more </w:t>
-      </w:r>
-      <w:proofErr w:type="spellStart"/>
-      <w:r>
-        <w:rPr>
-          <w:rFonts w:ascii="Times New Roman" w:hAnsi="Times New Roman" w:cs="Times New Roman"/>
-          <w:sz w:val="20"/>
-          <w:szCs w:val="20"/>
-        </w:rPr>
-        <w:t>openable</w:t>
-      </w:r>
-      <w:proofErr w:type="spellEnd"/>
-      <w:r>
-        <w:rPr>
-          <w:rFonts w:ascii="Times New Roman" w:hAnsi="Times New Roman" w:cs="Times New Roman"/>
-          <w:sz w:val="20"/>
-          <w:szCs w:val="20"/>
-        </w:rPr>
-        <w:t xml:space="preserve"> with large file sizes.</w:t>
+        <w:t>pen rates of files follow the same trends. Test files always open, docx files almost never open, and doc and pdf files fall somewhere in the middle. PDF files have a higher open rate than doc files by quite a bit for the small files. The same holds for medium files, though the margin is smaller. Doc files narrowly overtake pdf files and are more openable with large file sizes.</w:t>
       </w:r>
     </w:p>
     <w:p>
@@ -3920,15 +3570,7 @@
         <w:fldChar w:fldCharType="end"/>
       </w:r>
       <w:r>
-        <w:t xml:space="preserve"> – The number of medium text, pdf, doc, and </w:t>
-      </w:r>
-      <w:proofErr w:type="spellStart"/>
-      <w:r>
-        <w:t>docx</w:t>
-      </w:r>
-      <w:proofErr w:type="spellEnd"/>
-      <w:r>
-        <w:t xml:space="preserve"> files that open at 1-100 bits flipped. Compare to figure 9, displaying the open rates of large files.</w:t>
+        <w:t xml:space="preserve"> – The number of medium text, pdf, doc, and docx files that open at 1-100 bits flipped. Compare to figure 9, displaying the open rates of large files.</w:t>
       </w:r>
     </w:p>
     <w:p>
@@ -4019,15 +3661,7 @@
         <w:fldChar w:fldCharType="end"/>
       </w:r>
       <w:r>
-        <w:t xml:space="preserve"> - The number of large text, pdf, doc, and </w:t>
-      </w:r>
-      <w:proofErr w:type="spellStart"/>
-      <w:r>
-        <w:t>docx</w:t>
-      </w:r>
-      <w:proofErr w:type="spellEnd"/>
-      <w:r>
-        <w:t xml:space="preserve"> files that open at 1-100 bits flipped. Compare to figure 8, displaying the open rates of medium files.</w:t>
+        <w:t xml:space="preserve"> - The number of large text, pdf, doc, and docx files that open at 1-100 bits flipped. Compare to figure 8, displaying the open rates of medium files.</w:t>
       </w:r>
     </w:p>
     <w:p>
@@ -4371,27 +4005,8 @@
           <w:sz w:val="20"/>
           <w:szCs w:val="20"/>
         </w:rPr>
-        <w:t xml:space="preserve">Bitmaps generally opened and most changes were minor.  It appears that the smaller file sizes of bitmap did better earlier, but in the higher levels of bit flipping the larger sized files did better.  Most of the issues with bitmap were undetectable to the naked eye.  However, when they were run through </w:t>
-      </w:r>
-      <w:proofErr w:type="spellStart"/>
-      <w:r>
-        <w:rPr>
-          <w:rFonts w:ascii="Times New Roman" w:hAnsi="Times New Roman" w:cs="Times New Roman"/>
-          <w:sz w:val="20"/>
-          <w:szCs w:val="20"/>
-        </w:rPr>
-        <w:t>ImageMagick’s</w:t>
-      </w:r>
-      <w:proofErr w:type="spellEnd"/>
-      <w:r>
-        <w:rPr>
-          <w:rFonts w:ascii="Times New Roman" w:hAnsi="Times New Roman" w:cs="Times New Roman"/>
-          <w:sz w:val="20"/>
-          <w:szCs w:val="20"/>
-        </w:rPr>
-        <w:t xml:space="preserve"> image compare tool, which highlighted any pixels that were different, there were definite changes to the image.  One interesting aspect of bitmap files for which I cannot find an explanation was that all of the pixel differences occurred in the bottom 25% of the picture.  </w:t>
-      </w:r>
-      <w:proofErr w:type="gramStart"/>
+        <w:t xml:space="preserve">Bitmaps generally opened and most changes were minor.  It appears that the smaller file sizes of bitmap did better earlier, but in the higher levels of bit flipping the larger sized files did better.  Most of the issues with bitmap were undetectable to the naked eye.  However, when they were run through ImageMagick’s image compare tool, which highlighted any pixels that were different, there were definite changes to the image.  One interesting aspect of bitmap files for which I cannot find an explanation was that all of the pixel differences occurred in the bottom 25% of the picture.  </w:t>
+      </w:r>
       <w:r>
         <w:rPr>
           <w:rFonts w:ascii="Times New Roman" w:hAnsi="Times New Roman" w:cs="Times New Roman"/>
@@ -4406,16 +4021,7 @@
           <w:sz w:val="20"/>
           <w:szCs w:val="20"/>
         </w:rPr>
-        <w:t xml:space="preserve"> initial</w:t>
-      </w:r>
-      <w:proofErr w:type="gramEnd"/>
-      <w:r>
-        <w:rPr>
-          <w:rFonts w:ascii="Times New Roman" w:hAnsi="Times New Roman" w:cs="Times New Roman"/>
-          <w:sz w:val="20"/>
-          <w:szCs w:val="20"/>
-        </w:rPr>
-        <w:t xml:space="preserve"> response was to think that there was a problem with the bit-flipping program and it was not flipping random bits.  However, upon comparing a bit-flipped version with the original in a hex editor, it was discovered that the differences occurred throughout the file.  There is nothing in the specifications for bitmap that describes why pixel changes occurred in the lower portion of the picture, but this was the case throughout the bitmap files</w:t>
+        <w:t xml:space="preserve"> initial response was to think that there was a problem with the bit-flipping program and it was not flipping random bits.  However, upon comparing a bit-flipped version with the original in a hex editor, it was discovered that the differences occurred throughout the file.  There is nothing in the specifications for bitmap that describes why pixel changes occurred in the lower portion of the picture, but this was the case throughout the bitmap files</w:t>
       </w:r>
       <w:r>
         <w:rPr>
@@ -4711,44 +4317,16 @@
           <w:sz w:val="20"/>
           <w:szCs w:val="20"/>
         </w:rPr>
-        <w:t xml:space="preserve">lure Recovery: When the Cure is Worse </w:t>
-      </w:r>
-      <w:proofErr w:type="gramStart"/>
-      <w:r>
-        <w:rPr>
-          <w:rFonts w:ascii="Times New Roman" w:hAnsi="Times New Roman" w:cs="Times New Roman"/>
-          <w:sz w:val="20"/>
-          <w:szCs w:val="20"/>
-        </w:rPr>
-        <w:t>Than</w:t>
-      </w:r>
-      <w:proofErr w:type="gramEnd"/>
-      <w:r>
-        <w:rPr>
-          <w:rFonts w:ascii="Times New Roman" w:hAnsi="Times New Roman" w:cs="Times New Roman"/>
-          <w:sz w:val="20"/>
-          <w:szCs w:val="20"/>
-        </w:rPr>
-        <w:t xml:space="preserve"> the Disease</w:t>
-      </w:r>
-      <w:r>
-        <w:rPr>
-          <w:rFonts w:ascii="Times New Roman" w:hAnsi="Times New Roman" w:cs="Times New Roman"/>
-          <w:sz w:val="20"/>
-          <w:szCs w:val="20"/>
-        </w:rPr>
-        <w:t xml:space="preserve">” </w:t>
-      </w:r>
-      <w:proofErr w:type="spellStart"/>
-      <w:r>
-        <w:rPr>
-          <w:rFonts w:ascii="Times New Roman" w:hAnsi="Times New Roman" w:cs="Times New Roman"/>
-          <w:sz w:val="20"/>
-          <w:szCs w:val="20"/>
-        </w:rPr>
-        <w:t>Guo</w:t>
-      </w:r>
-      <w:proofErr w:type="spellEnd"/>
+        <w:t>lure Recovery: When the Cure is Worse Than the Disease</w:t>
+      </w:r>
+      <w:r>
+        <w:rPr>
+          <w:rFonts w:ascii="Times New Roman" w:hAnsi="Times New Roman" w:cs="Times New Roman"/>
+          <w:sz w:val="20"/>
+          <w:szCs w:val="20"/>
+        </w:rPr>
+        <w:t>” Guo</w:t>
+      </w:r>
     </w:p>
     <w:p>
       <w:pPr>
@@ -4760,7 +4338,6 @@
           <w:shd w:val="clear" w:color="auto" w:fill="FFFFFF"/>
         </w:rPr>
       </w:pPr>
-      <w:proofErr w:type="gramStart"/>
       <w:r>
         <w:rPr>
           <w:rFonts w:ascii="Arial" w:hAnsi="Arial" w:cs="Arial"/>
@@ -4769,40 +4346,7 @@
           <w:szCs w:val="20"/>
           <w:shd w:val="clear" w:color="auto" w:fill="FFFFFF"/>
         </w:rPr>
-        <w:t xml:space="preserve">Fujita, Hajime, Robert Schreiber, and Andrew A. </w:t>
-      </w:r>
-      <w:proofErr w:type="spellStart"/>
-      <w:r>
-        <w:rPr>
-          <w:rFonts w:ascii="Arial" w:hAnsi="Arial" w:cs="Arial"/>
-          <w:color w:val="222222"/>
-          <w:sz w:val="20"/>
-          <w:szCs w:val="20"/>
-          <w:shd w:val="clear" w:color="auto" w:fill="FFFFFF"/>
-        </w:rPr>
-        <w:t>Chien</w:t>
-      </w:r>
-      <w:proofErr w:type="spellEnd"/>
-      <w:r>
-        <w:rPr>
-          <w:rFonts w:ascii="Arial" w:hAnsi="Arial" w:cs="Arial"/>
-          <w:color w:val="222222"/>
-          <w:sz w:val="20"/>
-          <w:szCs w:val="20"/>
-          <w:shd w:val="clear" w:color="auto" w:fill="FFFFFF"/>
-        </w:rPr>
-        <w:t>.</w:t>
-      </w:r>
-      <w:proofErr w:type="gramEnd"/>
-      <w:r>
-        <w:rPr>
-          <w:rFonts w:ascii="Arial" w:hAnsi="Arial" w:cs="Arial"/>
-          <w:color w:val="222222"/>
-          <w:sz w:val="20"/>
-          <w:szCs w:val="20"/>
-          <w:shd w:val="clear" w:color="auto" w:fill="FFFFFF"/>
-        </w:rPr>
-        <w:t xml:space="preserve"> "It’s Time for New Programming Models for Unreliable Hardware."</w:t>
+        <w:t>Fujita, Hajime, Robert Schreiber, and Andrew A. Chien. "It’s Time for New Programming Models for Unreliable Hardware."</w:t>
       </w:r>
       <w:r>
         <w:rPr>
@@ -4859,7 +4403,6 @@
           <w:shd w:val="clear" w:color="auto" w:fill="FFFFFF"/>
         </w:rPr>
       </w:pPr>
-      <w:proofErr w:type="gramStart"/>
       <w:r>
         <w:rPr>
           <w:rFonts w:ascii="Arial" w:hAnsi="Arial" w:cs="Arial"/>
@@ -4868,106 +4411,7 @@
           <w:szCs w:val="20"/>
           <w:shd w:val="clear" w:color="auto" w:fill="FFFFFF"/>
         </w:rPr>
-        <w:t>de</w:t>
-      </w:r>
-      <w:proofErr w:type="gramEnd"/>
-      <w:r>
-        <w:rPr>
-          <w:rFonts w:ascii="Arial" w:hAnsi="Arial" w:cs="Arial"/>
-          <w:color w:val="222222"/>
-          <w:sz w:val="20"/>
-          <w:szCs w:val="20"/>
-          <w:shd w:val="clear" w:color="auto" w:fill="FFFFFF"/>
-        </w:rPr>
-        <w:t xml:space="preserve"> </w:t>
-      </w:r>
-      <w:proofErr w:type="spellStart"/>
-      <w:r>
-        <w:rPr>
-          <w:rFonts w:ascii="Arial" w:hAnsi="Arial" w:cs="Arial"/>
-          <w:color w:val="222222"/>
-          <w:sz w:val="20"/>
-          <w:szCs w:val="20"/>
-          <w:shd w:val="clear" w:color="auto" w:fill="FFFFFF"/>
-        </w:rPr>
-        <w:t>Kruijf</w:t>
-      </w:r>
-      <w:proofErr w:type="spellEnd"/>
-      <w:r>
-        <w:rPr>
-          <w:rFonts w:ascii="Arial" w:hAnsi="Arial" w:cs="Arial"/>
-          <w:color w:val="222222"/>
-          <w:sz w:val="20"/>
-          <w:szCs w:val="20"/>
-          <w:shd w:val="clear" w:color="auto" w:fill="FFFFFF"/>
-        </w:rPr>
-        <w:t xml:space="preserve">, Marc, </w:t>
-      </w:r>
-      <w:proofErr w:type="spellStart"/>
-      <w:r>
-        <w:rPr>
-          <w:rFonts w:ascii="Arial" w:hAnsi="Arial" w:cs="Arial"/>
-          <w:color w:val="222222"/>
-          <w:sz w:val="20"/>
-          <w:szCs w:val="20"/>
-          <w:shd w:val="clear" w:color="auto" w:fill="FFFFFF"/>
-        </w:rPr>
-        <w:t>Shuou</w:t>
-      </w:r>
-      <w:proofErr w:type="spellEnd"/>
-      <w:r>
-        <w:rPr>
-          <w:rFonts w:ascii="Arial" w:hAnsi="Arial" w:cs="Arial"/>
-          <w:color w:val="222222"/>
-          <w:sz w:val="20"/>
-          <w:szCs w:val="20"/>
-          <w:shd w:val="clear" w:color="auto" w:fill="FFFFFF"/>
-        </w:rPr>
-        <w:t xml:space="preserve"> Nomura, and </w:t>
-      </w:r>
-      <w:proofErr w:type="spellStart"/>
-      <w:r>
-        <w:rPr>
-          <w:rFonts w:ascii="Arial" w:hAnsi="Arial" w:cs="Arial"/>
-          <w:color w:val="222222"/>
-          <w:sz w:val="20"/>
-          <w:szCs w:val="20"/>
-          <w:shd w:val="clear" w:color="auto" w:fill="FFFFFF"/>
-        </w:rPr>
-        <w:t>Karthikeyan</w:t>
-      </w:r>
-      <w:proofErr w:type="spellEnd"/>
-      <w:r>
-        <w:rPr>
-          <w:rFonts w:ascii="Arial" w:hAnsi="Arial" w:cs="Arial"/>
-          <w:color w:val="222222"/>
-          <w:sz w:val="20"/>
-          <w:szCs w:val="20"/>
-          <w:shd w:val="clear" w:color="auto" w:fill="FFFFFF"/>
-        </w:rPr>
-        <w:t xml:space="preserve"> </w:t>
-      </w:r>
-      <w:proofErr w:type="spellStart"/>
-      <w:r>
-        <w:rPr>
-          <w:rFonts w:ascii="Arial" w:hAnsi="Arial" w:cs="Arial"/>
-          <w:color w:val="222222"/>
-          <w:sz w:val="20"/>
-          <w:szCs w:val="20"/>
-          <w:shd w:val="clear" w:color="auto" w:fill="FFFFFF"/>
-        </w:rPr>
-        <w:t>Sankaralingam</w:t>
-      </w:r>
-      <w:proofErr w:type="spellEnd"/>
-      <w:r>
-        <w:rPr>
-          <w:rFonts w:ascii="Arial" w:hAnsi="Arial" w:cs="Arial"/>
-          <w:color w:val="222222"/>
-          <w:sz w:val="20"/>
-          <w:szCs w:val="20"/>
-          <w:shd w:val="clear" w:color="auto" w:fill="FFFFFF"/>
-        </w:rPr>
-        <w:t>. "Relax: An architectural framework for software recovery of hardware faults."</w:t>
+        <w:t>de Kruijf, Marc, Shuou Nomura, and Karthikeyan Sankaralingam. "Relax: An architectural framework for software recovery of hardware faults."</w:t>
       </w:r>
       <w:r>
         <w:rPr>
@@ -4980,7 +4424,6 @@
         </w:rPr>
         <w:t> </w:t>
       </w:r>
-      <w:proofErr w:type="gramStart"/>
       <w:r>
         <w:rPr>
           <w:rFonts w:ascii="Arial" w:hAnsi="Arial" w:cs="Arial"/>
@@ -5001,9 +4444,8 @@
           <w:szCs w:val="20"/>
           <w:shd w:val="clear" w:color="auto" w:fill="FFFFFF"/>
         </w:rPr>
-        <w:t>.</w:t>
-      </w:r>
-      <w:proofErr w:type="gramEnd"/>
+        <w:t>. Vol. 38. No. 3. ACM, 2010.</w:t>
+      </w:r>
       <w:r>
         <w:rPr>
           <w:rFonts w:ascii="Arial" w:hAnsi="Arial" w:cs="Arial"/>
@@ -5012,74 +4454,8 @@
           <w:szCs w:val="20"/>
           <w:shd w:val="clear" w:color="auto" w:fill="FFFFFF"/>
         </w:rPr>
-        <w:t xml:space="preserve"> </w:t>
-      </w:r>
-      <w:proofErr w:type="gramStart"/>
-      <w:r>
-        <w:rPr>
-          <w:rFonts w:ascii="Arial" w:hAnsi="Arial" w:cs="Arial"/>
-          <w:color w:val="222222"/>
-          <w:sz w:val="20"/>
-          <w:szCs w:val="20"/>
-          <w:shd w:val="clear" w:color="auto" w:fill="FFFFFF"/>
-        </w:rPr>
-        <w:t>Vol. 38.</w:t>
-      </w:r>
-      <w:proofErr w:type="gramEnd"/>
-      <w:r>
-        <w:rPr>
-          <w:rFonts w:ascii="Arial" w:hAnsi="Arial" w:cs="Arial"/>
-          <w:color w:val="222222"/>
-          <w:sz w:val="20"/>
-          <w:szCs w:val="20"/>
-          <w:shd w:val="clear" w:color="auto" w:fill="FFFFFF"/>
-        </w:rPr>
-        <w:t xml:space="preserve"> </w:t>
-      </w:r>
-      <w:proofErr w:type="gramStart"/>
-      <w:r>
-        <w:rPr>
-          <w:rFonts w:ascii="Arial" w:hAnsi="Arial" w:cs="Arial"/>
-          <w:color w:val="222222"/>
-          <w:sz w:val="20"/>
-          <w:szCs w:val="20"/>
-          <w:shd w:val="clear" w:color="auto" w:fill="FFFFFF"/>
-        </w:rPr>
-        <w:t>No. 3.</w:t>
-      </w:r>
-      <w:proofErr w:type="gramEnd"/>
-      <w:r>
-        <w:rPr>
-          <w:rFonts w:ascii="Arial" w:hAnsi="Arial" w:cs="Arial"/>
-          <w:color w:val="222222"/>
-          <w:sz w:val="20"/>
-          <w:szCs w:val="20"/>
-          <w:shd w:val="clear" w:color="auto" w:fill="FFFFFF"/>
-        </w:rPr>
-        <w:t xml:space="preserve"> ACM, 2010</w:t>
-      </w:r>
-      <w:proofErr w:type="gramStart"/>
-      <w:r>
-        <w:rPr>
-          <w:rFonts w:ascii="Arial" w:hAnsi="Arial" w:cs="Arial"/>
-          <w:color w:val="222222"/>
-          <w:sz w:val="20"/>
-          <w:szCs w:val="20"/>
-          <w:shd w:val="clear" w:color="auto" w:fill="FFFFFF"/>
-        </w:rPr>
         <w:t>.</w:t>
       </w:r>
-      <w:r>
-        <w:rPr>
-          <w:rFonts w:ascii="Arial" w:hAnsi="Arial" w:cs="Arial"/>
-          <w:color w:val="222222"/>
-          <w:sz w:val="20"/>
-          <w:szCs w:val="20"/>
-          <w:shd w:val="clear" w:color="auto" w:fill="FFFFFF"/>
-        </w:rPr>
-        <w:t>.</w:t>
-      </w:r>
-      <w:proofErr w:type="gramEnd"/>
     </w:p>
     <w:p>
       <w:pPr>
@@ -5174,31 +4550,7 @@
                 <w:sz w:val="20"/>
                 <w:szCs w:val="20"/>
               </w:rPr>
-              <w:t xml:space="preserve">Mathematical Methods and Algorithms. </w:t>
-            </w:r>
-            <w:proofErr w:type="spellStart"/>
-            <w:r>
-              <w:rPr>
-                <w:rFonts w:ascii="Arial" w:eastAsia="Times New Roman" w:hAnsi="Arial" w:cs="Arial"/>
-                <w:i/>
-                <w:iCs/>
-                <w:color w:val="222222"/>
-                <w:sz w:val="20"/>
-                <w:szCs w:val="20"/>
-              </w:rPr>
-              <w:t>Jhon</w:t>
-            </w:r>
-            <w:proofErr w:type="spellEnd"/>
-            <w:r>
-              <w:rPr>
-                <w:rFonts w:ascii="Arial" w:eastAsia="Times New Roman" w:hAnsi="Arial" w:cs="Arial"/>
-                <w:i/>
-                <w:iCs/>
-                <w:color w:val="222222"/>
-                <w:sz w:val="20"/>
-                <w:szCs w:val="20"/>
-              </w:rPr>
-              <w:t xml:space="preserve"> Wiley and Son</w:t>
+              <w:t>Mathematical Methods and Algorithms. Jhon Wiley and Son</w:t>
             </w:r>
             <w:r>
               <w:rPr>
@@ -5286,8 +4638,6 @@
           <w:shd w:val="clear" w:color="auto" w:fill="FFFFFF"/>
         </w:rPr>
       </w:pPr>
-      <w:proofErr w:type="spellStart"/>
-      <w:proofErr w:type="gramStart"/>
       <w:r>
         <w:rPr>
           <w:rFonts w:cs="Arial"/>
@@ -5296,51 +4646,7 @@
           <w:szCs w:val="20"/>
           <w:shd w:val="clear" w:color="auto" w:fill="FFFFFF"/>
         </w:rPr>
-        <w:t>Nicolescu</w:t>
-      </w:r>
-      <w:proofErr w:type="spellEnd"/>
-      <w:r>
-        <w:rPr>
-          <w:rFonts w:cs="Arial"/>
-          <w:color w:val="222222"/>
-          <w:sz w:val="20"/>
-          <w:szCs w:val="20"/>
-          <w:shd w:val="clear" w:color="auto" w:fill="FFFFFF"/>
-        </w:rPr>
-        <w:t xml:space="preserve">, B., and Raoul </w:t>
-      </w:r>
-      <w:proofErr w:type="spellStart"/>
-      <w:r>
-        <w:rPr>
-          <w:rFonts w:cs="Arial"/>
-          <w:color w:val="222222"/>
-          <w:sz w:val="20"/>
-          <w:szCs w:val="20"/>
-          <w:shd w:val="clear" w:color="auto" w:fill="FFFFFF"/>
-        </w:rPr>
-        <w:t>Velazco</w:t>
-      </w:r>
-      <w:proofErr w:type="spellEnd"/>
-      <w:r>
-        <w:rPr>
-          <w:rFonts w:cs="Arial"/>
-          <w:color w:val="222222"/>
-          <w:sz w:val="20"/>
-          <w:szCs w:val="20"/>
-          <w:shd w:val="clear" w:color="auto" w:fill="FFFFFF"/>
-        </w:rPr>
-        <w:t>.</w:t>
-      </w:r>
-      <w:proofErr w:type="gramEnd"/>
-      <w:r>
-        <w:rPr>
-          <w:rFonts w:cs="Arial"/>
-          <w:color w:val="222222"/>
-          <w:sz w:val="20"/>
-          <w:szCs w:val="20"/>
-          <w:shd w:val="clear" w:color="auto" w:fill="FFFFFF"/>
-        </w:rPr>
-        <w:t xml:space="preserve"> "</w:t>
+        <w:t>Nicolescu, B., and Raoul Velazco. "</w:t>
       </w:r>
       <w:r>
         <w:rPr>
@@ -5374,7 +4680,6 @@
         </w:rPr>
         <w:t> </w:t>
       </w:r>
-      <w:proofErr w:type="gramStart"/>
       <w:r>
         <w:rPr>
           <w:rFonts w:cs="Arial"/>
@@ -5395,31 +4700,8 @@
           <w:szCs w:val="20"/>
           <w:shd w:val="clear" w:color="auto" w:fill="FFFFFF"/>
         </w:rPr>
-        <w:t>.</w:t>
-      </w:r>
-      <w:proofErr w:type="gramEnd"/>
-      <w:r>
-        <w:rPr>
-          <w:rFonts w:cs="Arial"/>
-          <w:color w:val="222222"/>
-          <w:sz w:val="20"/>
-          <w:szCs w:val="20"/>
-          <w:shd w:val="clear" w:color="auto" w:fill="FFFFFF"/>
-        </w:rPr>
-        <w:t xml:space="preserve"> </w:t>
-      </w:r>
-      <w:proofErr w:type="gramStart"/>
-      <w:r>
-        <w:rPr>
-          <w:rFonts w:cs="Arial"/>
-          <w:color w:val="222222"/>
-          <w:sz w:val="20"/>
-          <w:szCs w:val="20"/>
-          <w:shd w:val="clear" w:color="auto" w:fill="FFFFFF"/>
-        </w:rPr>
-        <w:t>IEEE, 2003.</w:t>
-      </w:r>
-      <w:proofErr w:type="gramEnd"/>
+        <w:t>. IEEE, 2003.</w:t>
+      </w:r>
     </w:p>
     <w:p>
       <w:pPr>
@@ -5431,7 +4713,6 @@
           <w:shd w:val="clear" w:color="auto" w:fill="FFFFFF"/>
         </w:rPr>
       </w:pPr>
-      <w:proofErr w:type="gramStart"/>
       <w:r>
         <w:rPr>
           <w:rFonts w:ascii="Arial" w:hAnsi="Arial" w:cs="Arial"/>
@@ -5440,73 +4721,7 @@
           <w:szCs w:val="20"/>
           <w:shd w:val="clear" w:color="auto" w:fill="FFFFFF"/>
         </w:rPr>
-        <w:t xml:space="preserve">Reis, G. A., Chang, J., </w:t>
-      </w:r>
-      <w:proofErr w:type="spellStart"/>
-      <w:r>
-        <w:rPr>
-          <w:rFonts w:ascii="Arial" w:hAnsi="Arial" w:cs="Arial"/>
-          <w:color w:val="222222"/>
-          <w:sz w:val="20"/>
-          <w:szCs w:val="20"/>
-          <w:shd w:val="clear" w:color="auto" w:fill="FFFFFF"/>
-        </w:rPr>
-        <w:t>Vachharajani</w:t>
-      </w:r>
-      <w:proofErr w:type="spellEnd"/>
-      <w:r>
-        <w:rPr>
-          <w:rFonts w:ascii="Arial" w:hAnsi="Arial" w:cs="Arial"/>
-          <w:color w:val="222222"/>
-          <w:sz w:val="20"/>
-          <w:szCs w:val="20"/>
-          <w:shd w:val="clear" w:color="auto" w:fill="FFFFFF"/>
-        </w:rPr>
-        <w:t xml:space="preserve">, N., </w:t>
-      </w:r>
-      <w:proofErr w:type="spellStart"/>
-      <w:r>
-        <w:rPr>
-          <w:rFonts w:ascii="Arial" w:hAnsi="Arial" w:cs="Arial"/>
-          <w:color w:val="222222"/>
-          <w:sz w:val="20"/>
-          <w:szCs w:val="20"/>
-          <w:shd w:val="clear" w:color="auto" w:fill="FFFFFF"/>
-        </w:rPr>
-        <w:t>Rangan</w:t>
-      </w:r>
-      <w:proofErr w:type="spellEnd"/>
-      <w:r>
-        <w:rPr>
-          <w:rFonts w:ascii="Arial" w:hAnsi="Arial" w:cs="Arial"/>
-          <w:color w:val="222222"/>
-          <w:sz w:val="20"/>
-          <w:szCs w:val="20"/>
-          <w:shd w:val="clear" w:color="auto" w:fill="FFFFFF"/>
-        </w:rPr>
-        <w:t>, R., &amp; August, D. I. (2005, March).</w:t>
-      </w:r>
-      <w:proofErr w:type="gramEnd"/>
-      <w:r>
-        <w:rPr>
-          <w:rFonts w:ascii="Arial" w:hAnsi="Arial" w:cs="Arial"/>
-          <w:color w:val="222222"/>
-          <w:sz w:val="20"/>
-          <w:szCs w:val="20"/>
-          <w:shd w:val="clear" w:color="auto" w:fill="FFFFFF"/>
-        </w:rPr>
-        <w:t xml:space="preserve"> SWIFT: Software implemented fault tolerance. </w:t>
-      </w:r>
-      <w:proofErr w:type="gramStart"/>
-      <w:r>
-        <w:rPr>
-          <w:rFonts w:ascii="Arial" w:hAnsi="Arial" w:cs="Arial"/>
-          <w:color w:val="222222"/>
-          <w:sz w:val="20"/>
-          <w:szCs w:val="20"/>
-          <w:shd w:val="clear" w:color="auto" w:fill="FFFFFF"/>
-        </w:rPr>
-        <w:t>In</w:t>
+        <w:t>Reis, G. A., Chang, J., Vachharajani, N., Rangan, R., &amp; August, D. I. (2005, March). SWIFT: Software implemented fault tolerance. In</w:t>
       </w:r>
       <w:r>
         <w:rPr>
@@ -5550,10 +4765,11 @@
           <w:szCs w:val="20"/>
           <w:shd w:val="clear" w:color="auto" w:fill="FFFFFF"/>
         </w:rPr>
-        <w:t>(pp. 243-254).</w:t>
-      </w:r>
-      <w:proofErr w:type="gramEnd"/>
-      <w:r>
+        <w:t>(pp. 243-254). IEEE Computer Society.</w:t>
+      </w:r>
+    </w:p>
+    <w:p>
+      <w:pPr>
         <w:rPr>
           <w:rFonts w:ascii="Arial" w:hAnsi="Arial" w:cs="Arial"/>
           <w:color w:val="222222"/>
@@ -5561,9 +4777,7 @@
           <w:szCs w:val="20"/>
           <w:shd w:val="clear" w:color="auto" w:fill="FFFFFF"/>
         </w:rPr>
-        <w:t xml:space="preserve"> </w:t>
-      </w:r>
-      <w:proofErr w:type="gramStart"/>
+      </w:pPr>
       <w:r>
         <w:rPr>
           <w:rFonts w:ascii="Arial" w:hAnsi="Arial" w:cs="Arial"/>
@@ -5572,152 +4786,7 @@
           <w:szCs w:val="20"/>
           <w:shd w:val="clear" w:color="auto" w:fill="FFFFFF"/>
         </w:rPr>
-        <w:t>IEEE Computer Society.</w:t>
-      </w:r>
-      <w:proofErr w:type="gramEnd"/>
-    </w:p>
-    <w:p>
-      <w:pPr>
-        <w:rPr>
-          <w:rFonts w:ascii="Arial" w:hAnsi="Arial" w:cs="Arial"/>
-          <w:color w:val="222222"/>
-          <w:sz w:val="20"/>
-          <w:szCs w:val="20"/>
-          <w:shd w:val="clear" w:color="auto" w:fill="FFFFFF"/>
-        </w:rPr>
-      </w:pPr>
-      <w:proofErr w:type="spellStart"/>
-      <w:proofErr w:type="gramStart"/>
-      <w:r>
-        <w:rPr>
-          <w:rFonts w:ascii="Arial" w:hAnsi="Arial" w:cs="Arial"/>
-          <w:color w:val="222222"/>
-          <w:sz w:val="20"/>
-          <w:szCs w:val="20"/>
-          <w:shd w:val="clear" w:color="auto" w:fill="FFFFFF"/>
-        </w:rPr>
-        <w:t>Shivakumar</w:t>
-      </w:r>
-      <w:proofErr w:type="spellEnd"/>
-      <w:r>
-        <w:rPr>
-          <w:rFonts w:ascii="Arial" w:hAnsi="Arial" w:cs="Arial"/>
-          <w:color w:val="222222"/>
-          <w:sz w:val="20"/>
-          <w:szCs w:val="20"/>
-          <w:shd w:val="clear" w:color="auto" w:fill="FFFFFF"/>
-        </w:rPr>
-        <w:t xml:space="preserve">, P., </w:t>
-      </w:r>
-      <w:proofErr w:type="spellStart"/>
-      <w:r>
-        <w:rPr>
-          <w:rFonts w:ascii="Arial" w:hAnsi="Arial" w:cs="Arial"/>
-          <w:color w:val="222222"/>
-          <w:sz w:val="20"/>
-          <w:szCs w:val="20"/>
-          <w:shd w:val="clear" w:color="auto" w:fill="FFFFFF"/>
-        </w:rPr>
-        <w:t>Kistler</w:t>
-      </w:r>
-      <w:proofErr w:type="spellEnd"/>
-      <w:r>
-        <w:rPr>
-          <w:rFonts w:ascii="Arial" w:hAnsi="Arial" w:cs="Arial"/>
-          <w:color w:val="222222"/>
-          <w:sz w:val="20"/>
-          <w:szCs w:val="20"/>
-          <w:shd w:val="clear" w:color="auto" w:fill="FFFFFF"/>
-        </w:rPr>
-        <w:t xml:space="preserve">, M., </w:t>
-      </w:r>
-      <w:proofErr w:type="spellStart"/>
-      <w:r>
-        <w:rPr>
-          <w:rFonts w:ascii="Arial" w:hAnsi="Arial" w:cs="Arial"/>
-          <w:color w:val="222222"/>
-          <w:sz w:val="20"/>
-          <w:szCs w:val="20"/>
-          <w:shd w:val="clear" w:color="auto" w:fill="FFFFFF"/>
-        </w:rPr>
-        <w:t>Keckler</w:t>
-      </w:r>
-      <w:proofErr w:type="spellEnd"/>
-      <w:r>
-        <w:rPr>
-          <w:rFonts w:ascii="Arial" w:hAnsi="Arial" w:cs="Arial"/>
-          <w:color w:val="222222"/>
-          <w:sz w:val="20"/>
-          <w:szCs w:val="20"/>
-          <w:shd w:val="clear" w:color="auto" w:fill="FFFFFF"/>
-        </w:rPr>
-        <w:t xml:space="preserve">, S. W., Burger, D., &amp; </w:t>
-      </w:r>
-      <w:proofErr w:type="spellStart"/>
-      <w:r>
-        <w:rPr>
-          <w:rFonts w:ascii="Arial" w:hAnsi="Arial" w:cs="Arial"/>
-          <w:color w:val="222222"/>
-          <w:sz w:val="20"/>
-          <w:szCs w:val="20"/>
-          <w:shd w:val="clear" w:color="auto" w:fill="FFFFFF"/>
-        </w:rPr>
-        <w:t>Alvisi</w:t>
-      </w:r>
-      <w:proofErr w:type="spellEnd"/>
-      <w:r>
-        <w:rPr>
-          <w:rFonts w:ascii="Arial" w:hAnsi="Arial" w:cs="Arial"/>
-          <w:color w:val="222222"/>
-          <w:sz w:val="20"/>
-          <w:szCs w:val="20"/>
-          <w:shd w:val="clear" w:color="auto" w:fill="FFFFFF"/>
-        </w:rPr>
-        <w:t>, L. (2002).</w:t>
-      </w:r>
-      <w:proofErr w:type="gramEnd"/>
-      <w:r>
-        <w:rPr>
-          <w:rFonts w:ascii="Arial" w:hAnsi="Arial" w:cs="Arial"/>
-          <w:color w:val="222222"/>
-          <w:sz w:val="20"/>
-          <w:szCs w:val="20"/>
-          <w:shd w:val="clear" w:color="auto" w:fill="FFFFFF"/>
-        </w:rPr>
-        <w:t xml:space="preserve"> </w:t>
-      </w:r>
-      <w:proofErr w:type="gramStart"/>
-      <w:r>
-        <w:rPr>
-          <w:rFonts w:ascii="Arial" w:hAnsi="Arial" w:cs="Arial"/>
-          <w:color w:val="222222"/>
-          <w:sz w:val="20"/>
-          <w:szCs w:val="20"/>
-          <w:shd w:val="clear" w:color="auto" w:fill="FFFFFF"/>
-        </w:rPr>
-        <w:t>Modeling the effect of technology trends on the soft error rate of combinational logic.</w:t>
-      </w:r>
-      <w:proofErr w:type="gramEnd"/>
-      <w:r>
-        <w:rPr>
-          <w:rFonts w:ascii="Arial" w:hAnsi="Arial" w:cs="Arial"/>
-          <w:color w:val="222222"/>
-          <w:sz w:val="20"/>
-          <w:szCs w:val="20"/>
-          <w:shd w:val="clear" w:color="auto" w:fill="FFFFFF"/>
-        </w:rPr>
-        <w:t xml:space="preserve"> </w:t>
-      </w:r>
-      <w:proofErr w:type="gramStart"/>
-      <w:r>
-        <w:rPr>
-          <w:rFonts w:ascii="Arial" w:hAnsi="Arial" w:cs="Arial"/>
-          <w:color w:val="222222"/>
-          <w:sz w:val="20"/>
-          <w:szCs w:val="20"/>
-          <w:shd w:val="clear" w:color="auto" w:fill="FFFFFF"/>
-        </w:rPr>
-        <w:t>In</w:t>
+        <w:t>Shivakumar, P., Kistler, M., Keckler, S. W., Burger, D., &amp; Alvisi, L. (2002). Modeling the effect of technology trends on the soft error rate of combinational logic. In</w:t>
       </w:r>
       <w:r>
         <w:rPr>
@@ -5740,9 +4809,61 @@
           <w:szCs w:val="20"/>
           <w:shd w:val="clear" w:color="auto" w:fill="FFFFFF"/>
         </w:rPr>
-        <w:t>Dependable Systems and Networks, 2002.</w:t>
-      </w:r>
-      <w:proofErr w:type="gramEnd"/>
+        <w:t>Dependable Systems and Networks, 2002. DSN 2002. Proceedings. International Conference on</w:t>
+      </w:r>
+      <w:r>
+        <w:rPr>
+          <w:rStyle w:val="apple-converted-space"/>
+          <w:rFonts w:ascii="Arial" w:hAnsi="Arial" w:cs="Arial"/>
+          <w:color w:val="222222"/>
+          <w:sz w:val="20"/>
+          <w:szCs w:val="20"/>
+          <w:shd w:val="clear" w:color="auto" w:fill="FFFFFF"/>
+        </w:rPr>
+        <w:t> </w:t>
+      </w:r>
+      <w:r>
+        <w:rPr>
+          <w:rFonts w:ascii="Arial" w:hAnsi="Arial" w:cs="Arial"/>
+          <w:color w:val="222222"/>
+          <w:sz w:val="20"/>
+          <w:szCs w:val="20"/>
+          <w:shd w:val="clear" w:color="auto" w:fill="FFFFFF"/>
+        </w:rPr>
+        <w:t>(pp. 389-398). IEEE</w:t>
+      </w:r>
+    </w:p>
+    <w:p>
+      <w:pPr>
+        <w:rPr>
+          <w:rFonts w:ascii="Arial" w:hAnsi="Arial" w:cs="Arial"/>
+          <w:color w:val="222222"/>
+          <w:sz w:val="20"/>
+          <w:szCs w:val="20"/>
+          <w:shd w:val="clear" w:color="auto" w:fill="FFFFFF"/>
+        </w:rPr>
+      </w:pPr>
+      <w:r>
+        <w:rPr>
+          <w:rFonts w:ascii="Arial" w:hAnsi="Arial" w:cs="Arial"/>
+          <w:color w:val="222222"/>
+          <w:sz w:val="20"/>
+          <w:szCs w:val="20"/>
+          <w:shd w:val="clear" w:color="auto" w:fill="FFFFFF"/>
+        </w:rPr>
+        <w:t>Kim, S., &amp; Somani, A. K. (1999). Area efficient architectures for information integrity in cache memories.</w:t>
+      </w:r>
+      <w:r>
+        <w:rPr>
+          <w:rStyle w:val="apple-converted-space"/>
+          <w:rFonts w:ascii="Arial" w:hAnsi="Arial" w:cs="Arial"/>
+          <w:color w:val="222222"/>
+          <w:sz w:val="20"/>
+          <w:szCs w:val="20"/>
+          <w:shd w:val="clear" w:color="auto" w:fill="FFFFFF"/>
+        </w:rPr>
+        <w:t> </w:t>
+      </w:r>
       <w:r>
         <w:rPr>
           <w:rFonts w:ascii="Arial" w:hAnsi="Arial" w:cs="Arial"/>
@@ -5753,9 +4874,18 @@
           <w:szCs w:val="20"/>
           <w:shd w:val="clear" w:color="auto" w:fill="FFFFFF"/>
         </w:rPr>
-        <w:t xml:space="preserve"> </w:t>
-      </w:r>
-      <w:proofErr w:type="gramStart"/>
+        <w:t>ACM SIGARCH Computer Architecture News</w:t>
+      </w:r>
+      <w:r>
+        <w:rPr>
+          <w:rFonts w:ascii="Arial" w:hAnsi="Arial" w:cs="Arial"/>
+          <w:color w:val="222222"/>
+          <w:sz w:val="20"/>
+          <w:szCs w:val="20"/>
+          <w:shd w:val="clear" w:color="auto" w:fill="FFFFFF"/>
+        </w:rPr>
+        <w:t>,</w:t>
+      </w:r>
       <w:r>
         <w:rPr>
           <w:rFonts w:ascii="Arial" w:hAnsi="Arial" w:cs="Arial"/>
@@ -5766,9 +4896,50 @@
           <w:szCs w:val="20"/>
           <w:shd w:val="clear" w:color="auto" w:fill="FFFFFF"/>
         </w:rPr>
-        <w:t>DSN 2002.</w:t>
-      </w:r>
-      <w:proofErr w:type="gramEnd"/>
+        <w:t>27</w:t>
+      </w:r>
+      <w:r>
+        <w:rPr>
+          <w:rFonts w:ascii="Arial" w:hAnsi="Arial" w:cs="Arial"/>
+          <w:color w:val="222222"/>
+          <w:sz w:val="20"/>
+          <w:szCs w:val="20"/>
+          <w:shd w:val="clear" w:color="auto" w:fill="FFFFFF"/>
+        </w:rPr>
+        <w:t>(2), 246-255</w:t>
+      </w:r>
+    </w:p>
+    <w:p>
+      <w:pPr>
+        <w:rPr>
+          <w:rFonts w:ascii="Arial" w:hAnsi="Arial" w:cs="Arial"/>
+          <w:color w:val="222222"/>
+          <w:sz w:val="20"/>
+          <w:szCs w:val="20"/>
+          <w:shd w:val="clear" w:color="auto" w:fill="FFFFFF"/>
+        </w:rPr>
+      </w:pPr>
+      <w:r>
+        <w:rPr>
+          <w:rFonts w:ascii="Arial" w:hAnsi="Arial" w:cs="Arial"/>
+          <w:color w:val="222222"/>
+          <w:sz w:val="20"/>
+          <w:szCs w:val="20"/>
+          <w:shd w:val="clear" w:color="auto" w:fill="FFFFFF"/>
+        </w:rPr>
+        <w:t>Rebaudengo, M., Sonza Reorda, M., &amp; Violante, M. (2003, March). An accurate analysis of the effects of soft errors in the instruction and data caches of a pipelined microprocessor. In</w:t>
+      </w:r>
+      <w:r>
+        <w:rPr>
+          <w:rStyle w:val="apple-converted-space"/>
+          <w:rFonts w:ascii="Arial" w:hAnsi="Arial" w:cs="Arial"/>
+          <w:color w:val="222222"/>
+          <w:sz w:val="20"/>
+          <w:szCs w:val="20"/>
+          <w:shd w:val="clear" w:color="auto" w:fill="FFFFFF"/>
+        </w:rPr>
+        <w:t> </w:t>
+      </w:r>
       <w:r>
         <w:rPr>
           <w:rFonts w:ascii="Arial" w:hAnsi="Arial" w:cs="Arial"/>
@@ -5779,33 +4950,7 @@
           <w:szCs w:val="20"/>
           <w:shd w:val="clear" w:color="auto" w:fill="FFFFFF"/>
         </w:rPr>
-        <w:t xml:space="preserve"> </w:t>
-      </w:r>
-      <w:proofErr w:type="gramStart"/>
-      <w:r>
-        <w:rPr>
-          <w:rFonts w:ascii="Arial" w:hAnsi="Arial" w:cs="Arial"/>
-          <w:i/>
-          <w:iCs/>
-          <w:color w:val="222222"/>
-          <w:sz w:val="20"/>
-          <w:szCs w:val="20"/>
-          <w:shd w:val="clear" w:color="auto" w:fill="FFFFFF"/>
-        </w:rPr>
-        <w:t>Proceedings.</w:t>
-      </w:r>
-      <w:proofErr w:type="gramEnd"/>
-      <w:r>
-        <w:rPr>
-          <w:rFonts w:ascii="Arial" w:hAnsi="Arial" w:cs="Arial"/>
-          <w:i/>
-          <w:iCs/>
-          <w:color w:val="222222"/>
-          <w:sz w:val="20"/>
-          <w:szCs w:val="20"/>
-          <w:shd w:val="clear" w:color="auto" w:fill="FFFFFF"/>
-        </w:rPr>
-        <w:t xml:space="preserve"> International Conference on</w:t>
+        <w:t>Proceedings of the conference on Design, Automation and Test in Europe-Volume 1</w:t>
       </w:r>
       <w:r>
         <w:rPr>
@@ -5826,331 +4971,8 @@
           <w:szCs w:val="20"/>
           <w:shd w:val="clear" w:color="auto" w:fill="FFFFFF"/>
         </w:rPr>
-        <w:t>(pp. 389-398). IEEE</w:t>
-      </w:r>
-    </w:p>
-    <w:p>
-      <w:pPr>
-        <w:rPr>
-          <w:rFonts w:ascii="Arial" w:hAnsi="Arial" w:cs="Arial"/>
-          <w:color w:val="222222"/>
-          <w:sz w:val="20"/>
-          <w:szCs w:val="20"/>
-          <w:shd w:val="clear" w:color="auto" w:fill="FFFFFF"/>
-        </w:rPr>
-      </w:pPr>
-      <w:proofErr w:type="gramStart"/>
-      <w:r>
-        <w:rPr>
-          <w:rFonts w:ascii="Arial" w:hAnsi="Arial" w:cs="Arial"/>
-          <w:color w:val="222222"/>
-          <w:sz w:val="20"/>
-          <w:szCs w:val="20"/>
-          <w:shd w:val="clear" w:color="auto" w:fill="FFFFFF"/>
-        </w:rPr>
-        <w:t xml:space="preserve">Kim, S., &amp; </w:t>
-      </w:r>
-      <w:proofErr w:type="spellStart"/>
-      <w:r>
-        <w:rPr>
-          <w:rFonts w:ascii="Arial" w:hAnsi="Arial" w:cs="Arial"/>
-          <w:color w:val="222222"/>
-          <w:sz w:val="20"/>
-          <w:szCs w:val="20"/>
-          <w:shd w:val="clear" w:color="auto" w:fill="FFFFFF"/>
-        </w:rPr>
-        <w:t>Somani</w:t>
-      </w:r>
-      <w:proofErr w:type="spellEnd"/>
-      <w:r>
-        <w:rPr>
-          <w:rFonts w:ascii="Arial" w:hAnsi="Arial" w:cs="Arial"/>
-          <w:color w:val="222222"/>
-          <w:sz w:val="20"/>
-          <w:szCs w:val="20"/>
-          <w:shd w:val="clear" w:color="auto" w:fill="FFFFFF"/>
-        </w:rPr>
-        <w:t>, A. K. (1999).</w:t>
-      </w:r>
-      <w:proofErr w:type="gramEnd"/>
-      <w:r>
-        <w:rPr>
-          <w:rFonts w:ascii="Arial" w:hAnsi="Arial" w:cs="Arial"/>
-          <w:color w:val="222222"/>
-          <w:sz w:val="20"/>
-          <w:szCs w:val="20"/>
-          <w:shd w:val="clear" w:color="auto" w:fill="FFFFFF"/>
-        </w:rPr>
-        <w:t xml:space="preserve"> </w:t>
-      </w:r>
-      <w:proofErr w:type="gramStart"/>
-      <w:r>
-        <w:rPr>
-          <w:rFonts w:ascii="Arial" w:hAnsi="Arial" w:cs="Arial"/>
-          <w:color w:val="222222"/>
-          <w:sz w:val="20"/>
-          <w:szCs w:val="20"/>
-          <w:shd w:val="clear" w:color="auto" w:fill="FFFFFF"/>
-        </w:rPr>
-        <w:t>Area efficient architectures for information integrity in cache memories.</w:t>
-      </w:r>
-      <w:proofErr w:type="gramEnd"/>
-      <w:r>
-        <w:rPr>
-          <w:rStyle w:val="apple-converted-space"/>
-          <w:rFonts w:ascii="Arial" w:hAnsi="Arial" w:cs="Arial"/>
-          <w:color w:val="222222"/>
-          <w:sz w:val="20"/>
-          <w:szCs w:val="20"/>
-          <w:shd w:val="clear" w:color="auto" w:fill="FFFFFF"/>
-        </w:rPr>
-        <w:t> </w:t>
-      </w:r>
-      <w:r>
-        <w:rPr>
-          <w:rFonts w:ascii="Arial" w:hAnsi="Arial" w:cs="Arial"/>
-          <w:i/>
-          <w:iCs/>
-          <w:color w:val="222222"/>
-          <w:sz w:val="20"/>
-          <w:szCs w:val="20"/>
-          <w:shd w:val="clear" w:color="auto" w:fill="FFFFFF"/>
-        </w:rPr>
-        <w:t>ACM SIGARCH Computer Architecture News</w:t>
-      </w:r>
-      <w:proofErr w:type="gramStart"/>
-      <w:r>
-        <w:rPr>
-          <w:rFonts w:ascii="Arial" w:hAnsi="Arial" w:cs="Arial"/>
-          <w:color w:val="222222"/>
-          <w:sz w:val="20"/>
-          <w:szCs w:val="20"/>
-          <w:shd w:val="clear" w:color="auto" w:fill="FFFFFF"/>
-        </w:rPr>
-        <w:t>,</w:t>
-      </w:r>
-      <w:r>
-        <w:rPr>
-          <w:rFonts w:ascii="Arial" w:hAnsi="Arial" w:cs="Arial"/>
-          <w:i/>
-          <w:iCs/>
-          <w:color w:val="222222"/>
-          <w:sz w:val="20"/>
-          <w:szCs w:val="20"/>
-          <w:shd w:val="clear" w:color="auto" w:fill="FFFFFF"/>
-        </w:rPr>
-        <w:t>27</w:t>
-      </w:r>
-      <w:proofErr w:type="gramEnd"/>
-      <w:r>
-        <w:rPr>
-          <w:rFonts w:ascii="Arial" w:hAnsi="Arial" w:cs="Arial"/>
-          <w:color w:val="222222"/>
-          <w:sz w:val="20"/>
-          <w:szCs w:val="20"/>
-          <w:shd w:val="clear" w:color="auto" w:fill="FFFFFF"/>
-        </w:rPr>
-        <w:t>(2), 246-255</w:t>
-      </w:r>
-    </w:p>
-    <w:p>
-      <w:pPr>
-        <w:rPr>
-          <w:rFonts w:ascii="Arial" w:hAnsi="Arial" w:cs="Arial"/>
-          <w:color w:val="222222"/>
-          <w:sz w:val="20"/>
-          <w:szCs w:val="20"/>
-          <w:shd w:val="clear" w:color="auto" w:fill="FFFFFF"/>
-        </w:rPr>
-      </w:pPr>
-      <w:proofErr w:type="spellStart"/>
-      <w:r>
-        <w:rPr>
-          <w:rFonts w:ascii="Arial" w:hAnsi="Arial" w:cs="Arial"/>
-          <w:color w:val="222222"/>
-          <w:sz w:val="20"/>
-          <w:szCs w:val="20"/>
-          <w:shd w:val="clear" w:color="auto" w:fill="FFFFFF"/>
-        </w:rPr>
-        <w:t>Rebaudengo</w:t>
-      </w:r>
-      <w:proofErr w:type="spellEnd"/>
-      <w:r>
-        <w:rPr>
-          <w:rFonts w:ascii="Arial" w:hAnsi="Arial" w:cs="Arial"/>
-          <w:color w:val="222222"/>
-          <w:sz w:val="20"/>
-          <w:szCs w:val="20"/>
-          <w:shd w:val="clear" w:color="auto" w:fill="FFFFFF"/>
-        </w:rPr>
-        <w:t xml:space="preserve">, M., </w:t>
-      </w:r>
-      <w:proofErr w:type="spellStart"/>
-      <w:r>
-        <w:rPr>
-          <w:rFonts w:ascii="Arial" w:hAnsi="Arial" w:cs="Arial"/>
-          <w:color w:val="222222"/>
-          <w:sz w:val="20"/>
-          <w:szCs w:val="20"/>
-          <w:shd w:val="clear" w:color="auto" w:fill="FFFFFF"/>
-        </w:rPr>
-        <w:t>Sonza</w:t>
-      </w:r>
-      <w:proofErr w:type="spellEnd"/>
-      <w:r>
-        <w:rPr>
-          <w:rFonts w:ascii="Arial" w:hAnsi="Arial" w:cs="Arial"/>
-          <w:color w:val="222222"/>
-          <w:sz w:val="20"/>
-          <w:szCs w:val="20"/>
-          <w:shd w:val="clear" w:color="auto" w:fill="FFFFFF"/>
-        </w:rPr>
-        <w:t xml:space="preserve"> </w:t>
-      </w:r>
-      <w:proofErr w:type="spellStart"/>
-      <w:r>
-        <w:rPr>
-          <w:rFonts w:ascii="Arial" w:hAnsi="Arial" w:cs="Arial"/>
-          <w:color w:val="222222"/>
-          <w:sz w:val="20"/>
-          <w:szCs w:val="20"/>
-          <w:shd w:val="clear" w:color="auto" w:fill="FFFFFF"/>
-        </w:rPr>
-        <w:t>Reorda</w:t>
-      </w:r>
-      <w:proofErr w:type="spellEnd"/>
-      <w:r>
-        <w:rPr>
-          <w:rFonts w:ascii="Arial" w:hAnsi="Arial" w:cs="Arial"/>
-          <w:color w:val="222222"/>
-          <w:sz w:val="20"/>
-          <w:szCs w:val="20"/>
-          <w:shd w:val="clear" w:color="auto" w:fill="FFFFFF"/>
-        </w:rPr>
-        <w:t xml:space="preserve">, M., &amp; </w:t>
-      </w:r>
-      <w:proofErr w:type="spellStart"/>
-      <w:r>
-        <w:rPr>
-          <w:rFonts w:ascii="Arial" w:hAnsi="Arial" w:cs="Arial"/>
-          <w:color w:val="222222"/>
-          <w:sz w:val="20"/>
-          <w:szCs w:val="20"/>
-          <w:shd w:val="clear" w:color="auto" w:fill="FFFFFF"/>
-        </w:rPr>
-        <w:t>Violante</w:t>
-      </w:r>
-      <w:proofErr w:type="spellEnd"/>
-      <w:r>
-        <w:rPr>
-          <w:rFonts w:ascii="Arial" w:hAnsi="Arial" w:cs="Arial"/>
-          <w:color w:val="222222"/>
-          <w:sz w:val="20"/>
-          <w:szCs w:val="20"/>
-          <w:shd w:val="clear" w:color="auto" w:fill="FFFFFF"/>
-        </w:rPr>
-        <w:t xml:space="preserve">, M. (2003, March). </w:t>
-      </w:r>
-      <w:proofErr w:type="gramStart"/>
-      <w:r>
-        <w:rPr>
-          <w:rFonts w:ascii="Arial" w:hAnsi="Arial" w:cs="Arial"/>
-          <w:color w:val="222222"/>
-          <w:sz w:val="20"/>
-          <w:szCs w:val="20"/>
-          <w:shd w:val="clear" w:color="auto" w:fill="FFFFFF"/>
-        </w:rPr>
-        <w:t>An accurate analysis of the effects of soft errors in the instruction and data caches of a pipelined microprocessor.</w:t>
-      </w:r>
-      <w:proofErr w:type="gramEnd"/>
-      <w:r>
-        <w:rPr>
-          <w:rFonts w:ascii="Arial" w:hAnsi="Arial" w:cs="Arial"/>
-          <w:color w:val="222222"/>
-          <w:sz w:val="20"/>
-          <w:szCs w:val="20"/>
-          <w:shd w:val="clear" w:color="auto" w:fill="FFFFFF"/>
-        </w:rPr>
-        <w:t xml:space="preserve"> </w:t>
-      </w:r>
-      <w:proofErr w:type="gramStart"/>
-      <w:r>
-        <w:rPr>
-          <w:rFonts w:ascii="Arial" w:hAnsi="Arial" w:cs="Arial"/>
-          <w:color w:val="222222"/>
-          <w:sz w:val="20"/>
-          <w:szCs w:val="20"/>
-          <w:shd w:val="clear" w:color="auto" w:fill="FFFFFF"/>
-        </w:rPr>
-        <w:t>In</w:t>
-      </w:r>
-      <w:r>
-        <w:rPr>
-          <w:rStyle w:val="apple-converted-space"/>
-          <w:rFonts w:ascii="Arial" w:hAnsi="Arial" w:cs="Arial"/>
-          <w:color w:val="222222"/>
-          <w:sz w:val="20"/>
-          <w:szCs w:val="20"/>
-          <w:shd w:val="clear" w:color="auto" w:fill="FFFFFF"/>
-        </w:rPr>
-        <w:t> </w:t>
-      </w:r>
-      <w:r>
-        <w:rPr>
-          <w:rFonts w:ascii="Arial" w:hAnsi="Arial" w:cs="Arial"/>
-          <w:i/>
-          <w:iCs/>
-          <w:color w:val="222222"/>
-          <w:sz w:val="20"/>
-          <w:szCs w:val="20"/>
-          <w:shd w:val="clear" w:color="auto" w:fill="FFFFFF"/>
-        </w:rPr>
-        <w:t>Proceedings of the conference on Design, Automation and Test in Europe-Volume 1</w:t>
-      </w:r>
-      <w:r>
-        <w:rPr>
-          <w:rStyle w:val="apple-converted-space"/>
-          <w:rFonts w:ascii="Arial" w:hAnsi="Arial" w:cs="Arial"/>
-          <w:color w:val="222222"/>
-          <w:sz w:val="20"/>
-          <w:szCs w:val="20"/>
-          <w:shd w:val="clear" w:color="auto" w:fill="FFFFFF"/>
-        </w:rPr>
-        <w:t> </w:t>
-      </w:r>
-      <w:r>
-        <w:rPr>
-          <w:rFonts w:ascii="Arial" w:hAnsi="Arial" w:cs="Arial"/>
-          <w:color w:val="222222"/>
-          <w:sz w:val="20"/>
-          <w:szCs w:val="20"/>
-          <w:shd w:val="clear" w:color="auto" w:fill="FFFFFF"/>
-        </w:rPr>
-        <w:t>(p. 10602).</w:t>
-      </w:r>
-      <w:proofErr w:type="gramEnd"/>
-      <w:r>
-        <w:rPr>
-          <w:rFonts w:ascii="Arial" w:hAnsi="Arial" w:cs="Arial"/>
-          <w:color w:val="222222"/>
-          <w:sz w:val="20"/>
-          <w:szCs w:val="20"/>
-          <w:shd w:val="clear" w:color="auto" w:fill="FFFFFF"/>
-        </w:rPr>
-        <w:t xml:space="preserve"> </w:t>
-      </w:r>
-      <w:proofErr w:type="gramStart"/>
-      <w:r>
-        <w:rPr>
-          <w:rFonts w:ascii="Arial" w:hAnsi="Arial" w:cs="Arial"/>
-          <w:color w:val="222222"/>
-          <w:sz w:val="20"/>
-          <w:szCs w:val="20"/>
-          <w:shd w:val="clear" w:color="auto" w:fill="FFFFFF"/>
-        </w:rPr>
-        <w:t>IEEE Computer Society.</w:t>
-      </w:r>
-      <w:proofErr w:type="gramEnd"/>
+        <w:t>(p. 10602). IEEE Computer Society.</w:t>
+      </w:r>
     </w:p>
     <w:tbl>
       <w:tblPr>

</xml_diff>